<commit_message>
modificacion del estado del componente padre desde el componete hijo
</commit_message>
<xml_diff>
--- a/react.docx
+++ b/react.docx
@@ -15,7 +15,7 @@
           <w:r>
             <w:rPr>
               <w:noProof/>
-              <w:lang w:val="en-US"/>
+              <w:lang w:eastAsia="es-AR"/>
             </w:rPr>
             <mc:AlternateContent>
               <mc:Choice Requires="wpg">
@@ -4458,6 +4458,7 @@
           <w:lang w:val="es-ES"/>
         </w:rPr>
       </w:pPr>
+      <w:proofErr w:type="spellStart"/>
       <w:r>
         <w:rPr>
           <w:rFonts w:ascii="Consolas" w:eastAsia="Times New Roman" w:hAnsi="Consolas" w:cs="Times New Roman"/>
@@ -4468,6 +4469,7 @@
         </w:rPr>
         <w:t>export</w:t>
       </w:r>
+      <w:proofErr w:type="spellEnd"/>
       <w:r>
         <w:rPr>
           <w:rFonts w:ascii="Consolas" w:eastAsia="Times New Roman" w:hAnsi="Consolas" w:cs="Times New Roman"/>
@@ -5660,6 +5662,7 @@
         </w:rPr>
         <w:t>( (</w:t>
       </w:r>
+      <w:proofErr w:type="spellStart"/>
       <w:r>
         <w:rPr>
           <w:rFonts w:ascii="Consolas" w:eastAsia="Times New Roman" w:hAnsi="Consolas" w:cs="Times New Roman"/>
@@ -5672,6 +5675,7 @@
         </w:rPr>
         <w:t>resolve</w:t>
       </w:r>
+      <w:proofErr w:type="spellEnd"/>
       <w:r>
         <w:rPr>
           <w:rFonts w:ascii="Consolas" w:eastAsia="Times New Roman" w:hAnsi="Consolas" w:cs="Times New Roman"/>
@@ -7190,8 +7194,13 @@
       </w:r>
       <w:proofErr w:type="spellEnd"/>
       <w:r>
-        <w:t xml:space="preserve"> .then</w:t>
-      </w:r>
+        <w:t xml:space="preserve"> .</w:t>
+      </w:r>
+      <w:proofErr w:type="spellStart"/>
+      <w:r>
+        <w:t>then</w:t>
+      </w:r>
+      <w:proofErr w:type="spellEnd"/>
       <w:proofErr w:type="gramEnd"/>
       <w:r>
         <w:t xml:space="preserve"> y el catch </w:t>
@@ -7308,6 +7317,7 @@
         </w:rPr>
         <w:t xml:space="preserve"> </w:t>
       </w:r>
+      <w:proofErr w:type="spellStart"/>
       <w:proofErr w:type="gramStart"/>
       <w:r>
         <w:rPr>
@@ -7319,6 +7329,7 @@
         </w:rPr>
         <w:t>async</w:t>
       </w:r>
+      <w:proofErr w:type="spellEnd"/>
       <w:r>
         <w:rPr>
           <w:rFonts w:ascii="Consolas" w:eastAsia="Times New Roman" w:hAnsi="Consolas" w:cs="Times New Roman"/>
@@ -9639,6 +9650,12 @@
       <w:r>
         <w:t xml:space="preserve">Escribimos en la terminal de comandos ubicándonos en donde queremos crear nuestro proyecto: </w:t>
       </w:r>
+    </w:p>
+    <w:p>
+      <w:pPr>
+        <w:pStyle w:val="Prrafodelista"/>
+        <w:ind w:left="1080"/>
+      </w:pPr>
       <w:proofErr w:type="spellStart"/>
       <w:r>
         <w:rPr>
@@ -9657,13 +9674,33 @@
         <w:rPr>
           <w:color w:val="92D050"/>
         </w:rPr>
-        <w:t>-react- app nombre-de-mi-</w:t>
-      </w:r>
+        <w:t>-</w:t>
+      </w:r>
+      <w:proofErr w:type="spellStart"/>
       <w:r>
         <w:rPr>
           <w:color w:val="92D050"/>
         </w:rPr>
+        <w:t>react</w:t>
+      </w:r>
+      <w:proofErr w:type="spellEnd"/>
+      <w:r>
+        <w:rPr>
+          <w:color w:val="92D050"/>
+        </w:rPr>
+        <w:t>- app nombre-de-mi-</w:t>
+      </w:r>
+      <w:r>
+        <w:rPr>
+          <w:color w:val="92D050"/>
+        </w:rPr>
         <w:t>app</w:t>
+      </w:r>
+      <w:r>
+        <w:rPr>
+          <w:color w:val="92D050"/>
+        </w:rPr>
+        <w:t xml:space="preserve"> </w:t>
       </w:r>
     </w:p>
     <w:p>
@@ -9675,7 +9712,16 @@
         </w:numPr>
       </w:pPr>
       <w:r>
-        <w:t xml:space="preserve">con Vite: escribimos en el mismo lugar: </w:t>
+        <w:t>con Vite: escribimos en el mismo lugar:</w:t>
+      </w:r>
+    </w:p>
+    <w:p>
+      <w:pPr>
+        <w:pStyle w:val="Prrafodelista"/>
+        <w:ind w:left="1080"/>
+      </w:pPr>
+      <w:r>
+        <w:t xml:space="preserve"> </w:t>
       </w:r>
       <w:proofErr w:type="spellStart"/>
       <w:r>
@@ -9690,6 +9736,169 @@
           <w:color w:val="92D050"/>
         </w:rPr>
         <w:t xml:space="preserve"> créate vite</w:t>
+      </w:r>
+      <w:r>
+        <w:rPr>
+          <w:color w:val="92D050"/>
+        </w:rPr>
+        <w:t xml:space="preserve"> </w:t>
+      </w:r>
+      <w:r>
+        <w:t>o</w:t>
+      </w:r>
+    </w:p>
+    <w:p>
+      <w:pPr>
+        <w:pStyle w:val="Prrafodelista"/>
+        <w:ind w:left="1080"/>
+      </w:pPr>
+      <w:r>
+        <w:rPr>
+          <w:color w:val="92D050"/>
+        </w:rPr>
+        <w:t xml:space="preserve"> </w:t>
+      </w:r>
+      <w:proofErr w:type="spellStart"/>
+      <w:r>
+        <w:rPr>
+          <w:color w:val="92D050"/>
+        </w:rPr>
+        <w:t>yarn</w:t>
+      </w:r>
+      <w:proofErr w:type="spellEnd"/>
+      <w:r>
+        <w:rPr>
+          <w:color w:val="92D050"/>
+        </w:rPr>
+        <w:t xml:space="preserve"> créate vite </w:t>
+      </w:r>
+      <w:r>
+        <w:t xml:space="preserve">(en caso de no tener instalado y querer trabajar con </w:t>
+      </w:r>
+      <w:proofErr w:type="spellStart"/>
+      <w:r>
+        <w:t>yarn</w:t>
+      </w:r>
+      <w:proofErr w:type="spellEnd"/>
+      <w:r>
+        <w:t xml:space="preserve"> en la terminal coloco </w:t>
+      </w:r>
+      <w:proofErr w:type="spellStart"/>
+      <w:r>
+        <w:rPr>
+          <w:rFonts w:ascii="Arial" w:hAnsi="Arial" w:cs="Arial"/>
+          <w:color w:val="2E74B5" w:themeColor="accent1" w:themeShade="BF"/>
+          <w:sz w:val="21"/>
+          <w:szCs w:val="21"/>
+        </w:rPr>
+        <w:t>npm</w:t>
+      </w:r>
+      <w:proofErr w:type="spellEnd"/>
+      <w:r>
+        <w:rPr>
+          <w:rFonts w:ascii="Arial" w:hAnsi="Arial" w:cs="Arial"/>
+          <w:color w:val="2E74B5" w:themeColor="accent1" w:themeShade="BF"/>
+          <w:sz w:val="21"/>
+          <w:szCs w:val="21"/>
+        </w:rPr>
+        <w:t xml:space="preserve"> </w:t>
+      </w:r>
+      <w:proofErr w:type="spellStart"/>
+      <w:r>
+        <w:rPr>
+          <w:rFonts w:ascii="Arial" w:hAnsi="Arial" w:cs="Arial"/>
+          <w:color w:val="2E74B5" w:themeColor="accent1" w:themeShade="BF"/>
+          <w:sz w:val="21"/>
+          <w:szCs w:val="21"/>
+        </w:rPr>
+        <w:t>install</w:t>
+      </w:r>
+      <w:proofErr w:type="spellEnd"/>
+      <w:r>
+        <w:rPr>
+          <w:rFonts w:ascii="Arial" w:hAnsi="Arial" w:cs="Arial"/>
+          <w:color w:val="2E74B5" w:themeColor="accent1" w:themeShade="BF"/>
+          <w:sz w:val="21"/>
+          <w:szCs w:val="21"/>
+        </w:rPr>
+        <w:t xml:space="preserve"> --global </w:t>
+      </w:r>
+      <w:proofErr w:type="spellStart"/>
+      <w:r>
+        <w:rPr>
+          <w:rFonts w:ascii="Arial" w:hAnsi="Arial" w:cs="Arial"/>
+          <w:color w:val="2E74B5" w:themeColor="accent1" w:themeShade="BF"/>
+          <w:sz w:val="21"/>
+          <w:szCs w:val="21"/>
+        </w:rPr>
+        <w:t>yarn</w:t>
+      </w:r>
+      <w:proofErr w:type="spellEnd"/>
+      <w:r>
+        <w:rPr>
+          <w:color w:val="2E74B5" w:themeColor="accent1" w:themeShade="BF"/>
+        </w:rPr>
+        <w:t xml:space="preserve"> </w:t>
+      </w:r>
+      <w:r>
+        <w:t>y para saber la versión coloco</w:t>
+      </w:r>
+      <w:r>
+        <w:rPr>
+          <w:rFonts w:ascii="Arial" w:hAnsi="Arial" w:cs="Arial"/>
+          <w:color w:val="2E74B5" w:themeColor="accent1" w:themeShade="BF"/>
+          <w:sz w:val="21"/>
+          <w:szCs w:val="21"/>
+        </w:rPr>
+        <w:t xml:space="preserve"> </w:t>
+      </w:r>
+      <w:proofErr w:type="spellStart"/>
+      <w:r>
+        <w:rPr>
+          <w:rFonts w:ascii="Arial" w:hAnsi="Arial" w:cs="Arial"/>
+          <w:color w:val="2E74B5" w:themeColor="accent1" w:themeShade="BF"/>
+          <w:sz w:val="21"/>
+          <w:szCs w:val="21"/>
+        </w:rPr>
+        <w:t>yarn</w:t>
+      </w:r>
+      <w:proofErr w:type="spellEnd"/>
+      <w:r>
+        <w:rPr>
+          <w:rFonts w:ascii="Arial" w:hAnsi="Arial" w:cs="Arial"/>
+          <w:color w:val="2E74B5" w:themeColor="accent1" w:themeShade="BF"/>
+          <w:sz w:val="21"/>
+          <w:szCs w:val="21"/>
+        </w:rPr>
+        <w:t xml:space="preserve"> </w:t>
+      </w:r>
+      <w:r>
+        <w:rPr>
+          <w:rFonts w:ascii="Arial" w:hAnsi="Arial" w:cs="Arial"/>
+          <w:color w:val="2E74B5" w:themeColor="accent1" w:themeShade="BF"/>
+          <w:sz w:val="21"/>
+          <w:szCs w:val="21"/>
+        </w:rPr>
+        <w:t xml:space="preserve">–versión </w:t>
+      </w:r>
+      <w:r>
+        <w:t xml:space="preserve">y reemplazo </w:t>
+      </w:r>
+      <w:proofErr w:type="spellStart"/>
+      <w:r>
+        <w:t>npm</w:t>
+      </w:r>
+      <w:proofErr w:type="spellEnd"/>
+      <w:r>
+        <w:t xml:space="preserve"> por </w:t>
+      </w:r>
+      <w:proofErr w:type="spellStart"/>
+      <w:r>
+        <w:t>yarn</w:t>
+      </w:r>
+      <w:proofErr w:type="spellEnd"/>
+      <w:r>
+        <w:t>)</w:t>
       </w:r>
     </w:p>
     <w:p>
@@ -9751,7 +9960,21 @@
         <w:rPr>
           <w:color w:val="92D050"/>
         </w:rPr>
-        <w:t xml:space="preserve"> install </w:t>
+        <w:t xml:space="preserve"> </w:t>
+      </w:r>
+      <w:proofErr w:type="spellStart"/>
+      <w:r>
+        <w:rPr>
+          <w:color w:val="92D050"/>
+        </w:rPr>
+        <w:t>install</w:t>
+      </w:r>
+      <w:proofErr w:type="spellEnd"/>
+      <w:r>
+        <w:rPr>
+          <w:color w:val="92D050"/>
+        </w:rPr>
+        <w:t xml:space="preserve"> </w:t>
       </w:r>
       <w:r>
         <w:t>para que se instalen las dependencias necesarias.</w:t>
@@ -9927,7 +10150,29 @@
           <w:szCs w:val="21"/>
           <w:lang w:val="es-ES"/>
         </w:rPr>
-        <w:t>'react'</w:t>
+        <w:t>'</w:t>
+      </w:r>
+      <w:proofErr w:type="spellStart"/>
+      <w:r>
+        <w:rPr>
+          <w:rFonts w:ascii="Consolas" w:eastAsia="Times New Roman" w:hAnsi="Consolas" w:cs="Times New Roman"/>
+          <w:color w:val="DBD06D"/>
+          <w:sz w:val="21"/>
+          <w:szCs w:val="21"/>
+          <w:lang w:val="es-ES"/>
+        </w:rPr>
+        <w:t>react</w:t>
+      </w:r>
+      <w:proofErr w:type="spellEnd"/>
+      <w:r>
+        <w:rPr>
+          <w:rFonts w:ascii="Consolas" w:eastAsia="Times New Roman" w:hAnsi="Consolas" w:cs="Times New Roman"/>
+          <w:color w:val="DBD06D"/>
+          <w:sz w:val="21"/>
+          <w:szCs w:val="21"/>
+          <w:lang w:val="es-ES"/>
+        </w:rPr>
+        <w:t>'</w:t>
       </w:r>
     </w:p>
     <w:p>
@@ -10063,6 +10308,7 @@
     </w:p>
     <w:p>
       <w:r>
+        <w:lastRenderedPageBreak/>
         <w:t xml:space="preserve">Para poder usar un componente en otro componente o renderizarlo primero debo exportarlo </w:t>
       </w:r>
     </w:p>
@@ -10363,7 +10609,6 @@
     </w:p>
     <w:p>
       <w:r>
-        <w:lastRenderedPageBreak/>
         <w:t>Luego para poder usarlo dentro de otro componente de importarlo.</w:t>
       </w:r>
     </w:p>
@@ -11715,6 +11960,7 @@
           <w:highlight w:val="yellow"/>
           <w:u w:val="single"/>
         </w:rPr>
+        <w:lastRenderedPageBreak/>
         <w:t>Regla</w:t>
       </w:r>
       <w:r>
@@ -11833,7 +12079,6 @@
         <w:pStyle w:val="Ttulo2"/>
       </w:pPr>
       <w:r>
-        <w:lastRenderedPageBreak/>
         <w:t xml:space="preserve">Estilos </w:t>
       </w:r>
       <w:proofErr w:type="spellStart"/>
@@ -11956,7 +12201,15 @@
         <w:t>.</w:t>
       </w:r>
       <w:r>
-        <w:t xml:space="preserve"> Las Props (</w:t>
+        <w:t xml:space="preserve"> Las </w:t>
+      </w:r>
+      <w:proofErr w:type="spellStart"/>
+      <w:r>
+        <w:t>Props</w:t>
+      </w:r>
+      <w:proofErr w:type="spellEnd"/>
+      <w:r>
+        <w:t xml:space="preserve"> (</w:t>
       </w:r>
       <w:proofErr w:type="spellStart"/>
       <w:r>
@@ -12678,8 +12931,13 @@
       <w:pPr>
         <w:pStyle w:val="Ttulo2"/>
       </w:pPr>
-      <w:r>
-        <w:t xml:space="preserve">Props </w:t>
+      <w:proofErr w:type="spellStart"/>
+      <w:r>
+        <w:t>Props</w:t>
+      </w:r>
+      <w:proofErr w:type="spellEnd"/>
+      <w:r>
+        <w:t xml:space="preserve"> </w:t>
       </w:r>
       <w:proofErr w:type="spellStart"/>
       <w:r>
@@ -12803,6 +13061,7 @@
           <w:u w:val="single"/>
           <w:lang w:val="en-US"/>
         </w:rPr>
+        <w:lastRenderedPageBreak/>
         <w:t>Yarn:</w:t>
       </w:r>
       <w:r>
@@ -12977,7 +13236,6 @@
         <w:rPr>
           <w:lang w:val="es-ES"/>
         </w:rPr>
-        <w:lastRenderedPageBreak/>
         <w:t>L</w:t>
       </w:r>
       <w:r>
@@ -14325,6 +14583,7 @@
           <w:szCs w:val="21"/>
           <w:lang w:val="en-US"/>
         </w:rPr>
+        <w:lastRenderedPageBreak/>
         <w:t xml:space="preserve">  </w:t>
       </w:r>
       <w:proofErr w:type="gramStart"/>
@@ -14826,7 +15085,6 @@
           <w:szCs w:val="21"/>
           <w:lang w:val="en-US"/>
         </w:rPr>
-        <w:lastRenderedPageBreak/>
         <w:t>      &lt;</w:t>
       </w:r>
       <w:r>
@@ -15621,7 +15879,29 @@
           <w:szCs w:val="21"/>
           <w:lang w:val="es-ES"/>
         </w:rPr>
-        <w:t>'react'</w:t>
+        <w:t>'</w:t>
+      </w:r>
+      <w:proofErr w:type="spellStart"/>
+      <w:r>
+        <w:rPr>
+          <w:rFonts w:ascii="Consolas" w:eastAsia="Times New Roman" w:hAnsi="Consolas" w:cs="Times New Roman"/>
+          <w:color w:val="DBD06D"/>
+          <w:sz w:val="21"/>
+          <w:szCs w:val="21"/>
+          <w:lang w:val="es-ES"/>
+        </w:rPr>
+        <w:t>react</w:t>
+      </w:r>
+      <w:proofErr w:type="spellEnd"/>
+      <w:r>
+        <w:rPr>
+          <w:rFonts w:ascii="Consolas" w:eastAsia="Times New Roman" w:hAnsi="Consolas" w:cs="Times New Roman"/>
+          <w:color w:val="DBD06D"/>
+          <w:sz w:val="21"/>
+          <w:szCs w:val="21"/>
+          <w:lang w:val="es-ES"/>
+        </w:rPr>
+        <w:t>'</w:t>
       </w:r>
       <w:r>
         <w:rPr>
@@ -16017,6 +16297,7 @@
           <w:szCs w:val="21"/>
           <w:lang w:val="en-US"/>
         </w:rPr>
+        <w:lastRenderedPageBreak/>
         <w:t>const</w:t>
       </w:r>
       <w:proofErr w:type="spellEnd"/>
@@ -16778,6 +17059,7 @@
         <w:rPr>
           <w:lang w:val="es-ES"/>
         </w:rPr>
+        <w:lastRenderedPageBreak/>
         <w:t>Arrange</w:t>
       </w:r>
       <w:proofErr w:type="spellEnd"/>
@@ -16913,7 +17195,6 @@
         <w:rPr>
           <w:lang w:val="es-ES"/>
         </w:rPr>
-        <w:lastRenderedPageBreak/>
         <w:t>Llamamos métodos</w:t>
       </w:r>
     </w:p>
@@ -17691,6 +17972,7 @@
           <w:szCs w:val="21"/>
           <w:lang w:val="es-ES"/>
         </w:rPr>
+        <w:lastRenderedPageBreak/>
         <w:t>test</w:t>
       </w:r>
       <w:r>
@@ -17972,22 +18254,7 @@
         <w:rPr>
           <w:lang w:val="es-ES"/>
         </w:rPr>
-        <w:lastRenderedPageBreak/>
-        <w:t xml:space="preserve">Donde el primer parámetro es el nombre de test y el segundo un </w:t>
-      </w:r>
-      <w:proofErr w:type="spellStart"/>
-      <w:r>
-        <w:rPr>
-          <w:lang w:val="es-ES"/>
-        </w:rPr>
-        <w:t>Call</w:t>
-      </w:r>
-      <w:proofErr w:type="spellEnd"/>
-      <w:r>
-        <w:rPr>
-          <w:lang w:val="es-ES"/>
-        </w:rPr>
-        <w:t xml:space="preserve"> Back donde realizamos la prueba que deseamos. Si no lanzamos un error Jest lo toma como que la prueba paso correctamente.</w:t>
+        <w:t>Donde el primer parámetro es el nombre de test y el segundo un Call Back donde realizamos la prueba que deseamos. Si no lanzamos un error Jest lo toma como que la prueba paso correctamente.</w:t>
       </w:r>
     </w:p>
     <w:p>
@@ -18423,7 +18690,21 @@
         <w:rPr>
           <w:lang w:val="es-ES"/>
         </w:rPr>
-        <w:t xml:space="preserve"> de Jest: (--</w:t>
+        <w:t xml:space="preserve"> de </w:t>
+      </w:r>
+      <w:proofErr w:type="spellStart"/>
+      <w:r>
+        <w:rPr>
+          <w:lang w:val="es-ES"/>
+        </w:rPr>
+        <w:t>Jest</w:t>
+      </w:r>
+      <w:proofErr w:type="spellEnd"/>
+      <w:r>
+        <w:rPr>
+          <w:lang w:val="es-ES"/>
+        </w:rPr>
+        <w:t>: (--</w:t>
       </w:r>
       <w:proofErr w:type="spellStart"/>
       <w:r>
@@ -19347,6 +19628,7 @@
         <w:rPr>
           <w:lang w:val="es-ES"/>
         </w:rPr>
+        <w:lastRenderedPageBreak/>
         <w:t xml:space="preserve">Puedo agrupar las pruebas </w:t>
       </w:r>
       <w:r>
@@ -19593,7 +19875,6 @@
           <w:szCs w:val="21"/>
           <w:lang w:val="es-ES"/>
         </w:rPr>
-        <w:lastRenderedPageBreak/>
         <w:t xml:space="preserve">    </w:t>
       </w:r>
       <w:r>
@@ -20136,6 +20417,7 @@
           <w:lang w:val="es-ES"/>
         </w:rPr>
       </w:pPr>
+      <w:proofErr w:type="spellStart"/>
       <w:r>
         <w:rPr>
           <w:rFonts w:ascii="Consolas" w:eastAsia="Times New Roman" w:hAnsi="Consolas" w:cs="Times New Roman"/>
@@ -20146,6 +20428,7 @@
         </w:rPr>
         <w:t>export</w:t>
       </w:r>
+      <w:proofErr w:type="spellEnd"/>
       <w:r>
         <w:rPr>
           <w:rFonts w:ascii="Consolas" w:eastAsia="Times New Roman" w:hAnsi="Consolas" w:cs="Times New Roman"/>
@@ -20392,7 +20675,7 @@
       <w:r>
         <w:rPr>
           <w:noProof/>
-          <w:lang w:val="en-US"/>
+          <w:lang w:eastAsia="es-AR"/>
         </w:rPr>
         <w:drawing>
           <wp:inline distT="0" distB="0" distL="0" distR="0" wp14:anchorId="6AFA74A4" wp14:editId="525172D0">
@@ -20526,6 +20809,7 @@
           <w:szCs w:val="21"/>
           <w:lang w:val="en-US"/>
         </w:rPr>
+        <w:lastRenderedPageBreak/>
         <w:t>module</w:t>
       </w:r>
       <w:r>
@@ -20811,7 +21095,6 @@
         <w:rPr>
           <w:lang w:val="es-ES"/>
         </w:rPr>
-        <w:lastRenderedPageBreak/>
         <w:t xml:space="preserve">Y volver a correr los test, si aun así persiste un error debo modificar el nombre de </w:t>
       </w:r>
       <w:proofErr w:type="spellStart"/>
@@ -22797,6 +23080,7 @@
           <w:szCs w:val="21"/>
           <w:lang w:val="en-US"/>
         </w:rPr>
+        <w:lastRenderedPageBreak/>
         <w:t xml:space="preserve">        </w:t>
       </w:r>
       <w:proofErr w:type="gramStart"/>
@@ -23200,7 +23484,6 @@
         <w:rPr>
           <w:lang w:val="es-ES"/>
         </w:rPr>
-        <w:lastRenderedPageBreak/>
         <w:t>Pued</w:t>
       </w:r>
       <w:r>
@@ -25482,6 +25765,7 @@
           <w:szCs w:val="21"/>
           <w:lang w:val="en-US"/>
         </w:rPr>
+        <w:lastRenderedPageBreak/>
         <w:t>    })</w:t>
       </w:r>
     </w:p>
@@ -26008,7 +26292,6 @@
           <w:szCs w:val="21"/>
           <w:lang w:val="en-US"/>
         </w:rPr>
-        <w:lastRenderedPageBreak/>
         <w:t xml:space="preserve">  </w:t>
       </w:r>
       <w:r>
@@ -26929,6 +27212,7 @@
         <w:rPr>
           <w:rStyle w:val="Ttulo3Car"/>
         </w:rPr>
+        <w:lastRenderedPageBreak/>
         <w:t>Render</w:t>
       </w:r>
       <w:r>
@@ -27052,7 +27336,6 @@
         <w:rPr>
           <w:lang w:val="es-ES"/>
         </w:rPr>
-        <w:lastRenderedPageBreak/>
         <w:t>Para poder hacer uso de R</w:t>
       </w:r>
       <w:r>
@@ -27378,19 +27661,28 @@
         </w:rPr>
         <w:t>‘</w:t>
       </w:r>
+      <w:proofErr w:type="spellStart"/>
       <w:r>
         <w:rPr>
           <w:color w:val="FF0000"/>
           <w:lang w:val="es-ES"/>
         </w:rPr>
-        <w:t xml:space="preserve">Jest </w:t>
-      </w:r>
-      <w:proofErr w:type="spellStart"/>
+        <w:t>Jest</w:t>
+      </w:r>
+      <w:proofErr w:type="spellEnd"/>
       <w:r>
         <w:rPr>
           <w:color w:val="FF0000"/>
           <w:lang w:val="es-ES"/>
         </w:rPr>
+        <w:t xml:space="preserve"> </w:t>
+      </w:r>
+      <w:proofErr w:type="spellStart"/>
+      <w:r>
+        <w:rPr>
+          <w:color w:val="FF0000"/>
+          <w:lang w:val="es-ES"/>
+        </w:rPr>
         <w:t>encountere</w:t>
       </w:r>
       <w:r>
@@ -27406,23 +27698,7 @@
           <w:color w:val="FF0000"/>
           <w:lang w:val="es-ES"/>
         </w:rPr>
-        <w:t xml:space="preserve"> </w:t>
-      </w:r>
-      <w:proofErr w:type="spellStart"/>
-      <w:r>
-        <w:rPr>
-          <w:color w:val="FF0000"/>
-          <w:lang w:val="es-ES"/>
-        </w:rPr>
-        <w:t>an</w:t>
-      </w:r>
-      <w:proofErr w:type="spellEnd"/>
-      <w:r>
-        <w:rPr>
-          <w:color w:val="FF0000"/>
-          <w:lang w:val="es-ES"/>
-        </w:rPr>
-        <w:t xml:space="preserve"> </w:t>
+        <w:t xml:space="preserve"> an </w:t>
       </w:r>
       <w:proofErr w:type="spellStart"/>
       <w:r>
@@ -27884,14 +28160,14 @@
         <w:rPr>
           <w:lang w:val="es-ES"/>
         </w:rPr>
-        <w:t>preset</w:t>
-      </w:r>
-      <w:proofErr w:type="spellEnd"/>
-      <w:r>
-        <w:rPr>
-          <w:lang w:val="es-ES"/>
-        </w:rPr>
-        <w:t>-react’</w:t>
+        <w:t>preset-react</w:t>
+      </w:r>
+      <w:proofErr w:type="spellEnd"/>
+      <w:r>
+        <w:rPr>
+          <w:lang w:val="es-ES"/>
+        </w:rPr>
+        <w:t>’</w:t>
       </w:r>
       <w:r>
         <w:rPr>
@@ -28170,6 +28446,7 @@
           <w:rStyle w:val="Ttulo3Car"/>
           <w:sz w:val="32"/>
         </w:rPr>
+        <w:lastRenderedPageBreak/>
         <w:t>Snapshot</w:t>
       </w:r>
       <w:r>
@@ -28478,6 +28755,7 @@
         </w:rPr>
         <w:t xml:space="preserve">( </w:t>
       </w:r>
+      <w:proofErr w:type="spellStart"/>
       <w:r>
         <w:rPr>
           <w:rFonts w:ascii="Consolas" w:eastAsia="Times New Roman" w:hAnsi="Consolas" w:cs="Times New Roman"/>
@@ -28488,6 +28766,7 @@
         </w:rPr>
         <w:t>container</w:t>
       </w:r>
+      <w:proofErr w:type="spellEnd"/>
       <w:proofErr w:type="gramEnd"/>
       <w:r>
         <w:rPr>
@@ -28544,7 +28823,6 @@
         <w:rPr>
           <w:lang w:val="es-ES"/>
         </w:rPr>
-        <w:lastRenderedPageBreak/>
         <w:t>Esto sirve para que posteriormente compare el código que se debería renderizar, con lo que re renderiza en memoria según las modificaciones que vayamos realizando y así ver si las modificaciones afectan o rompen lo que debería renderizar. Si el renderizado de</w:t>
       </w:r>
       <w:r>
@@ -29885,8 +30163,9 @@
           <w:sz w:val="32"/>
           <w:u w:val="single"/>
         </w:rPr>
-        <w:t xml:space="preserve"> y otras Props</w:t>
-      </w:r>
+        <w:t xml:space="preserve"> y otras </w:t>
+      </w:r>
+      <w:proofErr w:type="spellStart"/>
       <w:r>
         <w:rPr>
           <w:rFonts w:asciiTheme="majorHAnsi" w:hAnsiTheme="majorHAnsi" w:cstheme="majorHAnsi"/>
@@ -29895,6 +30174,17 @@
           <w:sz w:val="32"/>
           <w:u w:val="single"/>
         </w:rPr>
+        <w:t>Props</w:t>
+      </w:r>
+      <w:proofErr w:type="spellEnd"/>
+      <w:r>
+        <w:rPr>
+          <w:rFonts w:asciiTheme="majorHAnsi" w:hAnsiTheme="majorHAnsi" w:cstheme="majorHAnsi"/>
+          <w:b/>
+          <w:color w:val="C45911" w:themeColor="accent2" w:themeShade="BF"/>
+          <w:sz w:val="32"/>
+          <w:u w:val="single"/>
+        </w:rPr>
         <w:t>:</w:t>
       </w:r>
     </w:p>
@@ -29914,6 +30204,7 @@
     </w:p>
     <w:p>
       <w:r>
+        <w:lastRenderedPageBreak/>
         <w:t xml:space="preserve">Para poder buscar por los </w:t>
       </w:r>
       <w:r>
@@ -30278,7 +30569,6 @@
           <w:szCs w:val="21"/>
           <w:lang w:val="en-US"/>
         </w:rPr>
-        <w:lastRenderedPageBreak/>
         <w:t>const</w:t>
       </w:r>
       <w:proofErr w:type="spellEnd"/>
@@ -31169,6 +31459,7 @@
           <w:lang w:val="es-ES"/>
         </w:rPr>
       </w:pPr>
+      <w:proofErr w:type="spellStart"/>
       <w:r>
         <w:rPr>
           <w:sz w:val="32"/>
@@ -31176,6 +31467,7 @@
         </w:rPr>
         <w:t>Screen</w:t>
       </w:r>
+      <w:proofErr w:type="spellEnd"/>
       <w:r>
         <w:rPr>
           <w:sz w:val="32"/>
@@ -32105,6 +32397,7 @@
           <w:color w:val="C45911" w:themeColor="accent2" w:themeShade="BF"/>
           <w:lang w:val="es-ES"/>
         </w:rPr>
+        <w:lastRenderedPageBreak/>
         <w:t>getByRole</w:t>
       </w:r>
       <w:proofErr w:type="spellEnd"/>
@@ -32389,7 +32682,6 @@
           <w:u w:val="single"/>
           <w:lang w:val="es-ES"/>
         </w:rPr>
-        <w:lastRenderedPageBreak/>
         <w:t>Eventos:</w:t>
       </w:r>
     </w:p>
@@ -32567,7 +32859,6 @@
           <w:u w:val="none"/>
         </w:rPr>
       </w:pPr>
-      <w:proofErr w:type="spellStart"/>
       <w:r>
         <w:rPr>
           <w:b w:val="0"/>
@@ -32575,17 +32866,7 @@
           <w:sz w:val="32"/>
           <w:lang w:val="es-ES"/>
         </w:rPr>
-        <w:t>Click</w:t>
-      </w:r>
-      <w:proofErr w:type="spellEnd"/>
-      <w:r>
-        <w:rPr>
-          <w:b w:val="0"/>
-          <w:color w:val="ED7D31" w:themeColor="accent2"/>
-          <w:sz w:val="32"/>
-          <w:lang w:val="es-ES"/>
-        </w:rPr>
-        <w:t>:</w:t>
+        <w:t>Click:</w:t>
       </w:r>
       <w:r>
         <w:rPr>
@@ -32630,8 +32911,9 @@
           <w:szCs w:val="28"/>
           <w:u w:val="none"/>
         </w:rPr>
-        <w:t xml:space="preserve"> usamos fireE</w:t>
-      </w:r>
+        <w:t xml:space="preserve"> usamos </w:t>
+      </w:r>
+      <w:proofErr w:type="spellStart"/>
       <w:r>
         <w:rPr>
           <w:rFonts w:asciiTheme="minorHAnsi" w:hAnsiTheme="minorHAnsi" w:cstheme="minorHAnsi"/>
@@ -32641,9 +32923,8 @@
           <w:szCs w:val="28"/>
           <w:u w:val="none"/>
         </w:rPr>
-        <w:t xml:space="preserve">vent. El evento </w:t>
-      </w:r>
-      <w:proofErr w:type="spellStart"/>
+        <w:t>fireE</w:t>
+      </w:r>
       <w:r>
         <w:rPr>
           <w:rFonts w:asciiTheme="minorHAnsi" w:hAnsiTheme="minorHAnsi" w:cstheme="minorHAnsi"/>
@@ -32653,7 +32934,7 @@
           <w:szCs w:val="28"/>
           <w:u w:val="none"/>
         </w:rPr>
-        <w:t>click</w:t>
+        <w:t>vent</w:t>
       </w:r>
       <w:proofErr w:type="spellEnd"/>
       <w:r>
@@ -32665,8 +32946,9 @@
           <w:szCs w:val="28"/>
           <w:u w:val="none"/>
         </w:rPr>
-        <w:t xml:space="preserve"> debe recibir como parámetro el elemento al cual se desea escu</w:t>
-      </w:r>
+        <w:t xml:space="preserve">. El evento </w:t>
+      </w:r>
+      <w:proofErr w:type="spellStart"/>
       <w:r>
         <w:rPr>
           <w:rFonts w:asciiTheme="minorHAnsi" w:hAnsiTheme="minorHAnsi" w:cstheme="minorHAnsi"/>
@@ -32676,8 +32958,9 @@
           <w:szCs w:val="28"/>
           <w:u w:val="none"/>
         </w:rPr>
-        <w:t>c</w:t>
-      </w:r>
+        <w:t>click</w:t>
+      </w:r>
+      <w:proofErr w:type="spellEnd"/>
       <w:r>
         <w:rPr>
           <w:rFonts w:asciiTheme="minorHAnsi" w:hAnsiTheme="minorHAnsi" w:cstheme="minorHAnsi"/>
@@ -32687,6 +32970,28 @@
           <w:szCs w:val="28"/>
           <w:u w:val="none"/>
         </w:rPr>
+        <w:t xml:space="preserve"> debe recibir como parámetro el elemento al cual se desea escu</w:t>
+      </w:r>
+      <w:r>
+        <w:rPr>
+          <w:rFonts w:asciiTheme="minorHAnsi" w:hAnsiTheme="minorHAnsi" w:cstheme="minorHAnsi"/>
+          <w:b w:val="0"/>
+          <w:color w:val="auto"/>
+          <w:sz w:val="28"/>
+          <w:szCs w:val="28"/>
+          <w:u w:val="none"/>
+        </w:rPr>
+        <w:t>c</w:t>
+      </w:r>
+      <w:r>
+        <w:rPr>
+          <w:rFonts w:asciiTheme="minorHAnsi" w:hAnsiTheme="minorHAnsi" w:cstheme="minorHAnsi"/>
+          <w:b w:val="0"/>
+          <w:color w:val="auto"/>
+          <w:sz w:val="28"/>
+          <w:szCs w:val="28"/>
+          <w:u w:val="none"/>
+        </w:rPr>
         <w:t>har.</w:t>
       </w:r>
     </w:p>
@@ -32702,6 +33007,7 @@
           <w:lang w:val="en-US"/>
         </w:rPr>
       </w:pPr>
+      <w:proofErr w:type="spellStart"/>
       <w:r>
         <w:rPr>
           <w:rFonts w:ascii="Consolas" w:eastAsia="Times New Roman" w:hAnsi="Consolas" w:cs="Times New Roman"/>
@@ -32734,6 +33040,7 @@
         </w:rPr>
         <w:t>click</w:t>
       </w:r>
+      <w:proofErr w:type="spellEnd"/>
       <w:r>
         <w:rPr>
           <w:rFonts w:ascii="Consolas" w:eastAsia="Times New Roman" w:hAnsi="Consolas" w:cs="Times New Roman"/>
@@ -32832,19 +33139,11 @@
         </w:rPr>
         <w:t xml:space="preserve">Luego de definir mi elemento </w:t>
       </w:r>
-      <w:proofErr w:type="spellStart"/>
-      <w:r>
-        <w:rPr>
-          <w:lang w:val="es-ES"/>
-        </w:rPr>
-        <w:t>click</w:t>
-      </w:r>
-      <w:proofErr w:type="spellEnd"/>
-      <w:r>
-        <w:rPr>
-          <w:lang w:val="es-ES"/>
-        </w:rPr>
-        <w:t xml:space="preserve"> puedo, establecer el </w:t>
+      <w:r>
+        <w:rPr>
+          <w:lang w:val="es-ES"/>
+        </w:rPr>
+        <w:t xml:space="preserve">click puedo, establecer el </w:t>
       </w:r>
       <w:proofErr w:type="spellStart"/>
       <w:r>
@@ -32873,6 +33172,7 @@
           <w:lang w:val="en-US"/>
         </w:rPr>
       </w:pPr>
+      <w:proofErr w:type="spellStart"/>
       <w:r>
         <w:rPr>
           <w:rFonts w:ascii="Consolas" w:eastAsia="Times New Roman" w:hAnsi="Consolas" w:cs="Times New Roman"/>
@@ -32905,6 +33205,7 @@
         </w:rPr>
         <w:t>click</w:t>
       </w:r>
+      <w:proofErr w:type="spellEnd"/>
       <w:r>
         <w:rPr>
           <w:rFonts w:ascii="Consolas" w:eastAsia="Times New Roman" w:hAnsi="Consolas" w:cs="Times New Roman"/>
@@ -33944,19 +34245,7 @@
           <w:szCs w:val="21"/>
           <w:lang w:val="en-US"/>
         </w:rPr>
-        <w:t>getAllBy</w:t>
-      </w:r>
-      <w:r>
-        <w:rPr>
-          <w:rFonts w:ascii="Consolas" w:eastAsia="Times New Roman" w:hAnsi="Consolas" w:cs="Times New Roman"/>
-          <w:i/>
-          <w:iCs/>
-          <w:color w:val="90C920"/>
-          <w:sz w:val="21"/>
-          <w:szCs w:val="21"/>
-          <w:lang w:val="en-US"/>
-        </w:rPr>
-        <w:t>Role</w:t>
+        <w:t>getAllByRole</w:t>
       </w:r>
       <w:proofErr w:type="spellEnd"/>
       <w:proofErr w:type="gramEnd"/>
@@ -33988,8 +34277,39 @@
           <w:szCs w:val="21"/>
           <w:lang w:val="en-US"/>
         </w:rPr>
-        <w:t>'</w:t>
-      </w:r>
+        <w:t>'button'</w:t>
+      </w:r>
+      <w:r>
+        <w:rPr>
+          <w:rFonts w:ascii="Consolas" w:eastAsia="Times New Roman" w:hAnsi="Consolas" w:cs="Times New Roman"/>
+          <w:color w:val="F8F8F2"/>
+          <w:sz w:val="21"/>
+          <w:szCs w:val="21"/>
+          <w:lang w:val="en-US"/>
+        </w:rPr>
+        <w:t>, {</w:t>
+      </w:r>
+      <w:r>
+        <w:rPr>
+          <w:rFonts w:ascii="Consolas" w:eastAsia="Times New Roman" w:hAnsi="Consolas" w:cs="Times New Roman"/>
+          <w:color w:val="9CCBD1"/>
+          <w:sz w:val="21"/>
+          <w:szCs w:val="21"/>
+          <w:lang w:val="en-US"/>
+        </w:rPr>
+        <w:t>name</w:t>
+      </w:r>
+      <w:r>
+        <w:rPr>
+          <w:rFonts w:ascii="Consolas" w:eastAsia="Times New Roman" w:hAnsi="Consolas" w:cs="Times New Roman"/>
+          <w:color w:val="F8F8F2"/>
+          <w:sz w:val="21"/>
+          <w:szCs w:val="21"/>
+          <w:lang w:val="en-US"/>
+        </w:rPr>
+        <w:t xml:space="preserve">: </w:t>
+      </w:r>
+      <w:proofErr w:type="spellStart"/>
       <w:r>
         <w:rPr>
           <w:rFonts w:ascii="Consolas" w:eastAsia="Times New Roman" w:hAnsi="Consolas" w:cs="Times New Roman"/>
@@ -33998,8 +34318,9 @@
           <w:szCs w:val="21"/>
           <w:lang w:val="en-US"/>
         </w:rPr>
-        <w:t>button</w:t>
-      </w:r>
+        <w:t>btn</w:t>
+      </w:r>
+      <w:proofErr w:type="spellEnd"/>
       <w:r>
         <w:rPr>
           <w:rFonts w:ascii="Consolas" w:eastAsia="Times New Roman" w:hAnsi="Consolas" w:cs="Times New Roman"/>
@@ -34008,58 +34329,6 @@
           <w:szCs w:val="21"/>
           <w:lang w:val="en-US"/>
         </w:rPr>
-        <w:t>'</w:t>
-      </w:r>
-      <w:r>
-        <w:rPr>
-          <w:rFonts w:ascii="Consolas" w:eastAsia="Times New Roman" w:hAnsi="Consolas" w:cs="Times New Roman"/>
-          <w:color w:val="F8F8F2"/>
-          <w:sz w:val="21"/>
-          <w:szCs w:val="21"/>
-          <w:lang w:val="en-US"/>
-        </w:rPr>
-        <w:t>, {</w:t>
-      </w:r>
-      <w:r>
-        <w:rPr>
-          <w:rFonts w:ascii="Consolas" w:eastAsia="Times New Roman" w:hAnsi="Consolas" w:cs="Times New Roman"/>
-          <w:color w:val="9CCBD1"/>
-          <w:sz w:val="21"/>
-          <w:szCs w:val="21"/>
-          <w:lang w:val="en-US"/>
-        </w:rPr>
-        <w:t>name</w:t>
-      </w:r>
-      <w:r>
-        <w:rPr>
-          <w:rFonts w:ascii="Consolas" w:eastAsia="Times New Roman" w:hAnsi="Consolas" w:cs="Times New Roman"/>
-          <w:color w:val="F8F8F2"/>
-          <w:sz w:val="21"/>
-          <w:szCs w:val="21"/>
-          <w:lang w:val="en-US"/>
-        </w:rPr>
-        <w:t xml:space="preserve">: </w:t>
-      </w:r>
-      <w:proofErr w:type="spellStart"/>
-      <w:r>
-        <w:rPr>
-          <w:rFonts w:ascii="Consolas" w:eastAsia="Times New Roman" w:hAnsi="Consolas" w:cs="Times New Roman"/>
-          <w:color w:val="DBD06D"/>
-          <w:sz w:val="21"/>
-          <w:szCs w:val="21"/>
-          <w:lang w:val="en-US"/>
-        </w:rPr>
-        <w:t>btn</w:t>
-      </w:r>
-      <w:proofErr w:type="spellEnd"/>
-      <w:r>
-        <w:rPr>
-          <w:rFonts w:ascii="Consolas" w:eastAsia="Times New Roman" w:hAnsi="Consolas" w:cs="Times New Roman"/>
-          <w:color w:val="DBD06D"/>
-          <w:sz w:val="21"/>
-          <w:szCs w:val="21"/>
-          <w:lang w:val="en-US"/>
-        </w:rPr>
         <w:t>-reset</w:t>
       </w:r>
       <w:r>
@@ -34100,6 +34369,7 @@
         <w:rPr>
           <w:lang w:val="es-ES"/>
         </w:rPr>
+        <w:lastRenderedPageBreak/>
         <w:t xml:space="preserve">Proyecto </w:t>
       </w:r>
       <w:proofErr w:type="spellStart"/>
@@ -34271,7 +34541,23 @@
           <w:color w:val="C45911" w:themeColor="accent2" w:themeShade="BF"/>
           <w:lang w:val="es-ES"/>
         </w:rPr>
-        <w:t xml:space="preserve"> install </w:t>
+        <w:t xml:space="preserve"> </w:t>
+      </w:r>
+      <w:proofErr w:type="spellStart"/>
+      <w:r>
+        <w:rPr>
+          <w:color w:val="C45911" w:themeColor="accent2" w:themeShade="BF"/>
+          <w:lang w:val="es-ES"/>
+        </w:rPr>
+        <w:t>install</w:t>
+      </w:r>
+      <w:proofErr w:type="spellEnd"/>
+      <w:r>
+        <w:rPr>
+          <w:color w:val="C45911" w:themeColor="accent2" w:themeShade="BF"/>
+          <w:lang w:val="es-ES"/>
+        </w:rPr>
+        <w:t xml:space="preserve"> </w:t>
       </w:r>
       <w:r>
         <w:rPr>
@@ -34406,7 +34692,6 @@
         <w:rPr>
           <w:lang w:val="es-ES"/>
         </w:rPr>
-        <w:lastRenderedPageBreak/>
         <w:t xml:space="preserve">Limpiamos </w:t>
       </w:r>
       <w:r>
@@ -34704,6 +34989,8 @@
     <w:p>
       <w:pPr>
         <w:rPr>
+          <w:sz w:val="2"/>
+          <w:szCs w:val="2"/>
           <w:lang w:val="es-ES"/>
         </w:rPr>
       </w:pPr>
@@ -35265,6 +35552,8 @@
     <w:p>
       <w:pPr>
         <w:rPr>
+          <w:sz w:val="2"/>
+          <w:szCs w:val="2"/>
           <w:lang w:val="en-US"/>
         </w:rPr>
       </w:pPr>
@@ -35700,17 +35989,7 @@
           <w:szCs w:val="21"/>
           <w:lang w:val="en-US"/>
         </w:rPr>
-        <w:t xml:space="preserve"> </w:t>
-      </w:r>
-      <w:r>
-        <w:rPr>
-          <w:rFonts w:ascii="Consolas" w:eastAsia="Times New Roman" w:hAnsi="Consolas" w:cs="Times New Roman"/>
-          <w:color w:val="F92672"/>
-          <w:sz w:val="21"/>
-          <w:szCs w:val="21"/>
-          <w:lang w:val="en-US"/>
-        </w:rPr>
-        <w:t>=</w:t>
+        <w:t xml:space="preserve"> =</w:t>
       </w:r>
       <w:r>
         <w:rPr>
@@ -36289,6 +36568,7 @@
           <w:szCs w:val="21"/>
           <w:lang w:val="es-ES"/>
         </w:rPr>
+        <w:lastRenderedPageBreak/>
         <w:t>}</w:t>
       </w:r>
     </w:p>
@@ -36675,21 +36955,22 @@
     <w:p>
       <w:pPr>
         <w:rPr>
-          <w:lang w:val="es-ES"/>
-        </w:rPr>
-      </w:pPr>
-    </w:p>
-    <w:p>
-      <w:pPr>
-        <w:rPr>
-          <w:lang w:val="es-ES"/>
-        </w:rPr>
-      </w:pPr>
-      <w:r>
-        <w:rPr>
-          <w:lang w:val="es-ES"/>
-        </w:rPr>
-        <w:lastRenderedPageBreak/>
+          <w:sz w:val="2"/>
+          <w:szCs w:val="2"/>
+          <w:lang w:val="es-ES"/>
+        </w:rPr>
+      </w:pPr>
+    </w:p>
+    <w:p>
+      <w:pPr>
+        <w:rPr>
+          <w:lang w:val="es-ES"/>
+        </w:rPr>
+      </w:pPr>
+      <w:r>
+        <w:rPr>
+          <w:lang w:val="es-ES"/>
+        </w:rPr>
         <w:t xml:space="preserve">Para evitar el </w:t>
       </w:r>
       <w:proofErr w:type="spellStart"/>
@@ -37081,37 +37362,3080 @@
     </w:p>
     <w:p>
       <w:pPr>
+        <w:rPr>
+          <w:sz w:val="2"/>
+          <w:szCs w:val="2"/>
+          <w:lang w:val="es-ES"/>
+        </w:rPr>
+      </w:pPr>
+    </w:p>
+    <w:p>
+      <w:pPr>
+        <w:rPr>
+          <w:lang w:val="es-ES"/>
+        </w:rPr>
+      </w:pPr>
+      <w:r>
+        <w:rPr>
+          <w:b/>
+          <w:color w:val="7030A0"/>
+          <w:sz w:val="32"/>
+          <w:szCs w:val="32"/>
+          <w:u w:val="single"/>
+          <w:lang w:val="es-ES"/>
+        </w:rPr>
+        <w:t xml:space="preserve">Pasar una función por </w:t>
+      </w:r>
+      <w:proofErr w:type="spellStart"/>
+      <w:r>
+        <w:rPr>
+          <w:b/>
+          <w:color w:val="7030A0"/>
+          <w:sz w:val="32"/>
+          <w:szCs w:val="32"/>
+          <w:u w:val="single"/>
+          <w:lang w:val="es-ES"/>
+        </w:rPr>
+        <w:t>props</w:t>
+      </w:r>
+      <w:proofErr w:type="spellEnd"/>
+      <w:r>
+        <w:rPr>
+          <w:b/>
+          <w:color w:val="7030A0"/>
+          <w:sz w:val="32"/>
+          <w:szCs w:val="32"/>
+          <w:u w:val="single"/>
+          <w:lang w:val="es-ES"/>
+        </w:rPr>
+        <w:t>:</w:t>
+      </w:r>
+      <w:r>
+        <w:rPr>
+          <w:lang w:val="es-ES"/>
+        </w:rPr>
+        <w:t xml:space="preserve"> </w:t>
+      </w:r>
+      <w:r>
+        <w:rPr>
+          <w:lang w:val="es-ES"/>
+        </w:rPr>
+        <w:t xml:space="preserve"> Cuando pasamos una función </w:t>
+      </w:r>
+      <w:proofErr w:type="spellStart"/>
+      <w:r>
+        <w:rPr>
+          <w:lang w:val="es-ES"/>
+        </w:rPr>
+        <w:t>seteadora</w:t>
+      </w:r>
+      <w:proofErr w:type="spellEnd"/>
+      <w:r>
+        <w:rPr>
+          <w:lang w:val="es-ES"/>
+        </w:rPr>
+        <w:t xml:space="preserve"> de estados de un padre aun hijos por </w:t>
+      </w:r>
+      <w:proofErr w:type="spellStart"/>
+      <w:r>
+        <w:rPr>
+          <w:lang w:val="es-ES"/>
+        </w:rPr>
+        <w:t>props</w:t>
+      </w:r>
+      <w:proofErr w:type="spellEnd"/>
+      <w:r>
+        <w:rPr>
+          <w:lang w:val="es-ES"/>
+        </w:rPr>
+        <w:t xml:space="preserve"> esta función </w:t>
+      </w:r>
+      <w:r>
+        <w:rPr>
+          <w:lang w:val="es-ES"/>
+        </w:rPr>
+        <w:t xml:space="preserve">recibe como </w:t>
+      </w:r>
+      <w:proofErr w:type="spellStart"/>
+      <w:r>
+        <w:rPr>
+          <w:lang w:val="es-ES"/>
+        </w:rPr>
+        <w:t>para</w:t>
+      </w:r>
+      <w:r>
+        <w:rPr>
+          <w:lang w:val="es-ES"/>
+        </w:rPr>
+        <w:t>metro</w:t>
+      </w:r>
+      <w:proofErr w:type="spellEnd"/>
+      <w:r>
+        <w:rPr>
+          <w:lang w:val="es-ES"/>
+        </w:rPr>
+        <w:t xml:space="preserve"> implícito</w:t>
+      </w:r>
+      <w:r>
+        <w:rPr>
+          <w:lang w:val="es-ES"/>
+        </w:rPr>
+        <w:t xml:space="preserve"> el estado que esta </w:t>
+      </w:r>
+      <w:proofErr w:type="spellStart"/>
+      <w:r>
+        <w:rPr>
+          <w:lang w:val="es-ES"/>
+        </w:rPr>
+        <w:t>seteando</w:t>
+      </w:r>
+      <w:proofErr w:type="spellEnd"/>
+      <w:r>
+        <w:rPr>
+          <w:lang w:val="es-ES"/>
+        </w:rPr>
+        <w:t>:</w:t>
+      </w:r>
+    </w:p>
+    <w:p>
+      <w:pPr>
+        <w:shd w:val="clear" w:color="auto" w:fill="070707"/>
+        <w:spacing w:line="285" w:lineRule="atLeast"/>
+        <w:rPr>
+          <w:rFonts w:ascii="Consolas" w:eastAsia="Times New Roman" w:hAnsi="Consolas" w:cs="Times New Roman"/>
+          <w:i/>
+          <w:iCs/>
+          <w:color w:val="75715E"/>
+          <w:sz w:val="21"/>
+          <w:szCs w:val="21"/>
+          <w:lang w:eastAsia="es-AR"/>
+        </w:rPr>
+      </w:pPr>
+      <w:proofErr w:type="spellStart"/>
+      <w:r>
+        <w:rPr>
+          <w:rFonts w:ascii="Consolas" w:eastAsia="Times New Roman" w:hAnsi="Consolas" w:cs="Times New Roman"/>
+          <w:i/>
+          <w:iCs/>
+          <w:color w:val="66D9EF"/>
+          <w:sz w:val="21"/>
+          <w:szCs w:val="21"/>
+          <w:lang w:eastAsia="es-AR"/>
+        </w:rPr>
+        <w:t>const</w:t>
+      </w:r>
+      <w:proofErr w:type="spellEnd"/>
+      <w:r>
+        <w:rPr>
+          <w:rFonts w:ascii="Consolas" w:eastAsia="Times New Roman" w:hAnsi="Consolas" w:cs="Times New Roman"/>
+          <w:color w:val="F8F8F2"/>
+          <w:sz w:val="21"/>
+          <w:szCs w:val="21"/>
+          <w:lang w:eastAsia="es-AR"/>
+        </w:rPr>
+        <w:t xml:space="preserve"> [</w:t>
+      </w:r>
+      <w:proofErr w:type="spellStart"/>
+      <w:r>
+        <w:rPr>
+          <w:rFonts w:ascii="Consolas" w:eastAsia="Times New Roman" w:hAnsi="Consolas" w:cs="Times New Roman"/>
+          <w:color w:val="9CCBD1"/>
+          <w:sz w:val="21"/>
+          <w:szCs w:val="21"/>
+          <w:lang w:eastAsia="es-AR"/>
+        </w:rPr>
+        <w:t>categories</w:t>
+      </w:r>
+      <w:proofErr w:type="spellEnd"/>
+      <w:r>
+        <w:rPr>
+          <w:rFonts w:ascii="Consolas" w:eastAsia="Times New Roman" w:hAnsi="Consolas" w:cs="Times New Roman"/>
+          <w:color w:val="F8F8F2"/>
+          <w:sz w:val="21"/>
+          <w:szCs w:val="21"/>
+          <w:lang w:eastAsia="es-AR"/>
+        </w:rPr>
+        <w:t xml:space="preserve">, </w:t>
+      </w:r>
+      <w:proofErr w:type="spellStart"/>
+      <w:r>
+        <w:rPr>
+          <w:rFonts w:ascii="Consolas" w:eastAsia="Times New Roman" w:hAnsi="Consolas" w:cs="Times New Roman"/>
+          <w:color w:val="9CCBD1"/>
+          <w:sz w:val="21"/>
+          <w:szCs w:val="21"/>
+          <w:lang w:eastAsia="es-AR"/>
+        </w:rPr>
+        <w:t>setCategories</w:t>
+      </w:r>
+      <w:proofErr w:type="spellEnd"/>
+      <w:r>
+        <w:rPr>
+          <w:rFonts w:ascii="Consolas" w:eastAsia="Times New Roman" w:hAnsi="Consolas" w:cs="Times New Roman"/>
+          <w:color w:val="F8F8F2"/>
+          <w:sz w:val="21"/>
+          <w:szCs w:val="21"/>
+          <w:lang w:eastAsia="es-AR"/>
+        </w:rPr>
+        <w:t xml:space="preserve">] </w:t>
+      </w:r>
+      <w:r>
+        <w:rPr>
+          <w:rFonts w:ascii="Consolas" w:eastAsia="Times New Roman" w:hAnsi="Consolas" w:cs="Times New Roman"/>
+          <w:color w:val="F92672"/>
+          <w:sz w:val="21"/>
+          <w:szCs w:val="21"/>
+          <w:lang w:eastAsia="es-AR"/>
+        </w:rPr>
+        <w:t>=</w:t>
+      </w:r>
+      <w:r>
+        <w:rPr>
+          <w:rFonts w:ascii="Consolas" w:eastAsia="Times New Roman" w:hAnsi="Consolas" w:cs="Times New Roman"/>
+          <w:color w:val="F8F8F2"/>
+          <w:sz w:val="21"/>
+          <w:szCs w:val="21"/>
+          <w:lang w:eastAsia="es-AR"/>
+        </w:rPr>
+        <w:t xml:space="preserve"> </w:t>
+      </w:r>
+      <w:proofErr w:type="spellStart"/>
+      <w:proofErr w:type="gramStart"/>
+      <w:r>
+        <w:rPr>
+          <w:rFonts w:ascii="Consolas" w:eastAsia="Times New Roman" w:hAnsi="Consolas" w:cs="Times New Roman"/>
+          <w:i/>
+          <w:iCs/>
+          <w:color w:val="90C920"/>
+          <w:sz w:val="21"/>
+          <w:szCs w:val="21"/>
+          <w:lang w:eastAsia="es-AR"/>
+        </w:rPr>
+        <w:t>useState</w:t>
+      </w:r>
+      <w:proofErr w:type="spellEnd"/>
+      <w:r>
+        <w:rPr>
+          <w:rFonts w:ascii="Consolas" w:eastAsia="Times New Roman" w:hAnsi="Consolas" w:cs="Times New Roman"/>
+          <w:color w:val="F8F8F2"/>
+          <w:sz w:val="21"/>
+          <w:szCs w:val="21"/>
+          <w:lang w:eastAsia="es-AR"/>
+        </w:rPr>
+        <w:t>(</w:t>
+      </w:r>
+      <w:proofErr w:type="gramEnd"/>
+      <w:r>
+        <w:rPr>
+          <w:rFonts w:ascii="Consolas" w:eastAsia="Times New Roman" w:hAnsi="Consolas" w:cs="Times New Roman"/>
+          <w:color w:val="F8F8F2"/>
+          <w:sz w:val="21"/>
+          <w:szCs w:val="21"/>
+          <w:lang w:eastAsia="es-AR"/>
+        </w:rPr>
+        <w:t>[</w:t>
+      </w:r>
+      <w:r>
+        <w:rPr>
+          <w:rFonts w:ascii="Consolas" w:eastAsia="Times New Roman" w:hAnsi="Consolas" w:cs="Times New Roman"/>
+          <w:color w:val="DBD06D"/>
+          <w:sz w:val="21"/>
+          <w:szCs w:val="21"/>
+          <w:lang w:eastAsia="es-AR"/>
+        </w:rPr>
+        <w:t>'</w:t>
+      </w:r>
+      <w:proofErr w:type="spellStart"/>
+      <w:r>
+        <w:rPr>
+          <w:rFonts w:ascii="Consolas" w:eastAsia="Times New Roman" w:hAnsi="Consolas" w:cs="Times New Roman"/>
+          <w:color w:val="DBD06D"/>
+          <w:sz w:val="21"/>
+          <w:szCs w:val="21"/>
+          <w:lang w:eastAsia="es-AR"/>
+        </w:rPr>
+        <w:t>One</w:t>
+      </w:r>
+      <w:proofErr w:type="spellEnd"/>
+      <w:r>
+        <w:rPr>
+          <w:rFonts w:ascii="Consolas" w:eastAsia="Times New Roman" w:hAnsi="Consolas" w:cs="Times New Roman"/>
+          <w:color w:val="DBD06D"/>
+          <w:sz w:val="21"/>
+          <w:szCs w:val="21"/>
+          <w:lang w:eastAsia="es-AR"/>
+        </w:rPr>
+        <w:t xml:space="preserve"> Punch'</w:t>
+      </w:r>
+      <w:r>
+        <w:rPr>
+          <w:rFonts w:ascii="Consolas" w:eastAsia="Times New Roman" w:hAnsi="Consolas" w:cs="Times New Roman"/>
+          <w:color w:val="F8F8F2"/>
+          <w:sz w:val="21"/>
+          <w:szCs w:val="21"/>
+          <w:lang w:eastAsia="es-AR"/>
+        </w:rPr>
+        <w:t>]);</w:t>
+      </w:r>
+      <w:r>
+        <w:rPr>
+          <w:rFonts w:ascii="Consolas" w:eastAsia="Times New Roman" w:hAnsi="Consolas" w:cs="Times New Roman"/>
+          <w:color w:val="F8F8F2"/>
+          <w:sz w:val="21"/>
+          <w:szCs w:val="21"/>
+          <w:lang w:eastAsia="es-AR"/>
+        </w:rPr>
+        <w:t xml:space="preserve"> </w:t>
+      </w:r>
+      <w:r>
+        <w:rPr>
+          <w:rFonts w:ascii="Consolas" w:eastAsia="Times New Roman" w:hAnsi="Consolas" w:cs="Times New Roman"/>
+          <w:i/>
+          <w:iCs/>
+          <w:color w:val="75715E"/>
+          <w:sz w:val="21"/>
+          <w:szCs w:val="21"/>
+          <w:lang w:eastAsia="es-AR"/>
+        </w:rPr>
+        <w:t>/</w:t>
+      </w:r>
+      <w:r>
+        <w:rPr>
+          <w:rFonts w:ascii="Consolas" w:eastAsia="Times New Roman" w:hAnsi="Consolas" w:cs="Times New Roman"/>
+          <w:i/>
+          <w:iCs/>
+          <w:color w:val="75715E"/>
+          <w:sz w:val="21"/>
+          <w:szCs w:val="21"/>
+          <w:lang w:eastAsia="es-AR"/>
+        </w:rPr>
+        <w:t>/</w:t>
+      </w:r>
+      <w:r>
+        <w:rPr>
+          <w:rFonts w:ascii="Consolas" w:eastAsia="Times New Roman" w:hAnsi="Consolas" w:cs="Times New Roman"/>
+          <w:i/>
+          <w:iCs/>
+          <w:color w:val="75715E"/>
+          <w:sz w:val="21"/>
+          <w:szCs w:val="21"/>
+          <w:lang w:eastAsia="es-AR"/>
+        </w:rPr>
+        <w:t xml:space="preserve"> Estado componente padre</w:t>
+      </w:r>
+    </w:p>
+    <w:p>
+      <w:pPr>
         <w:shd w:val="clear" w:color="auto" w:fill="070707"/>
         <w:spacing w:after="0" w:line="285" w:lineRule="atLeast"/>
         <w:rPr>
           <w:rFonts w:ascii="Consolas" w:eastAsia="Times New Roman" w:hAnsi="Consolas" w:cs="Times New Roman"/>
-          <w:color w:val="F8F8F2"/>
-          <w:sz w:val="21"/>
-          <w:szCs w:val="21"/>
-          <w:lang w:val="en-US"/>
-        </w:rPr>
-      </w:pPr>
-    </w:p>
-    <w:p>
-      <w:pPr>
-        <w:rPr>
-          <w:lang w:val="es-ES"/>
-        </w:rPr>
-      </w:pPr>
-    </w:p>
-    <w:p>
-      <w:pPr>
-        <w:rPr>
-          <w:lang w:val="es-ES"/>
-        </w:rPr>
-      </w:pPr>
-      <w:r>
-        <w:rPr>
-          <w:lang w:val="es-ES"/>
-        </w:rPr>
-        <w:t>Ver video 79 desde 0</w:t>
-      </w:r>
+          <w:i/>
+          <w:iCs/>
+          <w:color w:val="75715E"/>
+          <w:sz w:val="21"/>
+          <w:szCs w:val="21"/>
+          <w:lang w:eastAsia="es-AR"/>
+        </w:rPr>
+      </w:pPr>
+      <w:r>
+        <w:rPr>
+          <w:rFonts w:ascii="Consolas" w:eastAsia="Times New Roman" w:hAnsi="Consolas" w:cs="Times New Roman"/>
+          <w:color w:val="F8F8F2"/>
+          <w:sz w:val="21"/>
+          <w:szCs w:val="21"/>
+          <w:lang w:eastAsia="es-AR"/>
+        </w:rPr>
+        <w:t>&lt;</w:t>
+      </w:r>
+      <w:proofErr w:type="spellStart"/>
+      <w:r>
+        <w:rPr>
+          <w:rFonts w:ascii="Consolas" w:eastAsia="Times New Roman" w:hAnsi="Consolas" w:cs="Times New Roman"/>
+          <w:i/>
+          <w:iCs/>
+          <w:color w:val="66D9EF"/>
+          <w:sz w:val="21"/>
+          <w:szCs w:val="21"/>
+          <w:lang w:eastAsia="es-AR"/>
+        </w:rPr>
+        <w:t>AddCategories</w:t>
+      </w:r>
+      <w:proofErr w:type="spellEnd"/>
+      <w:r>
+        <w:rPr>
+          <w:rFonts w:ascii="Consolas" w:eastAsia="Times New Roman" w:hAnsi="Consolas" w:cs="Times New Roman"/>
+          <w:color w:val="F8F8F2"/>
+          <w:sz w:val="21"/>
+          <w:szCs w:val="21"/>
+          <w:lang w:eastAsia="es-AR"/>
+        </w:rPr>
+        <w:t xml:space="preserve"> </w:t>
+      </w:r>
+      <w:proofErr w:type="spellStart"/>
+      <w:r>
+        <w:rPr>
+          <w:rFonts w:ascii="Consolas" w:eastAsia="Times New Roman" w:hAnsi="Consolas" w:cs="Times New Roman"/>
+          <w:color w:val="A6E22E"/>
+          <w:sz w:val="21"/>
+          <w:szCs w:val="21"/>
+          <w:lang w:eastAsia="es-AR"/>
+        </w:rPr>
+        <w:t>setCategories</w:t>
+      </w:r>
+      <w:proofErr w:type="spellEnd"/>
+      <w:r>
+        <w:rPr>
+          <w:rFonts w:ascii="Consolas" w:eastAsia="Times New Roman" w:hAnsi="Consolas" w:cs="Times New Roman"/>
+          <w:color w:val="F92672"/>
+          <w:sz w:val="21"/>
+          <w:szCs w:val="21"/>
+          <w:lang w:eastAsia="es-AR"/>
+        </w:rPr>
+        <w:t>=</w:t>
+      </w:r>
+      <w:r>
+        <w:rPr>
+          <w:rFonts w:ascii="Consolas" w:eastAsia="Times New Roman" w:hAnsi="Consolas" w:cs="Times New Roman"/>
+          <w:color w:val="F8F8F2"/>
+          <w:sz w:val="21"/>
+          <w:szCs w:val="21"/>
+          <w:lang w:eastAsia="es-AR"/>
+        </w:rPr>
+        <w:t>{</w:t>
+      </w:r>
+      <w:proofErr w:type="spellStart"/>
+      <w:r>
+        <w:rPr>
+          <w:rFonts w:ascii="Consolas" w:eastAsia="Times New Roman" w:hAnsi="Consolas" w:cs="Times New Roman"/>
+          <w:color w:val="9CCBD1"/>
+          <w:sz w:val="21"/>
+          <w:szCs w:val="21"/>
+          <w:lang w:eastAsia="es-AR"/>
+        </w:rPr>
+        <w:t>setCategories</w:t>
+      </w:r>
+      <w:proofErr w:type="spellEnd"/>
+      <w:r>
+        <w:rPr>
+          <w:rFonts w:ascii="Consolas" w:eastAsia="Times New Roman" w:hAnsi="Consolas" w:cs="Times New Roman"/>
+          <w:color w:val="F8F8F2"/>
+          <w:sz w:val="21"/>
+          <w:szCs w:val="21"/>
+          <w:lang w:eastAsia="es-AR"/>
+        </w:rPr>
+        <w:t>} /&gt;</w:t>
+      </w:r>
+      <w:r>
+        <w:rPr>
+          <w:rFonts w:ascii="Consolas" w:eastAsia="Times New Roman" w:hAnsi="Consolas" w:cs="Times New Roman"/>
+          <w:color w:val="F8F8F2"/>
+          <w:sz w:val="21"/>
+          <w:szCs w:val="21"/>
+          <w:lang w:eastAsia="es-AR"/>
+        </w:rPr>
+        <w:t xml:space="preserve"> </w:t>
+      </w:r>
+      <w:r>
+        <w:rPr>
+          <w:rFonts w:ascii="Consolas" w:eastAsia="Times New Roman" w:hAnsi="Consolas" w:cs="Times New Roman"/>
+          <w:i/>
+          <w:iCs/>
+          <w:color w:val="75715E"/>
+          <w:sz w:val="21"/>
+          <w:szCs w:val="21"/>
+          <w:lang w:eastAsia="es-AR"/>
+        </w:rPr>
+        <w:t>/</w:t>
+      </w:r>
+      <w:r>
+        <w:rPr>
+          <w:rFonts w:ascii="Consolas" w:eastAsia="Times New Roman" w:hAnsi="Consolas" w:cs="Times New Roman"/>
+          <w:i/>
+          <w:iCs/>
+          <w:color w:val="75715E"/>
+          <w:sz w:val="21"/>
+          <w:szCs w:val="21"/>
+          <w:lang w:eastAsia="es-AR"/>
+        </w:rPr>
+        <w:t>/</w:t>
+      </w:r>
+      <w:r>
+        <w:rPr>
+          <w:rFonts w:ascii="Consolas" w:eastAsia="Times New Roman" w:hAnsi="Consolas" w:cs="Times New Roman"/>
+          <w:i/>
+          <w:iCs/>
+          <w:color w:val="75715E"/>
+          <w:sz w:val="21"/>
+          <w:szCs w:val="21"/>
+          <w:lang w:eastAsia="es-AR"/>
+        </w:rPr>
+        <w:t xml:space="preserve"> </w:t>
+      </w:r>
+      <w:r>
+        <w:rPr>
+          <w:rFonts w:ascii="Consolas" w:eastAsia="Times New Roman" w:hAnsi="Consolas" w:cs="Times New Roman"/>
+          <w:i/>
+          <w:iCs/>
+          <w:color w:val="75715E"/>
+          <w:sz w:val="21"/>
+          <w:szCs w:val="21"/>
+          <w:lang w:eastAsia="es-AR"/>
+        </w:rPr>
+        <w:t xml:space="preserve">llamamos al componente hijo y le pasamos la función </w:t>
+      </w:r>
+      <w:proofErr w:type="spellStart"/>
+      <w:r>
+        <w:rPr>
+          <w:rFonts w:ascii="Consolas" w:eastAsia="Times New Roman" w:hAnsi="Consolas" w:cs="Times New Roman"/>
+          <w:i/>
+          <w:iCs/>
+          <w:color w:val="75715E"/>
+          <w:sz w:val="21"/>
+          <w:szCs w:val="21"/>
+          <w:lang w:eastAsia="es-AR"/>
+        </w:rPr>
+        <w:t>seteadora</w:t>
+      </w:r>
+      <w:proofErr w:type="spellEnd"/>
+      <w:r>
+        <w:rPr>
+          <w:rFonts w:ascii="Consolas" w:eastAsia="Times New Roman" w:hAnsi="Consolas" w:cs="Times New Roman"/>
+          <w:i/>
+          <w:iCs/>
+          <w:color w:val="75715E"/>
+          <w:sz w:val="21"/>
+          <w:szCs w:val="21"/>
+          <w:lang w:eastAsia="es-AR"/>
+        </w:rPr>
+        <w:t>.</w:t>
+      </w:r>
+    </w:p>
+    <w:p>
+      <w:pPr>
+        <w:shd w:val="clear" w:color="auto" w:fill="070707"/>
+        <w:spacing w:after="0" w:line="285" w:lineRule="atLeast"/>
+        <w:rPr>
+          <w:rFonts w:ascii="Consolas" w:eastAsia="Times New Roman" w:hAnsi="Consolas" w:cs="Times New Roman"/>
+          <w:color w:val="F8F8F2"/>
+          <w:sz w:val="21"/>
+          <w:szCs w:val="21"/>
+          <w:lang w:eastAsia="es-AR"/>
+        </w:rPr>
+      </w:pPr>
+    </w:p>
+    <w:p>
+      <w:pPr>
+        <w:shd w:val="clear" w:color="auto" w:fill="070707"/>
+        <w:spacing w:line="285" w:lineRule="atLeast"/>
+        <w:rPr>
+          <w:rFonts w:ascii="Consolas" w:eastAsia="Times New Roman" w:hAnsi="Consolas" w:cs="Times New Roman"/>
+          <w:i/>
+          <w:iCs/>
+          <w:color w:val="75715E"/>
+          <w:sz w:val="21"/>
+          <w:szCs w:val="21"/>
+          <w:lang w:eastAsia="es-AR"/>
+        </w:rPr>
+      </w:pPr>
+      <w:r>
+        <w:rPr>
+          <w:rFonts w:ascii="Consolas" w:eastAsia="Times New Roman" w:hAnsi="Consolas" w:cs="Times New Roman"/>
+          <w:i/>
+          <w:iCs/>
+          <w:color w:val="75715E"/>
+          <w:sz w:val="21"/>
+          <w:szCs w:val="21"/>
+          <w:lang w:eastAsia="es-AR"/>
+        </w:rPr>
+        <w:t>/</w:t>
+      </w:r>
+      <w:r>
+        <w:rPr>
+          <w:rFonts w:ascii="Consolas" w:eastAsia="Times New Roman" w:hAnsi="Consolas" w:cs="Times New Roman"/>
+          <w:i/>
+          <w:iCs/>
+          <w:color w:val="75715E"/>
+          <w:sz w:val="21"/>
+          <w:szCs w:val="21"/>
+          <w:lang w:eastAsia="es-AR"/>
+        </w:rPr>
+        <w:t>/</w:t>
+      </w:r>
+      <w:r>
+        <w:rPr>
+          <w:rFonts w:ascii="Consolas" w:eastAsia="Times New Roman" w:hAnsi="Consolas" w:cs="Times New Roman"/>
+          <w:i/>
+          <w:iCs/>
+          <w:color w:val="75715E"/>
+          <w:sz w:val="21"/>
+          <w:szCs w:val="21"/>
+          <w:lang w:eastAsia="es-AR"/>
+        </w:rPr>
+        <w:t>----------------------Componente Hijo---------------//</w:t>
+      </w:r>
+    </w:p>
+    <w:p>
+      <w:pPr>
+        <w:shd w:val="clear" w:color="auto" w:fill="070707"/>
+        <w:spacing w:after="0" w:line="285" w:lineRule="atLeast"/>
+        <w:rPr>
+          <w:rFonts w:ascii="Consolas" w:eastAsia="Times New Roman" w:hAnsi="Consolas" w:cs="Times New Roman"/>
+          <w:color w:val="F8F8F2"/>
+          <w:sz w:val="21"/>
+          <w:szCs w:val="21"/>
+          <w:lang w:eastAsia="es-AR"/>
+        </w:rPr>
+      </w:pPr>
+      <w:proofErr w:type="spellStart"/>
+      <w:r>
+        <w:rPr>
+          <w:rFonts w:ascii="Consolas" w:eastAsia="Times New Roman" w:hAnsi="Consolas" w:cs="Times New Roman"/>
+          <w:color w:val="F92672"/>
+          <w:sz w:val="21"/>
+          <w:szCs w:val="21"/>
+          <w:lang w:eastAsia="es-AR"/>
+        </w:rPr>
+        <w:t>export</w:t>
+      </w:r>
+      <w:proofErr w:type="spellEnd"/>
+      <w:r>
+        <w:rPr>
+          <w:rFonts w:ascii="Consolas" w:eastAsia="Times New Roman" w:hAnsi="Consolas" w:cs="Times New Roman"/>
+          <w:color w:val="F8F8F2"/>
+          <w:sz w:val="21"/>
+          <w:szCs w:val="21"/>
+          <w:lang w:eastAsia="es-AR"/>
+        </w:rPr>
+        <w:t xml:space="preserve"> </w:t>
+      </w:r>
+      <w:proofErr w:type="spellStart"/>
+      <w:r>
+        <w:rPr>
+          <w:rFonts w:ascii="Consolas" w:eastAsia="Times New Roman" w:hAnsi="Consolas" w:cs="Times New Roman"/>
+          <w:i/>
+          <w:iCs/>
+          <w:color w:val="66D9EF"/>
+          <w:sz w:val="21"/>
+          <w:szCs w:val="21"/>
+          <w:lang w:eastAsia="es-AR"/>
+        </w:rPr>
+        <w:t>const</w:t>
+      </w:r>
+      <w:proofErr w:type="spellEnd"/>
+      <w:r>
+        <w:rPr>
+          <w:rFonts w:ascii="Consolas" w:eastAsia="Times New Roman" w:hAnsi="Consolas" w:cs="Times New Roman"/>
+          <w:color w:val="F8F8F2"/>
+          <w:sz w:val="21"/>
+          <w:szCs w:val="21"/>
+          <w:lang w:eastAsia="es-AR"/>
+        </w:rPr>
+        <w:t xml:space="preserve"> </w:t>
+      </w:r>
+      <w:proofErr w:type="spellStart"/>
+      <w:r>
+        <w:rPr>
+          <w:rFonts w:ascii="Consolas" w:eastAsia="Times New Roman" w:hAnsi="Consolas" w:cs="Times New Roman"/>
+          <w:i/>
+          <w:iCs/>
+          <w:color w:val="90C920"/>
+          <w:sz w:val="21"/>
+          <w:szCs w:val="21"/>
+          <w:lang w:eastAsia="es-AR"/>
+        </w:rPr>
+        <w:t>AddCategories</w:t>
+      </w:r>
+      <w:proofErr w:type="spellEnd"/>
+      <w:r>
+        <w:rPr>
+          <w:rFonts w:ascii="Consolas" w:eastAsia="Times New Roman" w:hAnsi="Consolas" w:cs="Times New Roman"/>
+          <w:color w:val="F8F8F2"/>
+          <w:sz w:val="21"/>
+          <w:szCs w:val="21"/>
+          <w:lang w:eastAsia="es-AR"/>
+        </w:rPr>
+        <w:t xml:space="preserve"> </w:t>
+      </w:r>
+      <w:r>
+        <w:rPr>
+          <w:rFonts w:ascii="Consolas" w:eastAsia="Times New Roman" w:hAnsi="Consolas" w:cs="Times New Roman"/>
+          <w:color w:val="F92672"/>
+          <w:sz w:val="21"/>
+          <w:szCs w:val="21"/>
+          <w:lang w:eastAsia="es-AR"/>
+        </w:rPr>
+        <w:t>=</w:t>
+      </w:r>
+      <w:r>
+        <w:rPr>
+          <w:rFonts w:ascii="Consolas" w:eastAsia="Times New Roman" w:hAnsi="Consolas" w:cs="Times New Roman"/>
+          <w:color w:val="F8F8F2"/>
+          <w:sz w:val="21"/>
+          <w:szCs w:val="21"/>
+          <w:lang w:eastAsia="es-AR"/>
+        </w:rPr>
+        <w:t xml:space="preserve"> </w:t>
+      </w:r>
+      <w:proofErr w:type="gramStart"/>
+      <w:r>
+        <w:rPr>
+          <w:rFonts w:ascii="Consolas" w:eastAsia="Times New Roman" w:hAnsi="Consolas" w:cs="Times New Roman"/>
+          <w:color w:val="F8F8F2"/>
+          <w:sz w:val="21"/>
+          <w:szCs w:val="21"/>
+          <w:lang w:eastAsia="es-AR"/>
+        </w:rPr>
+        <w:t xml:space="preserve">({ </w:t>
+      </w:r>
+      <w:proofErr w:type="spellStart"/>
+      <w:r>
+        <w:rPr>
+          <w:rFonts w:ascii="Consolas" w:eastAsia="Times New Roman" w:hAnsi="Consolas" w:cs="Times New Roman"/>
+          <w:i/>
+          <w:iCs/>
+          <w:color w:val="FD971F"/>
+          <w:sz w:val="21"/>
+          <w:szCs w:val="21"/>
+          <w:lang w:eastAsia="es-AR"/>
+        </w:rPr>
+        <w:t>setCategories</w:t>
+      </w:r>
+      <w:proofErr w:type="spellEnd"/>
+      <w:proofErr w:type="gramEnd"/>
+      <w:r>
+        <w:rPr>
+          <w:rFonts w:ascii="Consolas" w:eastAsia="Times New Roman" w:hAnsi="Consolas" w:cs="Times New Roman"/>
+          <w:color w:val="F8F8F2"/>
+          <w:sz w:val="21"/>
+          <w:szCs w:val="21"/>
+          <w:lang w:eastAsia="es-AR"/>
+        </w:rPr>
+        <w:t xml:space="preserve"> }) </w:t>
+      </w:r>
+      <w:r>
+        <w:rPr>
+          <w:rFonts w:ascii="Consolas" w:eastAsia="Times New Roman" w:hAnsi="Consolas" w:cs="Times New Roman"/>
+          <w:i/>
+          <w:iCs/>
+          <w:color w:val="66D9EF"/>
+          <w:sz w:val="21"/>
+          <w:szCs w:val="21"/>
+          <w:lang w:eastAsia="es-AR"/>
+        </w:rPr>
+        <w:t>=&gt;</w:t>
+      </w:r>
+      <w:r>
+        <w:rPr>
+          <w:rFonts w:ascii="Consolas" w:eastAsia="Times New Roman" w:hAnsi="Consolas" w:cs="Times New Roman"/>
+          <w:color w:val="F8F8F2"/>
+          <w:sz w:val="21"/>
+          <w:szCs w:val="21"/>
+          <w:lang w:eastAsia="es-AR"/>
+        </w:rPr>
+        <w:t xml:space="preserve"> {</w:t>
+      </w:r>
+    </w:p>
+    <w:p>
+      <w:pPr>
+        <w:shd w:val="clear" w:color="auto" w:fill="070707"/>
+        <w:spacing w:after="0" w:line="285" w:lineRule="atLeast"/>
+        <w:rPr>
+          <w:rFonts w:ascii="Consolas" w:eastAsia="Times New Roman" w:hAnsi="Consolas" w:cs="Times New Roman"/>
+          <w:color w:val="F8F8F2"/>
+          <w:sz w:val="21"/>
+          <w:szCs w:val="21"/>
+          <w:lang w:eastAsia="es-AR"/>
+        </w:rPr>
+      </w:pPr>
+      <w:proofErr w:type="spellStart"/>
+      <w:r>
+        <w:rPr>
+          <w:rFonts w:ascii="Consolas" w:eastAsia="Times New Roman" w:hAnsi="Consolas" w:cs="Times New Roman"/>
+          <w:i/>
+          <w:iCs/>
+          <w:color w:val="66D9EF"/>
+          <w:sz w:val="21"/>
+          <w:szCs w:val="21"/>
+          <w:lang w:eastAsia="es-AR"/>
+        </w:rPr>
+        <w:t>const</w:t>
+      </w:r>
+      <w:proofErr w:type="spellEnd"/>
+      <w:r>
+        <w:rPr>
+          <w:rFonts w:ascii="Consolas" w:eastAsia="Times New Roman" w:hAnsi="Consolas" w:cs="Times New Roman"/>
+          <w:color w:val="F8F8F2"/>
+          <w:sz w:val="21"/>
+          <w:szCs w:val="21"/>
+          <w:lang w:eastAsia="es-AR"/>
+        </w:rPr>
+        <w:t xml:space="preserve"> </w:t>
+      </w:r>
+      <w:proofErr w:type="spellStart"/>
+      <w:r>
+        <w:rPr>
+          <w:rFonts w:ascii="Consolas" w:eastAsia="Times New Roman" w:hAnsi="Consolas" w:cs="Times New Roman"/>
+          <w:i/>
+          <w:iCs/>
+          <w:color w:val="90C920"/>
+          <w:sz w:val="21"/>
+          <w:szCs w:val="21"/>
+          <w:lang w:eastAsia="es-AR"/>
+        </w:rPr>
+        <w:t>onSubmit</w:t>
+      </w:r>
+      <w:proofErr w:type="spellEnd"/>
+      <w:r>
+        <w:rPr>
+          <w:rFonts w:ascii="Consolas" w:eastAsia="Times New Roman" w:hAnsi="Consolas" w:cs="Times New Roman"/>
+          <w:color w:val="F8F8F2"/>
+          <w:sz w:val="21"/>
+          <w:szCs w:val="21"/>
+          <w:lang w:eastAsia="es-AR"/>
+        </w:rPr>
+        <w:t xml:space="preserve"> </w:t>
+      </w:r>
+      <w:r>
+        <w:rPr>
+          <w:rFonts w:ascii="Consolas" w:eastAsia="Times New Roman" w:hAnsi="Consolas" w:cs="Times New Roman"/>
+          <w:color w:val="F92672"/>
+          <w:sz w:val="21"/>
+          <w:szCs w:val="21"/>
+          <w:lang w:eastAsia="es-AR"/>
+        </w:rPr>
+        <w:t>=</w:t>
+      </w:r>
+      <w:r>
+        <w:rPr>
+          <w:rFonts w:ascii="Consolas" w:eastAsia="Times New Roman" w:hAnsi="Consolas" w:cs="Times New Roman"/>
+          <w:color w:val="F8F8F2"/>
+          <w:sz w:val="21"/>
+          <w:szCs w:val="21"/>
+          <w:lang w:eastAsia="es-AR"/>
+        </w:rPr>
+        <w:t xml:space="preserve"> (</w:t>
+      </w:r>
+      <w:proofErr w:type="spellStart"/>
+      <w:r>
+        <w:rPr>
+          <w:rFonts w:ascii="Consolas" w:eastAsia="Times New Roman" w:hAnsi="Consolas" w:cs="Times New Roman"/>
+          <w:i/>
+          <w:iCs/>
+          <w:color w:val="FD971F"/>
+          <w:sz w:val="21"/>
+          <w:szCs w:val="21"/>
+          <w:lang w:eastAsia="es-AR"/>
+        </w:rPr>
+        <w:t>event</w:t>
+      </w:r>
+      <w:proofErr w:type="spellEnd"/>
+      <w:r>
+        <w:rPr>
+          <w:rFonts w:ascii="Consolas" w:eastAsia="Times New Roman" w:hAnsi="Consolas" w:cs="Times New Roman"/>
+          <w:color w:val="F8F8F2"/>
+          <w:sz w:val="21"/>
+          <w:szCs w:val="21"/>
+          <w:lang w:eastAsia="es-AR"/>
+        </w:rPr>
+        <w:t xml:space="preserve">) </w:t>
+      </w:r>
+      <w:r>
+        <w:rPr>
+          <w:rFonts w:ascii="Consolas" w:eastAsia="Times New Roman" w:hAnsi="Consolas" w:cs="Times New Roman"/>
+          <w:i/>
+          <w:iCs/>
+          <w:color w:val="66D9EF"/>
+          <w:sz w:val="21"/>
+          <w:szCs w:val="21"/>
+          <w:lang w:eastAsia="es-AR"/>
+        </w:rPr>
+        <w:t>=&gt;</w:t>
+      </w:r>
+      <w:r>
+        <w:rPr>
+          <w:rFonts w:ascii="Consolas" w:eastAsia="Times New Roman" w:hAnsi="Consolas" w:cs="Times New Roman"/>
+          <w:color w:val="F8F8F2"/>
+          <w:sz w:val="21"/>
+          <w:szCs w:val="21"/>
+          <w:lang w:eastAsia="es-AR"/>
+        </w:rPr>
+        <w:t xml:space="preserve"> {</w:t>
+      </w:r>
+    </w:p>
+    <w:p>
+      <w:pPr>
+        <w:shd w:val="clear" w:color="auto" w:fill="070707"/>
+        <w:spacing w:after="0" w:line="285" w:lineRule="atLeast"/>
+        <w:rPr>
+          <w:rFonts w:ascii="Consolas" w:eastAsia="Times New Roman" w:hAnsi="Consolas" w:cs="Times New Roman"/>
+          <w:color w:val="F8F8F2"/>
+          <w:sz w:val="21"/>
+          <w:szCs w:val="21"/>
+          <w:lang w:eastAsia="es-AR"/>
+        </w:rPr>
+      </w:pPr>
+      <w:r>
+        <w:rPr>
+          <w:rFonts w:ascii="Consolas" w:eastAsia="Times New Roman" w:hAnsi="Consolas" w:cs="Times New Roman"/>
+          <w:color w:val="F8F8F2"/>
+          <w:sz w:val="21"/>
+          <w:szCs w:val="21"/>
+          <w:lang w:eastAsia="es-AR"/>
+        </w:rPr>
+        <w:t xml:space="preserve">    </w:t>
+      </w:r>
+      <w:proofErr w:type="spellStart"/>
+      <w:proofErr w:type="gramStart"/>
+      <w:r>
+        <w:rPr>
+          <w:rFonts w:ascii="Consolas" w:eastAsia="Times New Roman" w:hAnsi="Consolas" w:cs="Times New Roman"/>
+          <w:color w:val="9CCBD1"/>
+          <w:sz w:val="21"/>
+          <w:szCs w:val="21"/>
+          <w:lang w:eastAsia="es-AR"/>
+        </w:rPr>
+        <w:t>event</w:t>
+      </w:r>
+      <w:r>
+        <w:rPr>
+          <w:rFonts w:ascii="Consolas" w:eastAsia="Times New Roman" w:hAnsi="Consolas" w:cs="Times New Roman"/>
+          <w:color w:val="F8F8F2"/>
+          <w:sz w:val="21"/>
+          <w:szCs w:val="21"/>
+          <w:lang w:eastAsia="es-AR"/>
+        </w:rPr>
+        <w:t>.</w:t>
+      </w:r>
+      <w:r>
+        <w:rPr>
+          <w:rFonts w:ascii="Consolas" w:eastAsia="Times New Roman" w:hAnsi="Consolas" w:cs="Times New Roman"/>
+          <w:i/>
+          <w:iCs/>
+          <w:color w:val="90C920"/>
+          <w:sz w:val="21"/>
+          <w:szCs w:val="21"/>
+          <w:lang w:eastAsia="es-AR"/>
+        </w:rPr>
+        <w:t>preventDefault</w:t>
+      </w:r>
+      <w:proofErr w:type="spellEnd"/>
+      <w:proofErr w:type="gramEnd"/>
+      <w:r>
+        <w:rPr>
+          <w:rFonts w:ascii="Consolas" w:eastAsia="Times New Roman" w:hAnsi="Consolas" w:cs="Times New Roman"/>
+          <w:color w:val="F8F8F2"/>
+          <w:sz w:val="21"/>
+          <w:szCs w:val="21"/>
+          <w:lang w:eastAsia="es-AR"/>
+        </w:rPr>
+        <w:t>();</w:t>
+      </w:r>
+    </w:p>
+    <w:p>
+      <w:pPr>
+        <w:shd w:val="clear" w:color="auto" w:fill="070707"/>
+        <w:spacing w:after="0" w:line="285" w:lineRule="atLeast"/>
+        <w:rPr>
+          <w:rFonts w:ascii="Consolas" w:eastAsia="Times New Roman" w:hAnsi="Consolas" w:cs="Times New Roman"/>
+          <w:color w:val="F8F8F2"/>
+          <w:sz w:val="21"/>
+          <w:szCs w:val="21"/>
+          <w:lang w:eastAsia="es-AR"/>
+        </w:rPr>
+      </w:pPr>
+      <w:r>
+        <w:rPr>
+          <w:rFonts w:ascii="Consolas" w:eastAsia="Times New Roman" w:hAnsi="Consolas" w:cs="Times New Roman"/>
+          <w:color w:val="F8F8F2"/>
+          <w:sz w:val="21"/>
+          <w:szCs w:val="21"/>
+          <w:lang w:eastAsia="es-AR"/>
+        </w:rPr>
+        <w:t xml:space="preserve">    </w:t>
+      </w:r>
+      <w:proofErr w:type="spellStart"/>
+      <w:proofErr w:type="gramStart"/>
+      <w:r>
+        <w:rPr>
+          <w:rFonts w:ascii="Consolas" w:eastAsia="Times New Roman" w:hAnsi="Consolas" w:cs="Times New Roman"/>
+          <w:i/>
+          <w:iCs/>
+          <w:color w:val="90C920"/>
+          <w:sz w:val="21"/>
+          <w:szCs w:val="21"/>
+          <w:lang w:eastAsia="es-AR"/>
+        </w:rPr>
+        <w:t>setCategories</w:t>
+      </w:r>
+      <w:proofErr w:type="spellEnd"/>
+      <w:r>
+        <w:rPr>
+          <w:rFonts w:ascii="Consolas" w:eastAsia="Times New Roman" w:hAnsi="Consolas" w:cs="Times New Roman"/>
+          <w:color w:val="F8F8F2"/>
+          <w:sz w:val="21"/>
+          <w:szCs w:val="21"/>
+          <w:lang w:eastAsia="es-AR"/>
+        </w:rPr>
+        <w:t xml:space="preserve">( </w:t>
+      </w:r>
+      <w:proofErr w:type="spellStart"/>
+      <w:r>
+        <w:rPr>
+          <w:rFonts w:ascii="Consolas" w:eastAsia="Times New Roman" w:hAnsi="Consolas" w:cs="Times New Roman"/>
+          <w:i/>
+          <w:iCs/>
+          <w:color w:val="FD971F"/>
+          <w:sz w:val="21"/>
+          <w:szCs w:val="21"/>
+          <w:lang w:eastAsia="es-AR"/>
+        </w:rPr>
+        <w:t>categories</w:t>
+      </w:r>
+      <w:proofErr w:type="spellEnd"/>
+      <w:proofErr w:type="gramEnd"/>
+      <w:r>
+        <w:rPr>
+          <w:rFonts w:ascii="Consolas" w:eastAsia="Times New Roman" w:hAnsi="Consolas" w:cs="Times New Roman"/>
+          <w:color w:val="F8F8F2"/>
+          <w:sz w:val="21"/>
+          <w:szCs w:val="21"/>
+          <w:lang w:eastAsia="es-AR"/>
+        </w:rPr>
+        <w:t xml:space="preserve"> </w:t>
+      </w:r>
+      <w:r>
+        <w:rPr>
+          <w:rFonts w:ascii="Consolas" w:eastAsia="Times New Roman" w:hAnsi="Consolas" w:cs="Times New Roman"/>
+          <w:i/>
+          <w:iCs/>
+          <w:color w:val="66D9EF"/>
+          <w:sz w:val="21"/>
+          <w:szCs w:val="21"/>
+          <w:lang w:eastAsia="es-AR"/>
+        </w:rPr>
+        <w:t>=&gt;</w:t>
+      </w:r>
+      <w:r>
+        <w:rPr>
+          <w:rFonts w:ascii="Consolas" w:eastAsia="Times New Roman" w:hAnsi="Consolas" w:cs="Times New Roman"/>
+          <w:color w:val="F8F8F2"/>
+          <w:sz w:val="21"/>
+          <w:szCs w:val="21"/>
+          <w:lang w:eastAsia="es-AR"/>
+        </w:rPr>
+        <w:t xml:space="preserve"> [ </w:t>
+      </w:r>
+      <w:proofErr w:type="spellStart"/>
+      <w:r>
+        <w:rPr>
+          <w:rFonts w:ascii="Consolas" w:eastAsia="Times New Roman" w:hAnsi="Consolas" w:cs="Times New Roman"/>
+          <w:color w:val="9CCBD1"/>
+          <w:sz w:val="21"/>
+          <w:szCs w:val="21"/>
+          <w:lang w:eastAsia="es-AR"/>
+        </w:rPr>
+        <w:t>inputValue</w:t>
+      </w:r>
+      <w:proofErr w:type="spellEnd"/>
+      <w:r>
+        <w:rPr>
+          <w:rFonts w:ascii="Consolas" w:eastAsia="Times New Roman" w:hAnsi="Consolas" w:cs="Times New Roman"/>
+          <w:color w:val="F8F8F2"/>
+          <w:sz w:val="21"/>
+          <w:szCs w:val="21"/>
+          <w:lang w:eastAsia="es-AR"/>
+        </w:rPr>
+        <w:t xml:space="preserve">, </w:t>
+      </w:r>
+      <w:r>
+        <w:rPr>
+          <w:rFonts w:ascii="Consolas" w:eastAsia="Times New Roman" w:hAnsi="Consolas" w:cs="Times New Roman"/>
+          <w:color w:val="F92672"/>
+          <w:sz w:val="21"/>
+          <w:szCs w:val="21"/>
+          <w:lang w:eastAsia="es-AR"/>
+        </w:rPr>
+        <w:t>...</w:t>
+      </w:r>
+      <w:proofErr w:type="spellStart"/>
+      <w:r>
+        <w:rPr>
+          <w:rFonts w:ascii="Consolas" w:eastAsia="Times New Roman" w:hAnsi="Consolas" w:cs="Times New Roman"/>
+          <w:color w:val="9CCBD1"/>
+          <w:sz w:val="21"/>
+          <w:szCs w:val="21"/>
+          <w:lang w:eastAsia="es-AR"/>
+        </w:rPr>
+        <w:t>categories</w:t>
+      </w:r>
+      <w:proofErr w:type="spellEnd"/>
+      <w:r>
+        <w:rPr>
+          <w:rFonts w:ascii="Consolas" w:eastAsia="Times New Roman" w:hAnsi="Consolas" w:cs="Times New Roman"/>
+          <w:color w:val="F8F8F2"/>
+          <w:sz w:val="21"/>
+          <w:szCs w:val="21"/>
+          <w:lang w:eastAsia="es-AR"/>
+        </w:rPr>
+        <w:t>]);</w:t>
+      </w:r>
+    </w:p>
+    <w:p>
+      <w:pPr>
+        <w:shd w:val="clear" w:color="auto" w:fill="070707"/>
+        <w:spacing w:after="0" w:line="285" w:lineRule="atLeast"/>
+        <w:rPr>
+          <w:rFonts w:ascii="Consolas" w:eastAsia="Times New Roman" w:hAnsi="Consolas" w:cs="Times New Roman"/>
+          <w:color w:val="F8F8F2"/>
+          <w:sz w:val="21"/>
+          <w:szCs w:val="21"/>
+          <w:lang w:eastAsia="es-AR"/>
+        </w:rPr>
+      </w:pPr>
+      <w:r>
+        <w:rPr>
+          <w:rFonts w:ascii="Consolas" w:eastAsia="Times New Roman" w:hAnsi="Consolas" w:cs="Times New Roman"/>
+          <w:color w:val="F8F8F2"/>
+          <w:sz w:val="21"/>
+          <w:szCs w:val="21"/>
+          <w:lang w:eastAsia="es-AR"/>
+        </w:rPr>
+        <w:t xml:space="preserve">    </w:t>
+      </w:r>
+      <w:r>
+        <w:rPr>
+          <w:rFonts w:ascii="Consolas" w:eastAsia="Times New Roman" w:hAnsi="Consolas" w:cs="Times New Roman"/>
+          <w:i/>
+          <w:iCs/>
+          <w:color w:val="75715E"/>
+          <w:sz w:val="21"/>
+          <w:szCs w:val="21"/>
+          <w:lang w:eastAsia="es-AR"/>
+        </w:rPr>
+        <w:t>/</w:t>
+      </w:r>
+      <w:r>
+        <w:rPr>
+          <w:rFonts w:ascii="Consolas" w:eastAsia="Times New Roman" w:hAnsi="Consolas" w:cs="Times New Roman"/>
+          <w:i/>
+          <w:iCs/>
+          <w:color w:val="75715E"/>
+          <w:sz w:val="21"/>
+          <w:szCs w:val="21"/>
+          <w:lang w:eastAsia="es-AR"/>
+        </w:rPr>
+        <w:t>/</w:t>
+      </w:r>
+      <w:r>
+        <w:rPr>
+          <w:rFonts w:ascii="Consolas" w:eastAsia="Times New Roman" w:hAnsi="Consolas" w:cs="Times New Roman"/>
+          <w:i/>
+          <w:iCs/>
+          <w:color w:val="75715E"/>
+          <w:sz w:val="21"/>
+          <w:szCs w:val="21"/>
+          <w:lang w:eastAsia="es-AR"/>
+        </w:rPr>
+        <w:t xml:space="preserve"> </w:t>
+      </w:r>
+      <w:proofErr w:type="spellStart"/>
+      <w:r>
+        <w:rPr>
+          <w:rFonts w:ascii="Consolas" w:eastAsia="Times New Roman" w:hAnsi="Consolas" w:cs="Times New Roman"/>
+          <w:i/>
+          <w:iCs/>
+          <w:color w:val="75715E"/>
+          <w:sz w:val="21"/>
+          <w:szCs w:val="21"/>
+          <w:lang w:eastAsia="es-AR"/>
+        </w:rPr>
+        <w:t>setCategories</w:t>
+      </w:r>
+      <w:proofErr w:type="spellEnd"/>
+      <w:r>
+        <w:rPr>
+          <w:rFonts w:ascii="Consolas" w:eastAsia="Times New Roman" w:hAnsi="Consolas" w:cs="Times New Roman"/>
+          <w:i/>
+          <w:iCs/>
+          <w:color w:val="75715E"/>
+          <w:sz w:val="21"/>
+          <w:szCs w:val="21"/>
+          <w:lang w:eastAsia="es-AR"/>
+        </w:rPr>
+        <w:t xml:space="preserve"> recibe como parámetro implícito </w:t>
+      </w:r>
+      <w:proofErr w:type="spellStart"/>
+      <w:r>
+        <w:rPr>
+          <w:rFonts w:ascii="Consolas" w:eastAsia="Times New Roman" w:hAnsi="Consolas" w:cs="Times New Roman"/>
+          <w:i/>
+          <w:iCs/>
+          <w:color w:val="75715E"/>
+          <w:sz w:val="21"/>
+          <w:szCs w:val="21"/>
+          <w:lang w:eastAsia="es-AR"/>
+        </w:rPr>
+        <w:t>category</w:t>
+      </w:r>
+      <w:proofErr w:type="spellEnd"/>
+      <w:r>
+        <w:rPr>
+          <w:rFonts w:ascii="Consolas" w:eastAsia="Times New Roman" w:hAnsi="Consolas" w:cs="Times New Roman"/>
+          <w:i/>
+          <w:iCs/>
+          <w:color w:val="75715E"/>
+          <w:sz w:val="21"/>
+          <w:szCs w:val="21"/>
+          <w:lang w:eastAsia="es-AR"/>
+        </w:rPr>
+        <w:t xml:space="preserve"> el cual podemos usar</w:t>
+      </w:r>
+      <w:r>
+        <w:rPr>
+          <w:rFonts w:ascii="Consolas" w:eastAsia="Times New Roman" w:hAnsi="Consolas" w:cs="Times New Roman"/>
+          <w:i/>
+          <w:iCs/>
+          <w:color w:val="75715E"/>
+          <w:sz w:val="21"/>
+          <w:szCs w:val="21"/>
+          <w:lang w:eastAsia="es-AR"/>
+        </w:rPr>
+        <w:t>,</w:t>
+      </w:r>
+      <w:r>
+        <w:rPr>
+          <w:rFonts w:ascii="Consolas" w:eastAsia="Times New Roman" w:hAnsi="Consolas" w:cs="Times New Roman"/>
+          <w:i/>
+          <w:iCs/>
+          <w:color w:val="75715E"/>
+          <w:sz w:val="21"/>
+          <w:szCs w:val="21"/>
+          <w:lang w:eastAsia="es-AR"/>
+        </w:rPr>
+        <w:t xml:space="preserve"> sin necesidad de ser enviado por el padre, a</w:t>
+      </w:r>
+      <w:r>
+        <w:rPr>
+          <w:rFonts w:ascii="Consolas" w:eastAsia="Times New Roman" w:hAnsi="Consolas" w:cs="Times New Roman"/>
+          <w:i/>
+          <w:iCs/>
+          <w:color w:val="75715E"/>
+          <w:sz w:val="21"/>
+          <w:szCs w:val="21"/>
+          <w:lang w:eastAsia="es-AR"/>
+        </w:rPr>
+        <w:t xml:space="preserve"> través</w:t>
+      </w:r>
+      <w:r>
+        <w:rPr>
+          <w:rFonts w:ascii="Consolas" w:eastAsia="Times New Roman" w:hAnsi="Consolas" w:cs="Times New Roman"/>
+          <w:i/>
+          <w:iCs/>
+          <w:color w:val="75715E"/>
+          <w:sz w:val="21"/>
+          <w:szCs w:val="21"/>
+          <w:lang w:eastAsia="es-AR"/>
+        </w:rPr>
+        <w:t xml:space="preserve"> de un </w:t>
+      </w:r>
+      <w:proofErr w:type="spellStart"/>
+      <w:r>
+        <w:rPr>
+          <w:rFonts w:ascii="Consolas" w:eastAsia="Times New Roman" w:hAnsi="Consolas" w:cs="Times New Roman"/>
+          <w:i/>
+          <w:iCs/>
+          <w:color w:val="75715E"/>
+          <w:sz w:val="21"/>
+          <w:szCs w:val="21"/>
+          <w:lang w:eastAsia="es-AR"/>
+        </w:rPr>
+        <w:t>calback</w:t>
+      </w:r>
+      <w:proofErr w:type="spellEnd"/>
+      <w:r>
+        <w:rPr>
+          <w:rFonts w:ascii="Consolas" w:eastAsia="Times New Roman" w:hAnsi="Consolas" w:cs="Times New Roman"/>
+          <w:i/>
+          <w:iCs/>
+          <w:color w:val="75715E"/>
+          <w:sz w:val="21"/>
+          <w:szCs w:val="21"/>
+          <w:lang w:eastAsia="es-AR"/>
+        </w:rPr>
+        <w:t xml:space="preserve"> </w:t>
+      </w:r>
+      <w:r>
+        <w:rPr>
+          <w:rFonts w:ascii="Consolas" w:eastAsia="Times New Roman" w:hAnsi="Consolas" w:cs="Times New Roman"/>
+          <w:i/>
+          <w:iCs/>
+          <w:color w:val="75715E"/>
+          <w:sz w:val="21"/>
+          <w:szCs w:val="21"/>
+          <w:lang w:eastAsia="es-AR"/>
+        </w:rPr>
+        <w:t xml:space="preserve">y </w:t>
+      </w:r>
+      <w:proofErr w:type="spellStart"/>
+      <w:r>
+        <w:rPr>
+          <w:rFonts w:ascii="Consolas" w:eastAsia="Times New Roman" w:hAnsi="Consolas" w:cs="Times New Roman"/>
+          <w:i/>
+          <w:iCs/>
+          <w:color w:val="75715E"/>
+          <w:sz w:val="21"/>
+          <w:szCs w:val="21"/>
+          <w:lang w:eastAsia="es-AR"/>
+        </w:rPr>
+        <w:t>asi</w:t>
+      </w:r>
+      <w:proofErr w:type="spellEnd"/>
+      <w:r>
+        <w:rPr>
+          <w:rFonts w:ascii="Consolas" w:eastAsia="Times New Roman" w:hAnsi="Consolas" w:cs="Times New Roman"/>
+          <w:i/>
+          <w:iCs/>
+          <w:color w:val="75715E"/>
+          <w:sz w:val="21"/>
+          <w:szCs w:val="21"/>
+          <w:lang w:eastAsia="es-AR"/>
+        </w:rPr>
+        <w:t xml:space="preserve"> modificar el estado del componente padre a través de </w:t>
+      </w:r>
+      <w:proofErr w:type="spellStart"/>
+      <w:r>
+        <w:rPr>
+          <w:rFonts w:ascii="Consolas" w:eastAsia="Times New Roman" w:hAnsi="Consolas" w:cs="Times New Roman"/>
+          <w:i/>
+          <w:iCs/>
+          <w:color w:val="75715E"/>
+          <w:sz w:val="21"/>
+          <w:szCs w:val="21"/>
+          <w:lang w:eastAsia="es-AR"/>
+        </w:rPr>
+        <w:t>props</w:t>
+      </w:r>
+      <w:proofErr w:type="spellEnd"/>
+      <w:r>
+        <w:rPr>
+          <w:rFonts w:ascii="Consolas" w:eastAsia="Times New Roman" w:hAnsi="Consolas" w:cs="Times New Roman"/>
+          <w:i/>
+          <w:iCs/>
+          <w:color w:val="75715E"/>
+          <w:sz w:val="21"/>
+          <w:szCs w:val="21"/>
+          <w:lang w:eastAsia="es-AR"/>
+        </w:rPr>
+        <w:t>.</w:t>
+      </w:r>
+    </w:p>
+    <w:p>
+      <w:pPr>
+        <w:shd w:val="clear" w:color="auto" w:fill="070707"/>
+        <w:spacing w:after="0" w:line="285" w:lineRule="atLeast"/>
+        <w:rPr>
+          <w:rFonts w:ascii="Consolas" w:eastAsia="Times New Roman" w:hAnsi="Consolas" w:cs="Times New Roman"/>
+          <w:color w:val="F8F8F2"/>
+          <w:sz w:val="21"/>
+          <w:szCs w:val="21"/>
+          <w:lang w:eastAsia="es-AR"/>
+        </w:rPr>
+      </w:pPr>
+      <w:r>
+        <w:rPr>
+          <w:rFonts w:ascii="Consolas" w:eastAsia="Times New Roman" w:hAnsi="Consolas" w:cs="Times New Roman"/>
+          <w:color w:val="F8F8F2"/>
+          <w:sz w:val="21"/>
+          <w:szCs w:val="21"/>
+          <w:lang w:eastAsia="es-AR"/>
+        </w:rPr>
+        <w:t>}</w:t>
+      </w:r>
+    </w:p>
+    <w:p>
+      <w:pPr>
+        <w:shd w:val="clear" w:color="auto" w:fill="070707"/>
+        <w:spacing w:after="0" w:line="285" w:lineRule="atLeast"/>
+        <w:rPr>
+          <w:rFonts w:ascii="Consolas" w:eastAsia="Times New Roman" w:hAnsi="Consolas" w:cs="Times New Roman"/>
+          <w:color w:val="F8F8F2"/>
+          <w:sz w:val="21"/>
+          <w:szCs w:val="21"/>
+          <w:lang w:eastAsia="es-AR"/>
+        </w:rPr>
+      </w:pPr>
+    </w:p>
+    <w:p>
+      <w:pPr>
+        <w:rPr>
+          <w:sz w:val="2"/>
+          <w:szCs w:val="2"/>
+          <w:lang w:val="es-ES"/>
+        </w:rPr>
+      </w:pPr>
+    </w:p>
+    <w:p>
+      <w:pPr>
+        <w:rPr>
+          <w:lang w:val="es-ES"/>
+        </w:rPr>
+      </w:pPr>
+      <w:r>
+        <w:rPr>
+          <w:b/>
+          <w:color w:val="7030A0"/>
+          <w:sz w:val="32"/>
+          <w:szCs w:val="32"/>
+          <w:u w:val="single"/>
+          <w:lang w:val="es-ES"/>
+        </w:rPr>
+        <w:t>Actualización de estado con base en el estado anterior</w:t>
+      </w:r>
+      <w:r>
+        <w:rPr>
+          <w:b/>
+          <w:color w:val="7030A0"/>
+          <w:sz w:val="32"/>
+          <w:szCs w:val="32"/>
+          <w:u w:val="single"/>
+          <w:lang w:val="es-ES"/>
+        </w:rPr>
+        <w:t>:</w:t>
+      </w:r>
+      <w:r>
+        <w:rPr>
+          <w:lang w:val="es-ES"/>
+        </w:rPr>
+        <w:t xml:space="preserve"> </w:t>
+      </w:r>
+      <w:r>
+        <w:rPr>
+          <w:lang w:val="es-ES"/>
+        </w:rPr>
+        <w:t xml:space="preserve"> </w:t>
+      </w:r>
+      <w:proofErr w:type="spellStart"/>
+      <w:r>
+        <w:rPr>
+          <w:lang w:val="es-ES"/>
+        </w:rPr>
+        <w:t>Cua</w:t>
+      </w:r>
+      <w:proofErr w:type="spellEnd"/>
+    </w:p>
+    <w:p>
+      <w:pPr>
+        <w:shd w:val="clear" w:color="auto" w:fill="070707"/>
+        <w:spacing w:after="0" w:line="285" w:lineRule="atLeast"/>
+        <w:rPr>
+          <w:rFonts w:ascii="Consolas" w:eastAsia="Times New Roman" w:hAnsi="Consolas" w:cs="Times New Roman"/>
+          <w:color w:val="F8F8F2"/>
+          <w:sz w:val="21"/>
+          <w:szCs w:val="21"/>
+          <w:lang w:eastAsia="es-AR"/>
+        </w:rPr>
+      </w:pPr>
+      <w:proofErr w:type="spellStart"/>
+      <w:r>
+        <w:rPr>
+          <w:rFonts w:ascii="Consolas" w:eastAsia="Times New Roman" w:hAnsi="Consolas" w:cs="Times New Roman"/>
+          <w:i/>
+          <w:iCs/>
+          <w:color w:val="66D9EF"/>
+          <w:sz w:val="21"/>
+          <w:szCs w:val="21"/>
+          <w:lang w:eastAsia="es-AR"/>
+        </w:rPr>
+        <w:t>function</w:t>
+      </w:r>
+      <w:proofErr w:type="spellEnd"/>
+      <w:r>
+        <w:rPr>
+          <w:rFonts w:ascii="Consolas" w:eastAsia="Times New Roman" w:hAnsi="Consolas" w:cs="Times New Roman"/>
+          <w:color w:val="F8F8F2"/>
+          <w:sz w:val="21"/>
+          <w:szCs w:val="21"/>
+          <w:lang w:eastAsia="es-AR"/>
+        </w:rPr>
+        <w:t xml:space="preserve"> </w:t>
+      </w:r>
+      <w:proofErr w:type="spellStart"/>
+      <w:proofErr w:type="gramStart"/>
+      <w:r>
+        <w:rPr>
+          <w:rFonts w:ascii="Consolas" w:eastAsia="Times New Roman" w:hAnsi="Consolas" w:cs="Times New Roman"/>
+          <w:i/>
+          <w:iCs/>
+          <w:color w:val="90C920"/>
+          <w:sz w:val="21"/>
+          <w:szCs w:val="21"/>
+          <w:lang w:eastAsia="es-AR"/>
+        </w:rPr>
+        <w:t>handleClick</w:t>
+      </w:r>
+      <w:proofErr w:type="spellEnd"/>
+      <w:r>
+        <w:rPr>
+          <w:rFonts w:ascii="Consolas" w:eastAsia="Times New Roman" w:hAnsi="Consolas" w:cs="Times New Roman"/>
+          <w:color w:val="F8F8F2"/>
+          <w:sz w:val="21"/>
+          <w:szCs w:val="21"/>
+          <w:lang w:eastAsia="es-AR"/>
+        </w:rPr>
+        <w:t>(</w:t>
+      </w:r>
+      <w:proofErr w:type="gramEnd"/>
+      <w:r>
+        <w:rPr>
+          <w:rFonts w:ascii="Consolas" w:eastAsia="Times New Roman" w:hAnsi="Consolas" w:cs="Times New Roman"/>
+          <w:color w:val="F8F8F2"/>
+          <w:sz w:val="21"/>
+          <w:szCs w:val="21"/>
+          <w:lang w:eastAsia="es-AR"/>
+        </w:rPr>
+        <w:t>) {</w:t>
+      </w:r>
+      <w:r>
+        <w:rPr>
+          <w:rFonts w:ascii="Consolas" w:eastAsia="Times New Roman" w:hAnsi="Consolas" w:cs="Times New Roman"/>
+          <w:color w:val="F8F8F2"/>
+          <w:sz w:val="21"/>
+          <w:szCs w:val="21"/>
+          <w:lang w:eastAsia="es-AR"/>
+        </w:rPr>
+        <w:t xml:space="preserve"> </w:t>
+      </w:r>
+    </w:p>
+    <w:p>
+      <w:pPr>
+        <w:shd w:val="clear" w:color="auto" w:fill="070707"/>
+        <w:spacing w:after="0" w:line="285" w:lineRule="atLeast"/>
+        <w:rPr>
+          <w:rFonts w:ascii="Consolas" w:eastAsia="Times New Roman" w:hAnsi="Consolas" w:cs="Times New Roman"/>
+          <w:color w:val="F8F8F2"/>
+          <w:sz w:val="21"/>
+          <w:szCs w:val="21"/>
+          <w:lang w:eastAsia="es-AR"/>
+        </w:rPr>
+      </w:pPr>
+      <w:r>
+        <w:rPr>
+          <w:rFonts w:ascii="Consolas" w:eastAsia="Times New Roman" w:hAnsi="Consolas" w:cs="Times New Roman"/>
+          <w:color w:val="F8F8F2"/>
+          <w:sz w:val="21"/>
+          <w:szCs w:val="21"/>
+          <w:lang w:eastAsia="es-AR"/>
+        </w:rPr>
+        <w:t xml:space="preserve">    </w:t>
+      </w:r>
+      <w:proofErr w:type="spellStart"/>
+      <w:proofErr w:type="gramStart"/>
+      <w:r>
+        <w:rPr>
+          <w:rFonts w:ascii="Consolas" w:eastAsia="Times New Roman" w:hAnsi="Consolas" w:cs="Times New Roman"/>
+          <w:i/>
+          <w:iCs/>
+          <w:color w:val="90C920"/>
+          <w:sz w:val="21"/>
+          <w:szCs w:val="21"/>
+          <w:lang w:eastAsia="es-AR"/>
+        </w:rPr>
+        <w:t>setAge</w:t>
+      </w:r>
+      <w:proofErr w:type="spellEnd"/>
+      <w:r>
+        <w:rPr>
+          <w:rFonts w:ascii="Consolas" w:eastAsia="Times New Roman" w:hAnsi="Consolas" w:cs="Times New Roman"/>
+          <w:color w:val="F8F8F2"/>
+          <w:sz w:val="21"/>
+          <w:szCs w:val="21"/>
+          <w:lang w:eastAsia="es-AR"/>
+        </w:rPr>
+        <w:t>(</w:t>
+      </w:r>
+      <w:proofErr w:type="spellStart"/>
+      <w:proofErr w:type="gramEnd"/>
+      <w:r>
+        <w:rPr>
+          <w:rFonts w:ascii="Consolas" w:eastAsia="Times New Roman" w:hAnsi="Consolas" w:cs="Times New Roman"/>
+          <w:color w:val="9CCBD1"/>
+          <w:sz w:val="21"/>
+          <w:szCs w:val="21"/>
+          <w:lang w:eastAsia="es-AR"/>
+        </w:rPr>
+        <w:t>age</w:t>
+      </w:r>
+      <w:proofErr w:type="spellEnd"/>
+      <w:r>
+        <w:rPr>
+          <w:rFonts w:ascii="Consolas" w:eastAsia="Times New Roman" w:hAnsi="Consolas" w:cs="Times New Roman"/>
+          <w:color w:val="F8F8F2"/>
+          <w:sz w:val="21"/>
+          <w:szCs w:val="21"/>
+          <w:lang w:eastAsia="es-AR"/>
+        </w:rPr>
+        <w:t xml:space="preserve"> </w:t>
+      </w:r>
+      <w:r>
+        <w:rPr>
+          <w:rFonts w:ascii="Consolas" w:eastAsia="Times New Roman" w:hAnsi="Consolas" w:cs="Times New Roman"/>
+          <w:color w:val="F92672"/>
+          <w:sz w:val="21"/>
+          <w:szCs w:val="21"/>
+          <w:lang w:eastAsia="es-AR"/>
+        </w:rPr>
+        <w:t>+</w:t>
+      </w:r>
+      <w:r>
+        <w:rPr>
+          <w:rFonts w:ascii="Consolas" w:eastAsia="Times New Roman" w:hAnsi="Consolas" w:cs="Times New Roman"/>
+          <w:color w:val="F8F8F2"/>
+          <w:sz w:val="21"/>
+          <w:szCs w:val="21"/>
+          <w:lang w:eastAsia="es-AR"/>
+        </w:rPr>
+        <w:t xml:space="preserve"> </w:t>
+      </w:r>
+      <w:r>
+        <w:rPr>
+          <w:rFonts w:ascii="Consolas" w:eastAsia="Times New Roman" w:hAnsi="Consolas" w:cs="Times New Roman"/>
+          <w:color w:val="AE81FF"/>
+          <w:sz w:val="21"/>
+          <w:szCs w:val="21"/>
+          <w:lang w:eastAsia="es-AR"/>
+        </w:rPr>
+        <w:t>1</w:t>
+      </w:r>
+      <w:r>
+        <w:rPr>
+          <w:rFonts w:ascii="Consolas" w:eastAsia="Times New Roman" w:hAnsi="Consolas" w:cs="Times New Roman"/>
+          <w:color w:val="F8F8F2"/>
+          <w:sz w:val="21"/>
+          <w:szCs w:val="21"/>
+          <w:lang w:eastAsia="es-AR"/>
+        </w:rPr>
+        <w:t xml:space="preserve">); </w:t>
+      </w:r>
+      <w:r>
+        <w:rPr>
+          <w:rFonts w:ascii="Consolas" w:eastAsia="Times New Roman" w:hAnsi="Consolas" w:cs="Times New Roman"/>
+          <w:i/>
+          <w:iCs/>
+          <w:color w:val="75715E"/>
+          <w:sz w:val="21"/>
+          <w:szCs w:val="21"/>
+          <w:lang w:eastAsia="es-AR"/>
+        </w:rPr>
+        <w:t xml:space="preserve">// </w:t>
+      </w:r>
+      <w:proofErr w:type="spellStart"/>
+      <w:r>
+        <w:rPr>
+          <w:rFonts w:ascii="Consolas" w:eastAsia="Times New Roman" w:hAnsi="Consolas" w:cs="Times New Roman"/>
+          <w:i/>
+          <w:iCs/>
+          <w:color w:val="75715E"/>
+          <w:sz w:val="21"/>
+          <w:szCs w:val="21"/>
+          <w:lang w:eastAsia="es-AR"/>
+        </w:rPr>
+        <w:t>setAge</w:t>
+      </w:r>
+      <w:proofErr w:type="spellEnd"/>
+      <w:r>
+        <w:rPr>
+          <w:rFonts w:ascii="Consolas" w:eastAsia="Times New Roman" w:hAnsi="Consolas" w:cs="Times New Roman"/>
+          <w:i/>
+          <w:iCs/>
+          <w:color w:val="75715E"/>
+          <w:sz w:val="21"/>
+          <w:szCs w:val="21"/>
+          <w:lang w:eastAsia="es-AR"/>
+        </w:rPr>
+        <w:t>(42 + 1)</w:t>
+      </w:r>
+    </w:p>
+    <w:p>
+      <w:pPr>
+        <w:shd w:val="clear" w:color="auto" w:fill="070707"/>
+        <w:spacing w:after="0" w:line="285" w:lineRule="atLeast"/>
+        <w:rPr>
+          <w:rFonts w:ascii="Consolas" w:eastAsia="Times New Roman" w:hAnsi="Consolas" w:cs="Times New Roman"/>
+          <w:color w:val="F8F8F2"/>
+          <w:sz w:val="21"/>
+          <w:szCs w:val="21"/>
+          <w:lang w:eastAsia="es-AR"/>
+        </w:rPr>
+      </w:pPr>
+      <w:r>
+        <w:rPr>
+          <w:rFonts w:ascii="Consolas" w:eastAsia="Times New Roman" w:hAnsi="Consolas" w:cs="Times New Roman"/>
+          <w:color w:val="F8F8F2"/>
+          <w:sz w:val="21"/>
+          <w:szCs w:val="21"/>
+          <w:lang w:eastAsia="es-AR"/>
+        </w:rPr>
+        <w:t xml:space="preserve">    </w:t>
+      </w:r>
+      <w:proofErr w:type="spellStart"/>
+      <w:proofErr w:type="gramStart"/>
+      <w:r>
+        <w:rPr>
+          <w:rFonts w:ascii="Consolas" w:eastAsia="Times New Roman" w:hAnsi="Consolas" w:cs="Times New Roman"/>
+          <w:i/>
+          <w:iCs/>
+          <w:color w:val="90C920"/>
+          <w:sz w:val="21"/>
+          <w:szCs w:val="21"/>
+          <w:lang w:eastAsia="es-AR"/>
+        </w:rPr>
+        <w:t>setAge</w:t>
+      </w:r>
+      <w:proofErr w:type="spellEnd"/>
+      <w:r>
+        <w:rPr>
+          <w:rFonts w:ascii="Consolas" w:eastAsia="Times New Roman" w:hAnsi="Consolas" w:cs="Times New Roman"/>
+          <w:color w:val="F8F8F2"/>
+          <w:sz w:val="21"/>
+          <w:szCs w:val="21"/>
+          <w:lang w:eastAsia="es-AR"/>
+        </w:rPr>
+        <w:t>(</w:t>
+      </w:r>
+      <w:proofErr w:type="spellStart"/>
+      <w:proofErr w:type="gramEnd"/>
+      <w:r>
+        <w:rPr>
+          <w:rFonts w:ascii="Consolas" w:eastAsia="Times New Roman" w:hAnsi="Consolas" w:cs="Times New Roman"/>
+          <w:color w:val="9CCBD1"/>
+          <w:sz w:val="21"/>
+          <w:szCs w:val="21"/>
+          <w:lang w:eastAsia="es-AR"/>
+        </w:rPr>
+        <w:t>age</w:t>
+      </w:r>
+      <w:proofErr w:type="spellEnd"/>
+      <w:r>
+        <w:rPr>
+          <w:rFonts w:ascii="Consolas" w:eastAsia="Times New Roman" w:hAnsi="Consolas" w:cs="Times New Roman"/>
+          <w:color w:val="F8F8F2"/>
+          <w:sz w:val="21"/>
+          <w:szCs w:val="21"/>
+          <w:lang w:eastAsia="es-AR"/>
+        </w:rPr>
+        <w:t xml:space="preserve"> </w:t>
+      </w:r>
+      <w:r>
+        <w:rPr>
+          <w:rFonts w:ascii="Consolas" w:eastAsia="Times New Roman" w:hAnsi="Consolas" w:cs="Times New Roman"/>
+          <w:color w:val="F92672"/>
+          <w:sz w:val="21"/>
+          <w:szCs w:val="21"/>
+          <w:lang w:eastAsia="es-AR"/>
+        </w:rPr>
+        <w:t>+</w:t>
+      </w:r>
+      <w:r>
+        <w:rPr>
+          <w:rFonts w:ascii="Consolas" w:eastAsia="Times New Roman" w:hAnsi="Consolas" w:cs="Times New Roman"/>
+          <w:color w:val="F8F8F2"/>
+          <w:sz w:val="21"/>
+          <w:szCs w:val="21"/>
+          <w:lang w:eastAsia="es-AR"/>
+        </w:rPr>
+        <w:t xml:space="preserve"> </w:t>
+      </w:r>
+      <w:r>
+        <w:rPr>
+          <w:rFonts w:ascii="Consolas" w:eastAsia="Times New Roman" w:hAnsi="Consolas" w:cs="Times New Roman"/>
+          <w:color w:val="AE81FF"/>
+          <w:sz w:val="21"/>
+          <w:szCs w:val="21"/>
+          <w:lang w:eastAsia="es-AR"/>
+        </w:rPr>
+        <w:t>1</w:t>
+      </w:r>
+      <w:r>
+        <w:rPr>
+          <w:rFonts w:ascii="Consolas" w:eastAsia="Times New Roman" w:hAnsi="Consolas" w:cs="Times New Roman"/>
+          <w:color w:val="F8F8F2"/>
+          <w:sz w:val="21"/>
+          <w:szCs w:val="21"/>
+          <w:lang w:eastAsia="es-AR"/>
+        </w:rPr>
+        <w:t xml:space="preserve">); </w:t>
+      </w:r>
+      <w:r>
+        <w:rPr>
+          <w:rFonts w:ascii="Consolas" w:eastAsia="Times New Roman" w:hAnsi="Consolas" w:cs="Times New Roman"/>
+          <w:i/>
+          <w:iCs/>
+          <w:color w:val="75715E"/>
+          <w:sz w:val="21"/>
+          <w:szCs w:val="21"/>
+          <w:lang w:eastAsia="es-AR"/>
+        </w:rPr>
+        <w:t xml:space="preserve">// </w:t>
+      </w:r>
+      <w:proofErr w:type="spellStart"/>
+      <w:r>
+        <w:rPr>
+          <w:rFonts w:ascii="Consolas" w:eastAsia="Times New Roman" w:hAnsi="Consolas" w:cs="Times New Roman"/>
+          <w:i/>
+          <w:iCs/>
+          <w:color w:val="75715E"/>
+          <w:sz w:val="21"/>
+          <w:szCs w:val="21"/>
+          <w:lang w:eastAsia="es-AR"/>
+        </w:rPr>
+        <w:t>setAge</w:t>
+      </w:r>
+      <w:proofErr w:type="spellEnd"/>
+      <w:r>
+        <w:rPr>
+          <w:rFonts w:ascii="Consolas" w:eastAsia="Times New Roman" w:hAnsi="Consolas" w:cs="Times New Roman"/>
+          <w:i/>
+          <w:iCs/>
+          <w:color w:val="75715E"/>
+          <w:sz w:val="21"/>
+          <w:szCs w:val="21"/>
+          <w:lang w:eastAsia="es-AR"/>
+        </w:rPr>
+        <w:t>(42 + 1)</w:t>
+      </w:r>
+    </w:p>
+    <w:p>
+      <w:pPr>
+        <w:shd w:val="clear" w:color="auto" w:fill="070707"/>
+        <w:spacing w:after="0" w:line="285" w:lineRule="atLeast"/>
+        <w:rPr>
+          <w:rFonts w:ascii="Consolas" w:eastAsia="Times New Roman" w:hAnsi="Consolas" w:cs="Times New Roman"/>
+          <w:color w:val="F8F8F2"/>
+          <w:sz w:val="21"/>
+          <w:szCs w:val="21"/>
+          <w:lang w:eastAsia="es-AR"/>
+        </w:rPr>
+      </w:pPr>
+      <w:r>
+        <w:rPr>
+          <w:rFonts w:ascii="Consolas" w:eastAsia="Times New Roman" w:hAnsi="Consolas" w:cs="Times New Roman"/>
+          <w:color w:val="F8F8F2"/>
+          <w:sz w:val="21"/>
+          <w:szCs w:val="21"/>
+          <w:lang w:eastAsia="es-AR"/>
+        </w:rPr>
+        <w:t xml:space="preserve">    </w:t>
+      </w:r>
+      <w:proofErr w:type="spellStart"/>
+      <w:proofErr w:type="gramStart"/>
+      <w:r>
+        <w:rPr>
+          <w:rFonts w:ascii="Consolas" w:eastAsia="Times New Roman" w:hAnsi="Consolas" w:cs="Times New Roman"/>
+          <w:i/>
+          <w:iCs/>
+          <w:color w:val="90C920"/>
+          <w:sz w:val="21"/>
+          <w:szCs w:val="21"/>
+          <w:lang w:eastAsia="es-AR"/>
+        </w:rPr>
+        <w:t>setAge</w:t>
+      </w:r>
+      <w:proofErr w:type="spellEnd"/>
+      <w:r>
+        <w:rPr>
+          <w:rFonts w:ascii="Consolas" w:eastAsia="Times New Roman" w:hAnsi="Consolas" w:cs="Times New Roman"/>
+          <w:color w:val="F8F8F2"/>
+          <w:sz w:val="21"/>
+          <w:szCs w:val="21"/>
+          <w:lang w:eastAsia="es-AR"/>
+        </w:rPr>
+        <w:t>(</w:t>
+      </w:r>
+      <w:proofErr w:type="spellStart"/>
+      <w:proofErr w:type="gramEnd"/>
+      <w:r>
+        <w:rPr>
+          <w:rFonts w:ascii="Consolas" w:eastAsia="Times New Roman" w:hAnsi="Consolas" w:cs="Times New Roman"/>
+          <w:color w:val="9CCBD1"/>
+          <w:sz w:val="21"/>
+          <w:szCs w:val="21"/>
+          <w:lang w:eastAsia="es-AR"/>
+        </w:rPr>
+        <w:t>age</w:t>
+      </w:r>
+      <w:proofErr w:type="spellEnd"/>
+      <w:r>
+        <w:rPr>
+          <w:rFonts w:ascii="Consolas" w:eastAsia="Times New Roman" w:hAnsi="Consolas" w:cs="Times New Roman"/>
+          <w:color w:val="F8F8F2"/>
+          <w:sz w:val="21"/>
+          <w:szCs w:val="21"/>
+          <w:lang w:eastAsia="es-AR"/>
+        </w:rPr>
+        <w:t xml:space="preserve"> </w:t>
+      </w:r>
+      <w:r>
+        <w:rPr>
+          <w:rFonts w:ascii="Consolas" w:eastAsia="Times New Roman" w:hAnsi="Consolas" w:cs="Times New Roman"/>
+          <w:color w:val="F92672"/>
+          <w:sz w:val="21"/>
+          <w:szCs w:val="21"/>
+          <w:lang w:eastAsia="es-AR"/>
+        </w:rPr>
+        <w:t>+</w:t>
+      </w:r>
+      <w:r>
+        <w:rPr>
+          <w:rFonts w:ascii="Consolas" w:eastAsia="Times New Roman" w:hAnsi="Consolas" w:cs="Times New Roman"/>
+          <w:color w:val="F8F8F2"/>
+          <w:sz w:val="21"/>
+          <w:szCs w:val="21"/>
+          <w:lang w:eastAsia="es-AR"/>
+        </w:rPr>
+        <w:t xml:space="preserve"> </w:t>
+      </w:r>
+      <w:r>
+        <w:rPr>
+          <w:rFonts w:ascii="Consolas" w:eastAsia="Times New Roman" w:hAnsi="Consolas" w:cs="Times New Roman"/>
+          <w:color w:val="AE81FF"/>
+          <w:sz w:val="21"/>
+          <w:szCs w:val="21"/>
+          <w:lang w:eastAsia="es-AR"/>
+        </w:rPr>
+        <w:t>1</w:t>
+      </w:r>
+      <w:r>
+        <w:rPr>
+          <w:rFonts w:ascii="Consolas" w:eastAsia="Times New Roman" w:hAnsi="Consolas" w:cs="Times New Roman"/>
+          <w:color w:val="F8F8F2"/>
+          <w:sz w:val="21"/>
+          <w:szCs w:val="21"/>
+          <w:lang w:eastAsia="es-AR"/>
+        </w:rPr>
+        <w:t xml:space="preserve">); </w:t>
+      </w:r>
+      <w:r>
+        <w:rPr>
+          <w:rFonts w:ascii="Consolas" w:eastAsia="Times New Roman" w:hAnsi="Consolas" w:cs="Times New Roman"/>
+          <w:i/>
+          <w:iCs/>
+          <w:color w:val="75715E"/>
+          <w:sz w:val="21"/>
+          <w:szCs w:val="21"/>
+          <w:lang w:eastAsia="es-AR"/>
+        </w:rPr>
+        <w:t xml:space="preserve">// </w:t>
+      </w:r>
+      <w:proofErr w:type="spellStart"/>
+      <w:r>
+        <w:rPr>
+          <w:rFonts w:ascii="Consolas" w:eastAsia="Times New Roman" w:hAnsi="Consolas" w:cs="Times New Roman"/>
+          <w:i/>
+          <w:iCs/>
+          <w:color w:val="75715E"/>
+          <w:sz w:val="21"/>
+          <w:szCs w:val="21"/>
+          <w:lang w:eastAsia="es-AR"/>
+        </w:rPr>
+        <w:t>setAge</w:t>
+      </w:r>
+      <w:proofErr w:type="spellEnd"/>
+      <w:r>
+        <w:rPr>
+          <w:rFonts w:ascii="Consolas" w:eastAsia="Times New Roman" w:hAnsi="Consolas" w:cs="Times New Roman"/>
+          <w:i/>
+          <w:iCs/>
+          <w:color w:val="75715E"/>
+          <w:sz w:val="21"/>
+          <w:szCs w:val="21"/>
+          <w:lang w:eastAsia="es-AR"/>
+        </w:rPr>
+        <w:t>(42 + 1)</w:t>
+      </w:r>
+    </w:p>
+    <w:p>
+      <w:pPr>
+        <w:shd w:val="clear" w:color="auto" w:fill="070707"/>
+        <w:spacing w:after="0" w:line="285" w:lineRule="atLeast"/>
+        <w:rPr>
+          <w:rFonts w:ascii="Consolas" w:eastAsia="Times New Roman" w:hAnsi="Consolas" w:cs="Times New Roman"/>
+          <w:color w:val="F8F8F2"/>
+          <w:sz w:val="21"/>
+          <w:szCs w:val="21"/>
+          <w:lang w:eastAsia="es-AR"/>
+        </w:rPr>
+      </w:pPr>
+      <w:r>
+        <w:rPr>
+          <w:rFonts w:ascii="Consolas" w:eastAsia="Times New Roman" w:hAnsi="Consolas" w:cs="Times New Roman"/>
+          <w:color w:val="F8F8F2"/>
+          <w:sz w:val="21"/>
+          <w:szCs w:val="21"/>
+          <w:lang w:eastAsia="es-AR"/>
+        </w:rPr>
+        <w:t>  }</w:t>
+      </w:r>
+    </w:p>
+    <w:p>
+      <w:pPr>
+        <w:rPr>
+          <w:sz w:val="2"/>
+          <w:szCs w:val="2"/>
+          <w:lang w:val="es-ES"/>
+        </w:rPr>
+      </w:pPr>
+    </w:p>
+    <w:p>
+      <w:pPr>
+        <w:rPr>
+          <w:lang w:val="es-ES"/>
+        </w:rPr>
+      </w:pPr>
+      <w:r>
+        <w:rPr>
+          <w:lang w:val="es-ES"/>
+        </w:rPr>
+        <w:t>L</w:t>
+      </w:r>
+      <w:r>
+        <w:rPr>
+          <w:lang w:val="es-ES"/>
+        </w:rPr>
+        <w:t xml:space="preserve">lamar a la función </w:t>
+      </w:r>
+      <w:r>
+        <w:rPr>
+          <w:lang w:val="es-ES"/>
+        </w:rPr>
+        <w:t>set no</w:t>
+      </w:r>
+      <w:r>
+        <w:rPr>
+          <w:lang w:val="es-ES"/>
+        </w:rPr>
+        <w:t xml:space="preserve"> </w:t>
+      </w:r>
+      <w:r>
+        <w:rPr>
+          <w:lang w:val="es-ES"/>
+        </w:rPr>
+        <w:t>actualizará la</w:t>
+      </w:r>
+      <w:r>
+        <w:rPr>
+          <w:lang w:val="es-ES"/>
+        </w:rPr>
+        <w:t xml:space="preserve"> variable de estado </w:t>
+      </w:r>
+      <w:proofErr w:type="spellStart"/>
+      <w:r>
+        <w:rPr>
+          <w:lang w:val="es-ES"/>
+        </w:rPr>
+        <w:t>age</w:t>
+      </w:r>
+      <w:proofErr w:type="spellEnd"/>
+      <w:r>
+        <w:rPr>
+          <w:lang w:val="es-ES"/>
+        </w:rPr>
+        <w:t xml:space="preserve"> en el código que ya se está ejecutando.  Así que cada llamada </w:t>
+      </w:r>
+      <w:proofErr w:type="spellStart"/>
+      <w:proofErr w:type="gramStart"/>
+      <w:r>
+        <w:rPr>
+          <w:lang w:val="es-ES"/>
+        </w:rPr>
+        <w:t>setAge</w:t>
+      </w:r>
+      <w:proofErr w:type="spellEnd"/>
+      <w:r>
+        <w:rPr>
+          <w:lang w:val="es-ES"/>
+        </w:rPr>
+        <w:t>(</w:t>
+      </w:r>
+      <w:proofErr w:type="spellStart"/>
+      <w:proofErr w:type="gramEnd"/>
+      <w:r>
+        <w:rPr>
+          <w:lang w:val="es-ES"/>
+        </w:rPr>
+        <w:t>age</w:t>
+      </w:r>
+      <w:proofErr w:type="spellEnd"/>
+      <w:r>
+        <w:rPr>
+          <w:lang w:val="es-ES"/>
+        </w:rPr>
+        <w:t xml:space="preserve"> + 1) se convierte en </w:t>
+      </w:r>
+      <w:proofErr w:type="spellStart"/>
+      <w:r>
+        <w:rPr>
+          <w:lang w:val="es-ES"/>
+        </w:rPr>
+        <w:t>setAge</w:t>
+      </w:r>
+      <w:proofErr w:type="spellEnd"/>
+      <w:r>
+        <w:rPr>
+          <w:lang w:val="es-ES"/>
+        </w:rPr>
+        <w:t>(43).</w:t>
+      </w:r>
+    </w:p>
+    <w:p>
+      <w:pPr>
+        <w:rPr>
+          <w:lang w:val="es-ES"/>
+        </w:rPr>
+      </w:pPr>
+    </w:p>
+    <w:p>
+      <w:pPr>
+        <w:rPr>
+          <w:lang w:val="es-ES"/>
+        </w:rPr>
+      </w:pPr>
+      <w:r>
+        <w:rPr>
+          <w:lang w:val="es-ES"/>
+        </w:rPr>
+        <w:lastRenderedPageBreak/>
+        <w:t xml:space="preserve">Para resolver este problema, </w:t>
+      </w:r>
+      <w:r>
+        <w:rPr>
+          <w:lang w:val="es-ES"/>
+        </w:rPr>
+        <w:t xml:space="preserve">podemos </w:t>
+      </w:r>
+      <w:r>
+        <w:rPr>
+          <w:lang w:val="es-ES"/>
+        </w:rPr>
+        <w:t xml:space="preserve">pasar </w:t>
+      </w:r>
+      <w:proofErr w:type="gramStart"/>
+      <w:r>
+        <w:rPr>
+          <w:lang w:val="es-ES"/>
+        </w:rPr>
+        <w:t>una  función</w:t>
+      </w:r>
+      <w:proofErr w:type="gramEnd"/>
+      <w:r>
+        <w:rPr>
+          <w:lang w:val="es-ES"/>
+        </w:rPr>
+        <w:t xml:space="preserve"> de actualización  a </w:t>
+      </w:r>
+      <w:proofErr w:type="spellStart"/>
+      <w:r>
+        <w:rPr>
+          <w:lang w:val="es-ES"/>
+        </w:rPr>
+        <w:t>se</w:t>
+      </w:r>
+      <w:r>
+        <w:rPr>
+          <w:lang w:val="es-ES"/>
+        </w:rPr>
+        <w:t>tAge</w:t>
+      </w:r>
+      <w:proofErr w:type="spellEnd"/>
+      <w:r>
+        <w:rPr>
+          <w:lang w:val="es-ES"/>
+        </w:rPr>
+        <w:t xml:space="preserve"> de la siguiente forma</w:t>
+      </w:r>
+      <w:r>
+        <w:rPr>
+          <w:lang w:val="es-ES"/>
+        </w:rPr>
+        <w:t>:</w:t>
+      </w:r>
+    </w:p>
+    <w:p>
+      <w:pPr>
+        <w:shd w:val="clear" w:color="auto" w:fill="070707"/>
+        <w:spacing w:after="0" w:line="285" w:lineRule="atLeast"/>
+        <w:rPr>
+          <w:rFonts w:ascii="Consolas" w:eastAsia="Times New Roman" w:hAnsi="Consolas" w:cs="Times New Roman"/>
+          <w:color w:val="F8F8F2"/>
+          <w:sz w:val="21"/>
+          <w:szCs w:val="21"/>
+          <w:lang w:eastAsia="es-AR"/>
+        </w:rPr>
+      </w:pPr>
+      <w:proofErr w:type="spellStart"/>
+      <w:r>
+        <w:rPr>
+          <w:rFonts w:ascii="Consolas" w:eastAsia="Times New Roman" w:hAnsi="Consolas" w:cs="Times New Roman"/>
+          <w:i/>
+          <w:iCs/>
+          <w:color w:val="66D9EF"/>
+          <w:sz w:val="21"/>
+          <w:szCs w:val="21"/>
+          <w:lang w:eastAsia="es-AR"/>
+        </w:rPr>
+        <w:t>function</w:t>
+      </w:r>
+      <w:proofErr w:type="spellEnd"/>
+      <w:r>
+        <w:rPr>
+          <w:rFonts w:ascii="Consolas" w:eastAsia="Times New Roman" w:hAnsi="Consolas" w:cs="Times New Roman"/>
+          <w:color w:val="F8F8F2"/>
+          <w:sz w:val="21"/>
+          <w:szCs w:val="21"/>
+          <w:lang w:eastAsia="es-AR"/>
+        </w:rPr>
+        <w:t xml:space="preserve"> </w:t>
+      </w:r>
+      <w:proofErr w:type="spellStart"/>
+      <w:proofErr w:type="gramStart"/>
+      <w:r>
+        <w:rPr>
+          <w:rFonts w:ascii="Consolas" w:eastAsia="Times New Roman" w:hAnsi="Consolas" w:cs="Times New Roman"/>
+          <w:i/>
+          <w:iCs/>
+          <w:color w:val="90C920"/>
+          <w:sz w:val="21"/>
+          <w:szCs w:val="21"/>
+          <w:lang w:eastAsia="es-AR"/>
+        </w:rPr>
+        <w:t>handleClick</w:t>
+      </w:r>
+      <w:proofErr w:type="spellEnd"/>
+      <w:r>
+        <w:rPr>
+          <w:rFonts w:ascii="Consolas" w:eastAsia="Times New Roman" w:hAnsi="Consolas" w:cs="Times New Roman"/>
+          <w:color w:val="F8F8F2"/>
+          <w:sz w:val="21"/>
+          <w:szCs w:val="21"/>
+          <w:lang w:eastAsia="es-AR"/>
+        </w:rPr>
+        <w:t>(</w:t>
+      </w:r>
+      <w:proofErr w:type="gramEnd"/>
+      <w:r>
+        <w:rPr>
+          <w:rFonts w:ascii="Consolas" w:eastAsia="Times New Roman" w:hAnsi="Consolas" w:cs="Times New Roman"/>
+          <w:color w:val="F8F8F2"/>
+          <w:sz w:val="21"/>
+          <w:szCs w:val="21"/>
+          <w:lang w:eastAsia="es-AR"/>
+        </w:rPr>
+        <w:t>) {</w:t>
+      </w:r>
+    </w:p>
+    <w:p>
+      <w:pPr>
+        <w:shd w:val="clear" w:color="auto" w:fill="070707"/>
+        <w:spacing w:after="0" w:line="285" w:lineRule="atLeast"/>
+        <w:rPr>
+          <w:rFonts w:ascii="Consolas" w:eastAsia="Times New Roman" w:hAnsi="Consolas" w:cs="Times New Roman"/>
+          <w:color w:val="F8F8F2"/>
+          <w:sz w:val="21"/>
+          <w:szCs w:val="21"/>
+          <w:lang w:eastAsia="es-AR"/>
+        </w:rPr>
+      </w:pPr>
+      <w:r>
+        <w:rPr>
+          <w:rFonts w:ascii="Consolas" w:eastAsia="Times New Roman" w:hAnsi="Consolas" w:cs="Times New Roman"/>
+          <w:color w:val="F8F8F2"/>
+          <w:sz w:val="21"/>
+          <w:szCs w:val="21"/>
+          <w:lang w:eastAsia="es-AR"/>
+        </w:rPr>
+        <w:t xml:space="preserve">    </w:t>
+      </w:r>
+      <w:proofErr w:type="spellStart"/>
+      <w:proofErr w:type="gramStart"/>
+      <w:r>
+        <w:rPr>
+          <w:rFonts w:ascii="Consolas" w:eastAsia="Times New Roman" w:hAnsi="Consolas" w:cs="Times New Roman"/>
+          <w:i/>
+          <w:iCs/>
+          <w:color w:val="90C920"/>
+          <w:sz w:val="21"/>
+          <w:szCs w:val="21"/>
+          <w:lang w:eastAsia="es-AR"/>
+        </w:rPr>
+        <w:t>setAge</w:t>
+      </w:r>
+      <w:proofErr w:type="spellEnd"/>
+      <w:r>
+        <w:rPr>
+          <w:rFonts w:ascii="Consolas" w:eastAsia="Times New Roman" w:hAnsi="Consolas" w:cs="Times New Roman"/>
+          <w:color w:val="F8F8F2"/>
+          <w:sz w:val="21"/>
+          <w:szCs w:val="21"/>
+          <w:lang w:eastAsia="es-AR"/>
+        </w:rPr>
+        <w:t>(</w:t>
+      </w:r>
+      <w:proofErr w:type="gramEnd"/>
+      <w:r>
+        <w:rPr>
+          <w:rFonts w:ascii="Consolas" w:eastAsia="Times New Roman" w:hAnsi="Consolas" w:cs="Times New Roman"/>
+          <w:i/>
+          <w:iCs/>
+          <w:color w:val="FD971F"/>
+          <w:sz w:val="21"/>
+          <w:szCs w:val="21"/>
+          <w:lang w:eastAsia="es-AR"/>
+        </w:rPr>
+        <w:t>a</w:t>
+      </w:r>
+      <w:r>
+        <w:rPr>
+          <w:rFonts w:ascii="Consolas" w:eastAsia="Times New Roman" w:hAnsi="Consolas" w:cs="Times New Roman"/>
+          <w:color w:val="F8F8F2"/>
+          <w:sz w:val="21"/>
+          <w:szCs w:val="21"/>
+          <w:lang w:eastAsia="es-AR"/>
+        </w:rPr>
+        <w:t xml:space="preserve"> </w:t>
+      </w:r>
+      <w:r>
+        <w:rPr>
+          <w:rFonts w:ascii="Consolas" w:eastAsia="Times New Roman" w:hAnsi="Consolas" w:cs="Times New Roman"/>
+          <w:i/>
+          <w:iCs/>
+          <w:color w:val="66D9EF"/>
+          <w:sz w:val="21"/>
+          <w:szCs w:val="21"/>
+          <w:lang w:eastAsia="es-AR"/>
+        </w:rPr>
+        <w:t>=&gt;</w:t>
+      </w:r>
+      <w:r>
+        <w:rPr>
+          <w:rFonts w:ascii="Consolas" w:eastAsia="Times New Roman" w:hAnsi="Consolas" w:cs="Times New Roman"/>
+          <w:color w:val="F8F8F2"/>
+          <w:sz w:val="21"/>
+          <w:szCs w:val="21"/>
+          <w:lang w:eastAsia="es-AR"/>
+        </w:rPr>
+        <w:t xml:space="preserve"> </w:t>
+      </w:r>
+      <w:r>
+        <w:rPr>
+          <w:rFonts w:ascii="Consolas" w:eastAsia="Times New Roman" w:hAnsi="Consolas" w:cs="Times New Roman"/>
+          <w:color w:val="9CCBD1"/>
+          <w:sz w:val="21"/>
+          <w:szCs w:val="21"/>
+          <w:lang w:eastAsia="es-AR"/>
+        </w:rPr>
+        <w:t>a</w:t>
+      </w:r>
+      <w:r>
+        <w:rPr>
+          <w:rFonts w:ascii="Consolas" w:eastAsia="Times New Roman" w:hAnsi="Consolas" w:cs="Times New Roman"/>
+          <w:color w:val="F8F8F2"/>
+          <w:sz w:val="21"/>
+          <w:szCs w:val="21"/>
+          <w:lang w:eastAsia="es-AR"/>
+        </w:rPr>
+        <w:t xml:space="preserve"> </w:t>
+      </w:r>
+      <w:r>
+        <w:rPr>
+          <w:rFonts w:ascii="Consolas" w:eastAsia="Times New Roman" w:hAnsi="Consolas" w:cs="Times New Roman"/>
+          <w:color w:val="F92672"/>
+          <w:sz w:val="21"/>
+          <w:szCs w:val="21"/>
+          <w:lang w:eastAsia="es-AR"/>
+        </w:rPr>
+        <w:t>+</w:t>
+      </w:r>
+      <w:r>
+        <w:rPr>
+          <w:rFonts w:ascii="Consolas" w:eastAsia="Times New Roman" w:hAnsi="Consolas" w:cs="Times New Roman"/>
+          <w:color w:val="F8F8F2"/>
+          <w:sz w:val="21"/>
+          <w:szCs w:val="21"/>
+          <w:lang w:eastAsia="es-AR"/>
+        </w:rPr>
+        <w:t xml:space="preserve"> </w:t>
+      </w:r>
+      <w:r>
+        <w:rPr>
+          <w:rFonts w:ascii="Consolas" w:eastAsia="Times New Roman" w:hAnsi="Consolas" w:cs="Times New Roman"/>
+          <w:color w:val="AE81FF"/>
+          <w:sz w:val="21"/>
+          <w:szCs w:val="21"/>
+          <w:lang w:eastAsia="es-AR"/>
+        </w:rPr>
+        <w:t>1</w:t>
+      </w:r>
+      <w:r>
+        <w:rPr>
+          <w:rFonts w:ascii="Consolas" w:eastAsia="Times New Roman" w:hAnsi="Consolas" w:cs="Times New Roman"/>
+          <w:color w:val="F8F8F2"/>
+          <w:sz w:val="21"/>
+          <w:szCs w:val="21"/>
+          <w:lang w:eastAsia="es-AR"/>
+        </w:rPr>
+        <w:t xml:space="preserve">); </w:t>
+      </w:r>
+      <w:r>
+        <w:rPr>
+          <w:rFonts w:ascii="Consolas" w:eastAsia="Times New Roman" w:hAnsi="Consolas" w:cs="Times New Roman"/>
+          <w:i/>
+          <w:iCs/>
+          <w:color w:val="75715E"/>
+          <w:sz w:val="21"/>
+          <w:szCs w:val="21"/>
+          <w:lang w:eastAsia="es-AR"/>
+        </w:rPr>
+        <w:t xml:space="preserve">// </w:t>
+      </w:r>
+      <w:proofErr w:type="spellStart"/>
+      <w:r>
+        <w:rPr>
+          <w:rFonts w:ascii="Consolas" w:eastAsia="Times New Roman" w:hAnsi="Consolas" w:cs="Times New Roman"/>
+          <w:i/>
+          <w:iCs/>
+          <w:color w:val="75715E"/>
+          <w:sz w:val="21"/>
+          <w:szCs w:val="21"/>
+          <w:lang w:eastAsia="es-AR"/>
+        </w:rPr>
+        <w:t>setAge</w:t>
+      </w:r>
+      <w:proofErr w:type="spellEnd"/>
+      <w:r>
+        <w:rPr>
+          <w:rFonts w:ascii="Consolas" w:eastAsia="Times New Roman" w:hAnsi="Consolas" w:cs="Times New Roman"/>
+          <w:i/>
+          <w:iCs/>
+          <w:color w:val="75715E"/>
+          <w:sz w:val="21"/>
+          <w:szCs w:val="21"/>
+          <w:lang w:eastAsia="es-AR"/>
+        </w:rPr>
+        <w:t>(42 =&gt; 43)</w:t>
+      </w:r>
+    </w:p>
+    <w:p>
+      <w:pPr>
+        <w:shd w:val="clear" w:color="auto" w:fill="070707"/>
+        <w:spacing w:after="0" w:line="285" w:lineRule="atLeast"/>
+        <w:rPr>
+          <w:rFonts w:ascii="Consolas" w:eastAsia="Times New Roman" w:hAnsi="Consolas" w:cs="Times New Roman"/>
+          <w:color w:val="F8F8F2"/>
+          <w:sz w:val="21"/>
+          <w:szCs w:val="21"/>
+          <w:lang w:eastAsia="es-AR"/>
+        </w:rPr>
+      </w:pPr>
+      <w:r>
+        <w:rPr>
+          <w:rFonts w:ascii="Consolas" w:eastAsia="Times New Roman" w:hAnsi="Consolas" w:cs="Times New Roman"/>
+          <w:color w:val="F8F8F2"/>
+          <w:sz w:val="21"/>
+          <w:szCs w:val="21"/>
+          <w:lang w:eastAsia="es-AR"/>
+        </w:rPr>
+        <w:t xml:space="preserve">    </w:t>
+      </w:r>
+      <w:proofErr w:type="spellStart"/>
+      <w:proofErr w:type="gramStart"/>
+      <w:r>
+        <w:rPr>
+          <w:rFonts w:ascii="Consolas" w:eastAsia="Times New Roman" w:hAnsi="Consolas" w:cs="Times New Roman"/>
+          <w:i/>
+          <w:iCs/>
+          <w:color w:val="90C920"/>
+          <w:sz w:val="21"/>
+          <w:szCs w:val="21"/>
+          <w:lang w:eastAsia="es-AR"/>
+        </w:rPr>
+        <w:t>setAge</w:t>
+      </w:r>
+      <w:proofErr w:type="spellEnd"/>
+      <w:r>
+        <w:rPr>
+          <w:rFonts w:ascii="Consolas" w:eastAsia="Times New Roman" w:hAnsi="Consolas" w:cs="Times New Roman"/>
+          <w:color w:val="F8F8F2"/>
+          <w:sz w:val="21"/>
+          <w:szCs w:val="21"/>
+          <w:lang w:eastAsia="es-AR"/>
+        </w:rPr>
+        <w:t>(</w:t>
+      </w:r>
+      <w:proofErr w:type="gramEnd"/>
+      <w:r>
+        <w:rPr>
+          <w:rFonts w:ascii="Consolas" w:eastAsia="Times New Roman" w:hAnsi="Consolas" w:cs="Times New Roman"/>
+          <w:i/>
+          <w:iCs/>
+          <w:color w:val="FD971F"/>
+          <w:sz w:val="21"/>
+          <w:szCs w:val="21"/>
+          <w:lang w:eastAsia="es-AR"/>
+        </w:rPr>
+        <w:t>a</w:t>
+      </w:r>
+      <w:r>
+        <w:rPr>
+          <w:rFonts w:ascii="Consolas" w:eastAsia="Times New Roman" w:hAnsi="Consolas" w:cs="Times New Roman"/>
+          <w:color w:val="F8F8F2"/>
+          <w:sz w:val="21"/>
+          <w:szCs w:val="21"/>
+          <w:lang w:eastAsia="es-AR"/>
+        </w:rPr>
+        <w:t xml:space="preserve"> </w:t>
+      </w:r>
+      <w:r>
+        <w:rPr>
+          <w:rFonts w:ascii="Consolas" w:eastAsia="Times New Roman" w:hAnsi="Consolas" w:cs="Times New Roman"/>
+          <w:i/>
+          <w:iCs/>
+          <w:color w:val="66D9EF"/>
+          <w:sz w:val="21"/>
+          <w:szCs w:val="21"/>
+          <w:lang w:eastAsia="es-AR"/>
+        </w:rPr>
+        <w:t>=&gt;</w:t>
+      </w:r>
+      <w:r>
+        <w:rPr>
+          <w:rFonts w:ascii="Consolas" w:eastAsia="Times New Roman" w:hAnsi="Consolas" w:cs="Times New Roman"/>
+          <w:color w:val="F8F8F2"/>
+          <w:sz w:val="21"/>
+          <w:szCs w:val="21"/>
+          <w:lang w:eastAsia="es-AR"/>
+        </w:rPr>
+        <w:t xml:space="preserve"> </w:t>
+      </w:r>
+      <w:r>
+        <w:rPr>
+          <w:rFonts w:ascii="Consolas" w:eastAsia="Times New Roman" w:hAnsi="Consolas" w:cs="Times New Roman"/>
+          <w:color w:val="9CCBD1"/>
+          <w:sz w:val="21"/>
+          <w:szCs w:val="21"/>
+          <w:lang w:eastAsia="es-AR"/>
+        </w:rPr>
+        <w:t>a</w:t>
+      </w:r>
+      <w:r>
+        <w:rPr>
+          <w:rFonts w:ascii="Consolas" w:eastAsia="Times New Roman" w:hAnsi="Consolas" w:cs="Times New Roman"/>
+          <w:color w:val="F8F8F2"/>
+          <w:sz w:val="21"/>
+          <w:szCs w:val="21"/>
+          <w:lang w:eastAsia="es-AR"/>
+        </w:rPr>
+        <w:t xml:space="preserve"> </w:t>
+      </w:r>
+      <w:r>
+        <w:rPr>
+          <w:rFonts w:ascii="Consolas" w:eastAsia="Times New Roman" w:hAnsi="Consolas" w:cs="Times New Roman"/>
+          <w:color w:val="F92672"/>
+          <w:sz w:val="21"/>
+          <w:szCs w:val="21"/>
+          <w:lang w:eastAsia="es-AR"/>
+        </w:rPr>
+        <w:t>+</w:t>
+      </w:r>
+      <w:r>
+        <w:rPr>
+          <w:rFonts w:ascii="Consolas" w:eastAsia="Times New Roman" w:hAnsi="Consolas" w:cs="Times New Roman"/>
+          <w:color w:val="F8F8F2"/>
+          <w:sz w:val="21"/>
+          <w:szCs w:val="21"/>
+          <w:lang w:eastAsia="es-AR"/>
+        </w:rPr>
+        <w:t xml:space="preserve"> </w:t>
+      </w:r>
+      <w:r>
+        <w:rPr>
+          <w:rFonts w:ascii="Consolas" w:eastAsia="Times New Roman" w:hAnsi="Consolas" w:cs="Times New Roman"/>
+          <w:color w:val="AE81FF"/>
+          <w:sz w:val="21"/>
+          <w:szCs w:val="21"/>
+          <w:lang w:eastAsia="es-AR"/>
+        </w:rPr>
+        <w:t>1</w:t>
+      </w:r>
+      <w:r>
+        <w:rPr>
+          <w:rFonts w:ascii="Consolas" w:eastAsia="Times New Roman" w:hAnsi="Consolas" w:cs="Times New Roman"/>
+          <w:color w:val="F8F8F2"/>
+          <w:sz w:val="21"/>
+          <w:szCs w:val="21"/>
+          <w:lang w:eastAsia="es-AR"/>
+        </w:rPr>
+        <w:t xml:space="preserve">); </w:t>
+      </w:r>
+      <w:r>
+        <w:rPr>
+          <w:rFonts w:ascii="Consolas" w:eastAsia="Times New Roman" w:hAnsi="Consolas" w:cs="Times New Roman"/>
+          <w:i/>
+          <w:iCs/>
+          <w:color w:val="75715E"/>
+          <w:sz w:val="21"/>
+          <w:szCs w:val="21"/>
+          <w:lang w:eastAsia="es-AR"/>
+        </w:rPr>
+        <w:t xml:space="preserve">// </w:t>
+      </w:r>
+      <w:proofErr w:type="spellStart"/>
+      <w:r>
+        <w:rPr>
+          <w:rFonts w:ascii="Consolas" w:eastAsia="Times New Roman" w:hAnsi="Consolas" w:cs="Times New Roman"/>
+          <w:i/>
+          <w:iCs/>
+          <w:color w:val="75715E"/>
+          <w:sz w:val="21"/>
+          <w:szCs w:val="21"/>
+          <w:lang w:eastAsia="es-AR"/>
+        </w:rPr>
+        <w:t>setAge</w:t>
+      </w:r>
+      <w:proofErr w:type="spellEnd"/>
+      <w:r>
+        <w:rPr>
+          <w:rFonts w:ascii="Consolas" w:eastAsia="Times New Roman" w:hAnsi="Consolas" w:cs="Times New Roman"/>
+          <w:i/>
+          <w:iCs/>
+          <w:color w:val="75715E"/>
+          <w:sz w:val="21"/>
+          <w:szCs w:val="21"/>
+          <w:lang w:eastAsia="es-AR"/>
+        </w:rPr>
+        <w:t>(43 =&gt; 44)</w:t>
+      </w:r>
+    </w:p>
+    <w:p>
+      <w:pPr>
+        <w:shd w:val="clear" w:color="auto" w:fill="070707"/>
+        <w:spacing w:after="0" w:line="285" w:lineRule="atLeast"/>
+        <w:rPr>
+          <w:rFonts w:ascii="Consolas" w:eastAsia="Times New Roman" w:hAnsi="Consolas" w:cs="Times New Roman"/>
+          <w:color w:val="F8F8F2"/>
+          <w:sz w:val="21"/>
+          <w:szCs w:val="21"/>
+          <w:lang w:eastAsia="es-AR"/>
+        </w:rPr>
+      </w:pPr>
+      <w:r>
+        <w:rPr>
+          <w:rFonts w:ascii="Consolas" w:eastAsia="Times New Roman" w:hAnsi="Consolas" w:cs="Times New Roman"/>
+          <w:color w:val="F8F8F2"/>
+          <w:sz w:val="21"/>
+          <w:szCs w:val="21"/>
+          <w:lang w:eastAsia="es-AR"/>
+        </w:rPr>
+        <w:t xml:space="preserve">    </w:t>
+      </w:r>
+      <w:proofErr w:type="spellStart"/>
+      <w:proofErr w:type="gramStart"/>
+      <w:r>
+        <w:rPr>
+          <w:rFonts w:ascii="Consolas" w:eastAsia="Times New Roman" w:hAnsi="Consolas" w:cs="Times New Roman"/>
+          <w:i/>
+          <w:iCs/>
+          <w:color w:val="90C920"/>
+          <w:sz w:val="21"/>
+          <w:szCs w:val="21"/>
+          <w:lang w:eastAsia="es-AR"/>
+        </w:rPr>
+        <w:t>setAge</w:t>
+      </w:r>
+      <w:proofErr w:type="spellEnd"/>
+      <w:r>
+        <w:rPr>
+          <w:rFonts w:ascii="Consolas" w:eastAsia="Times New Roman" w:hAnsi="Consolas" w:cs="Times New Roman"/>
+          <w:color w:val="F8F8F2"/>
+          <w:sz w:val="21"/>
+          <w:szCs w:val="21"/>
+          <w:lang w:eastAsia="es-AR"/>
+        </w:rPr>
+        <w:t>(</w:t>
+      </w:r>
+      <w:proofErr w:type="gramEnd"/>
+      <w:r>
+        <w:rPr>
+          <w:rFonts w:ascii="Consolas" w:eastAsia="Times New Roman" w:hAnsi="Consolas" w:cs="Times New Roman"/>
+          <w:i/>
+          <w:iCs/>
+          <w:color w:val="FD971F"/>
+          <w:sz w:val="21"/>
+          <w:szCs w:val="21"/>
+          <w:lang w:eastAsia="es-AR"/>
+        </w:rPr>
+        <w:t>a</w:t>
+      </w:r>
+      <w:r>
+        <w:rPr>
+          <w:rFonts w:ascii="Consolas" w:eastAsia="Times New Roman" w:hAnsi="Consolas" w:cs="Times New Roman"/>
+          <w:color w:val="F8F8F2"/>
+          <w:sz w:val="21"/>
+          <w:szCs w:val="21"/>
+          <w:lang w:eastAsia="es-AR"/>
+        </w:rPr>
+        <w:t xml:space="preserve"> </w:t>
+      </w:r>
+      <w:r>
+        <w:rPr>
+          <w:rFonts w:ascii="Consolas" w:eastAsia="Times New Roman" w:hAnsi="Consolas" w:cs="Times New Roman"/>
+          <w:i/>
+          <w:iCs/>
+          <w:color w:val="66D9EF"/>
+          <w:sz w:val="21"/>
+          <w:szCs w:val="21"/>
+          <w:lang w:eastAsia="es-AR"/>
+        </w:rPr>
+        <w:t>=&gt;</w:t>
+      </w:r>
+      <w:r>
+        <w:rPr>
+          <w:rFonts w:ascii="Consolas" w:eastAsia="Times New Roman" w:hAnsi="Consolas" w:cs="Times New Roman"/>
+          <w:color w:val="F8F8F2"/>
+          <w:sz w:val="21"/>
+          <w:szCs w:val="21"/>
+          <w:lang w:eastAsia="es-AR"/>
+        </w:rPr>
+        <w:t xml:space="preserve"> </w:t>
+      </w:r>
+      <w:r>
+        <w:rPr>
+          <w:rFonts w:ascii="Consolas" w:eastAsia="Times New Roman" w:hAnsi="Consolas" w:cs="Times New Roman"/>
+          <w:color w:val="9CCBD1"/>
+          <w:sz w:val="21"/>
+          <w:szCs w:val="21"/>
+          <w:lang w:eastAsia="es-AR"/>
+        </w:rPr>
+        <w:t>a</w:t>
+      </w:r>
+      <w:r>
+        <w:rPr>
+          <w:rFonts w:ascii="Consolas" w:eastAsia="Times New Roman" w:hAnsi="Consolas" w:cs="Times New Roman"/>
+          <w:color w:val="F8F8F2"/>
+          <w:sz w:val="21"/>
+          <w:szCs w:val="21"/>
+          <w:lang w:eastAsia="es-AR"/>
+        </w:rPr>
+        <w:t xml:space="preserve"> </w:t>
+      </w:r>
+      <w:r>
+        <w:rPr>
+          <w:rFonts w:ascii="Consolas" w:eastAsia="Times New Roman" w:hAnsi="Consolas" w:cs="Times New Roman"/>
+          <w:color w:val="F92672"/>
+          <w:sz w:val="21"/>
+          <w:szCs w:val="21"/>
+          <w:lang w:eastAsia="es-AR"/>
+        </w:rPr>
+        <w:t>+</w:t>
+      </w:r>
+      <w:r>
+        <w:rPr>
+          <w:rFonts w:ascii="Consolas" w:eastAsia="Times New Roman" w:hAnsi="Consolas" w:cs="Times New Roman"/>
+          <w:color w:val="F8F8F2"/>
+          <w:sz w:val="21"/>
+          <w:szCs w:val="21"/>
+          <w:lang w:eastAsia="es-AR"/>
+        </w:rPr>
+        <w:t xml:space="preserve"> </w:t>
+      </w:r>
+      <w:r>
+        <w:rPr>
+          <w:rFonts w:ascii="Consolas" w:eastAsia="Times New Roman" w:hAnsi="Consolas" w:cs="Times New Roman"/>
+          <w:color w:val="AE81FF"/>
+          <w:sz w:val="21"/>
+          <w:szCs w:val="21"/>
+          <w:lang w:eastAsia="es-AR"/>
+        </w:rPr>
+        <w:t>1</w:t>
+      </w:r>
+      <w:r>
+        <w:rPr>
+          <w:rFonts w:ascii="Consolas" w:eastAsia="Times New Roman" w:hAnsi="Consolas" w:cs="Times New Roman"/>
+          <w:color w:val="F8F8F2"/>
+          <w:sz w:val="21"/>
+          <w:szCs w:val="21"/>
+          <w:lang w:eastAsia="es-AR"/>
+        </w:rPr>
+        <w:t xml:space="preserve">); </w:t>
+      </w:r>
+      <w:r>
+        <w:rPr>
+          <w:rFonts w:ascii="Consolas" w:eastAsia="Times New Roman" w:hAnsi="Consolas" w:cs="Times New Roman"/>
+          <w:i/>
+          <w:iCs/>
+          <w:color w:val="75715E"/>
+          <w:sz w:val="21"/>
+          <w:szCs w:val="21"/>
+          <w:lang w:eastAsia="es-AR"/>
+        </w:rPr>
+        <w:t xml:space="preserve">// </w:t>
+      </w:r>
+      <w:proofErr w:type="spellStart"/>
+      <w:r>
+        <w:rPr>
+          <w:rFonts w:ascii="Consolas" w:eastAsia="Times New Roman" w:hAnsi="Consolas" w:cs="Times New Roman"/>
+          <w:i/>
+          <w:iCs/>
+          <w:color w:val="75715E"/>
+          <w:sz w:val="21"/>
+          <w:szCs w:val="21"/>
+          <w:lang w:eastAsia="es-AR"/>
+        </w:rPr>
+        <w:t>setAge</w:t>
+      </w:r>
+      <w:proofErr w:type="spellEnd"/>
+      <w:r>
+        <w:rPr>
+          <w:rFonts w:ascii="Consolas" w:eastAsia="Times New Roman" w:hAnsi="Consolas" w:cs="Times New Roman"/>
+          <w:i/>
+          <w:iCs/>
+          <w:color w:val="75715E"/>
+          <w:sz w:val="21"/>
+          <w:szCs w:val="21"/>
+          <w:lang w:eastAsia="es-AR"/>
+        </w:rPr>
+        <w:t>(44 =&gt; 45)</w:t>
+      </w:r>
+    </w:p>
+    <w:p>
+      <w:pPr>
+        <w:shd w:val="clear" w:color="auto" w:fill="070707"/>
+        <w:spacing w:after="0" w:line="285" w:lineRule="atLeast"/>
+        <w:rPr>
+          <w:rFonts w:ascii="Consolas" w:eastAsia="Times New Roman" w:hAnsi="Consolas" w:cs="Times New Roman"/>
+          <w:color w:val="F8F8F2"/>
+          <w:sz w:val="21"/>
+          <w:szCs w:val="21"/>
+          <w:lang w:eastAsia="es-AR"/>
+        </w:rPr>
+      </w:pPr>
+      <w:r>
+        <w:rPr>
+          <w:rFonts w:ascii="Consolas" w:eastAsia="Times New Roman" w:hAnsi="Consolas" w:cs="Times New Roman"/>
+          <w:color w:val="F8F8F2"/>
+          <w:sz w:val="21"/>
+          <w:szCs w:val="21"/>
+          <w:lang w:eastAsia="es-AR"/>
+        </w:rPr>
+        <w:t>  }</w:t>
+      </w:r>
+    </w:p>
+    <w:p>
+      <w:pPr>
+        <w:rPr>
+          <w:rFonts w:ascii="Consolas" w:eastAsia="Times New Roman" w:hAnsi="Consolas" w:cs="Times New Roman"/>
+          <w:sz w:val="21"/>
+          <w:szCs w:val="21"/>
+          <w:lang w:eastAsia="es-AR"/>
+        </w:rPr>
+      </w:pPr>
+    </w:p>
+    <w:p>
+      <w:pPr>
+        <w:rPr>
+          <w:lang w:val="es-ES"/>
+        </w:rPr>
+      </w:pPr>
       <w:bookmarkStart w:id="0" w:name="_GoBack"/>
+      <w:proofErr w:type="spellStart"/>
+      <w:r>
+        <w:rPr>
+          <w:lang w:val="es-ES"/>
+        </w:rPr>
+        <w:t>Aca</w:t>
+      </w:r>
+      <w:proofErr w:type="spellEnd"/>
+      <w:r>
+        <w:rPr>
+          <w:lang w:val="es-ES"/>
+        </w:rPr>
+        <w:t xml:space="preserve">, </w:t>
+      </w:r>
+      <w:r>
+        <w:rPr>
+          <w:highlight w:val="green"/>
+          <w:lang w:val="es-ES"/>
+        </w:rPr>
+        <w:t>a =&gt; a + 1</w:t>
+      </w:r>
+      <w:r>
+        <w:rPr>
+          <w:lang w:val="es-ES"/>
+        </w:rPr>
+        <w:t xml:space="preserve"> es la función de actualización. Toma el estado pendiente y calcula el siguiente estado a partir de él.</w:t>
+      </w:r>
+      <w:r>
+        <w:rPr>
+          <w:lang w:val="es-ES"/>
+        </w:rPr>
+        <w:t xml:space="preserve"> </w:t>
+      </w:r>
+    </w:p>
+    <w:p>
+      <w:pPr>
+        <w:rPr>
+          <w:lang w:val="es-ES"/>
+        </w:rPr>
+      </w:pPr>
+      <w:r>
+        <w:rPr>
+          <w:lang w:val="es-ES"/>
+        </w:rPr>
+        <w:t>Re</w:t>
+      </w:r>
+      <w:r>
+        <w:rPr>
+          <w:lang w:val="es-ES"/>
+        </w:rPr>
+        <w:t xml:space="preserve">act pone sus funciones de actualización en una cola. Entonces, durante el siguiente </w:t>
+      </w:r>
+      <w:proofErr w:type="spellStart"/>
+      <w:r>
+        <w:rPr>
+          <w:lang w:val="es-ES"/>
+        </w:rPr>
+        <w:t>renderizado</w:t>
+      </w:r>
+      <w:proofErr w:type="spellEnd"/>
+      <w:r>
+        <w:rPr>
+          <w:lang w:val="es-ES"/>
+        </w:rPr>
+        <w:t>,</w:t>
+      </w:r>
+      <w:r>
+        <w:rPr>
+          <w:lang w:val="es-ES"/>
+        </w:rPr>
+        <w:t xml:space="preserve"> las llamará en el mismo orden:</w:t>
+      </w:r>
+    </w:p>
+    <w:p>
+      <w:pPr>
+        <w:pStyle w:val="Prrafodelista"/>
+        <w:numPr>
+          <w:ilvl w:val="0"/>
+          <w:numId w:val="11"/>
+        </w:numPr>
+        <w:rPr>
+          <w:lang w:val="es-ES"/>
+        </w:rPr>
+      </w:pPr>
+      <w:r>
+        <w:rPr>
+          <w:highlight w:val="yellow"/>
+          <w:lang w:val="es-ES"/>
+        </w:rPr>
+        <w:t>a =&gt; a + 1</w:t>
+      </w:r>
+      <w:r>
+        <w:rPr>
+          <w:lang w:val="es-ES"/>
+        </w:rPr>
+        <w:t xml:space="preserve"> recibirá 42 como estado pendiente y devolverá 43 como el siguiente estado.</w:t>
+      </w:r>
+    </w:p>
+    <w:p>
+      <w:pPr>
+        <w:pStyle w:val="Prrafodelista"/>
+        <w:numPr>
+          <w:ilvl w:val="0"/>
+          <w:numId w:val="11"/>
+        </w:numPr>
+        <w:rPr>
+          <w:lang w:val="es-ES"/>
+        </w:rPr>
+      </w:pPr>
+      <w:r>
+        <w:rPr>
+          <w:highlight w:val="yellow"/>
+          <w:lang w:val="es-ES"/>
+        </w:rPr>
+        <w:t>a =&gt; a +</w:t>
+      </w:r>
+      <w:r>
+        <w:rPr>
+          <w:lang w:val="es-ES"/>
+        </w:rPr>
+        <w:t xml:space="preserve"> 1 recibirá 43 como estado pendiente y devolverá 44 como el siguiente estado.</w:t>
+      </w:r>
+    </w:p>
+    <w:p>
+      <w:pPr>
+        <w:pStyle w:val="Prrafodelista"/>
+        <w:numPr>
+          <w:ilvl w:val="0"/>
+          <w:numId w:val="11"/>
+        </w:numPr>
+        <w:rPr>
+          <w:lang w:val="es-ES"/>
+        </w:rPr>
+      </w:pPr>
+      <w:r>
+        <w:rPr>
+          <w:highlight w:val="yellow"/>
+          <w:lang w:val="es-ES"/>
+        </w:rPr>
+        <w:t>a =&gt; a + 1</w:t>
+      </w:r>
+      <w:r>
+        <w:rPr>
+          <w:lang w:val="es-ES"/>
+        </w:rPr>
+        <w:t xml:space="preserve"> recibirá 44 como estado pendiente y devolverá 45 como el siguiente estado.</w:t>
+      </w:r>
+    </w:p>
+    <w:p>
+      <w:pPr>
+        <w:rPr>
+          <w:lang w:val="es-ES"/>
+        </w:rPr>
+      </w:pPr>
+      <w:r>
+        <w:rPr>
+          <w:lang w:val="es-ES"/>
+        </w:rPr>
+        <w:t>No hay otras actualizaciones en cola, por lo que React almacenará 45 como el estado actual al final.</w:t>
+      </w:r>
+    </w:p>
+    <w:p>
+      <w:pPr>
+        <w:rPr>
+          <w:rFonts w:ascii="Consolas" w:eastAsia="Times New Roman" w:hAnsi="Consolas" w:cs="Times New Roman"/>
+          <w:sz w:val="21"/>
+          <w:szCs w:val="21"/>
+          <w:lang w:eastAsia="es-AR"/>
+        </w:rPr>
+      </w:pPr>
+      <w:r>
+        <w:rPr>
+          <w:lang w:val="es-ES"/>
+        </w:rPr>
+        <w:t xml:space="preserve">Por convención, es común nombrar el argumento de estado pendiente como la primera letra del nombre de la variable de estado, como a para </w:t>
+      </w:r>
+      <w:proofErr w:type="spellStart"/>
+      <w:r>
+        <w:rPr>
+          <w:lang w:val="es-ES"/>
+        </w:rPr>
+        <w:t>age</w:t>
+      </w:r>
+      <w:proofErr w:type="spellEnd"/>
+      <w:r>
+        <w:rPr>
+          <w:lang w:val="es-ES"/>
+        </w:rPr>
+        <w:t>.</w:t>
+      </w:r>
       <w:bookmarkEnd w:id="0"/>
     </w:p>
     <w:sectPr>
@@ -37193,7 +40517,7 @@
         <w:color w:val="2E74B5" w:themeColor="accent1" w:themeShade="BF"/>
         <w:sz w:val="24"/>
         <w:szCs w:val="20"/>
-        <w:lang w:val="en-US"/>
+        <w:lang w:eastAsia="es-AR"/>
       </w:rPr>
       <mc:AlternateContent>
         <mc:Choice Requires="wpg">
@@ -37509,7 +40833,7 @@
                                 <w:szCs w:val="24"/>
                                 <w:lang w:val="es-ES"/>
                               </w:rPr>
-                              <w:t>23</w:t>
+                              <w:t>24</w:t>
                             </w:r>
                             <w:r>
                               <w:rPr>
@@ -37604,7 +40928,7 @@
                           <w:szCs w:val="24"/>
                           <w:lang w:val="es-ES"/>
                         </w:rPr>
-                        <w:t>23</w:t>
+                        <w:t>24</w:t>
                       </w:r>
                       <w:r>
                         <w:rPr>
@@ -37657,7 +40981,7 @@
         <v:path o:extrusionok="f" gradientshapeok="t" o:connecttype="rect"/>
         <o:lock v:ext="edit" aspectratio="t"/>
       </v:shapetype>
-      <v:shape id="_x0000_i1132" type="#_x0000_t75" style="width:10.9pt;height:10.9pt" o:bullet="t">
+      <v:shape id="_x0000_i1067" type="#_x0000_t75" style="width:10.9pt;height:10.9pt" o:bullet="t">
         <v:imagedata r:id="rId1" o:title="mso66C8"/>
       </v:shape>
     </w:pict>
@@ -37776,6 +41100,95 @@
     </w:lvl>
   </w:abstractNum>
   <w:abstractNum w:abstractNumId="1" w15:restartNumberingAfterBreak="0">
+    <w:nsid w:val="23FC3012"/>
+    <w:multiLevelType w:val="hybridMultilevel"/>
+    <w:tmpl w:val="7EDC2168"/>
+    <w:lvl w:ilvl="0" w:tplc="2C0A000F">
+      <w:start w:val="1"/>
+      <w:numFmt w:val="decimal"/>
+      <w:lvlText w:val="%1."/>
+      <w:lvlJc w:val="left"/>
+      <w:pPr>
+        <w:ind w:left="720" w:hanging="360"/>
+      </w:pPr>
+      <w:rPr>
+        <w:rFonts w:hint="default"/>
+      </w:rPr>
+    </w:lvl>
+    <w:lvl w:ilvl="1" w:tplc="2C0A0019" w:tentative="1">
+      <w:start w:val="1"/>
+      <w:numFmt w:val="lowerLetter"/>
+      <w:lvlText w:val="%2."/>
+      <w:lvlJc w:val="left"/>
+      <w:pPr>
+        <w:ind w:left="1440" w:hanging="360"/>
+      </w:pPr>
+    </w:lvl>
+    <w:lvl w:ilvl="2" w:tplc="2C0A001B" w:tentative="1">
+      <w:start w:val="1"/>
+      <w:numFmt w:val="lowerRoman"/>
+      <w:lvlText w:val="%3."/>
+      <w:lvlJc w:val="right"/>
+      <w:pPr>
+        <w:ind w:left="2160" w:hanging="180"/>
+      </w:pPr>
+    </w:lvl>
+    <w:lvl w:ilvl="3" w:tplc="2C0A000F" w:tentative="1">
+      <w:start w:val="1"/>
+      <w:numFmt w:val="decimal"/>
+      <w:lvlText w:val="%4."/>
+      <w:lvlJc w:val="left"/>
+      <w:pPr>
+        <w:ind w:left="2880" w:hanging="360"/>
+      </w:pPr>
+    </w:lvl>
+    <w:lvl w:ilvl="4" w:tplc="2C0A0019" w:tentative="1">
+      <w:start w:val="1"/>
+      <w:numFmt w:val="lowerLetter"/>
+      <w:lvlText w:val="%5."/>
+      <w:lvlJc w:val="left"/>
+      <w:pPr>
+        <w:ind w:left="3600" w:hanging="360"/>
+      </w:pPr>
+    </w:lvl>
+    <w:lvl w:ilvl="5" w:tplc="2C0A001B" w:tentative="1">
+      <w:start w:val="1"/>
+      <w:numFmt w:val="lowerRoman"/>
+      <w:lvlText w:val="%6."/>
+      <w:lvlJc w:val="right"/>
+      <w:pPr>
+        <w:ind w:left="4320" w:hanging="180"/>
+      </w:pPr>
+    </w:lvl>
+    <w:lvl w:ilvl="6" w:tplc="2C0A000F" w:tentative="1">
+      <w:start w:val="1"/>
+      <w:numFmt w:val="decimal"/>
+      <w:lvlText w:val="%7."/>
+      <w:lvlJc w:val="left"/>
+      <w:pPr>
+        <w:ind w:left="5040" w:hanging="360"/>
+      </w:pPr>
+    </w:lvl>
+    <w:lvl w:ilvl="7" w:tplc="2C0A0019" w:tentative="1">
+      <w:start w:val="1"/>
+      <w:numFmt w:val="lowerLetter"/>
+      <w:lvlText w:val="%8."/>
+      <w:lvlJc w:val="left"/>
+      <w:pPr>
+        <w:ind w:left="5760" w:hanging="360"/>
+      </w:pPr>
+    </w:lvl>
+    <w:lvl w:ilvl="8" w:tplc="2C0A001B" w:tentative="1">
+      <w:start w:val="1"/>
+      <w:numFmt w:val="lowerRoman"/>
+      <w:lvlText w:val="%9."/>
+      <w:lvlJc w:val="right"/>
+      <w:pPr>
+        <w:ind w:left="6480" w:hanging="180"/>
+      </w:pPr>
+    </w:lvl>
+  </w:abstractNum>
+  <w:abstractNum w:abstractNumId="2" w15:restartNumberingAfterBreak="0">
     <w:nsid w:val="25FA1BFE"/>
     <w:multiLevelType w:val="hybridMultilevel"/>
     <w:tmpl w:val="29502576"/>
@@ -37861,7 +41274,7 @@
       </w:pPr>
     </w:lvl>
   </w:abstractNum>
-  <w:abstractNum w:abstractNumId="2" w15:restartNumberingAfterBreak="0">
+  <w:abstractNum w:abstractNumId="3" w15:restartNumberingAfterBreak="0">
     <w:nsid w:val="2B2B484C"/>
     <w:multiLevelType w:val="hybridMultilevel"/>
     <w:tmpl w:val="DF12441C"/>
@@ -37975,7 +41388,7 @@
       </w:rPr>
     </w:lvl>
   </w:abstractNum>
-  <w:abstractNum w:abstractNumId="3" w15:restartNumberingAfterBreak="0">
+  <w:abstractNum w:abstractNumId="4" w15:restartNumberingAfterBreak="0">
     <w:nsid w:val="2D584E56"/>
     <w:multiLevelType w:val="hybridMultilevel"/>
     <w:tmpl w:val="2B5835D6"/>
@@ -38064,7 +41477,7 @@
       </w:pPr>
     </w:lvl>
   </w:abstractNum>
-  <w:abstractNum w:abstractNumId="4" w15:restartNumberingAfterBreak="0">
+  <w:abstractNum w:abstractNumId="5" w15:restartNumberingAfterBreak="0">
     <w:nsid w:val="2D7E765E"/>
     <w:multiLevelType w:val="hybridMultilevel"/>
     <w:tmpl w:val="E9A0633A"/>
@@ -38153,7 +41566,7 @@
       </w:pPr>
     </w:lvl>
   </w:abstractNum>
-  <w:abstractNum w:abstractNumId="5" w15:restartNumberingAfterBreak="0">
+  <w:abstractNum w:abstractNumId="6" w15:restartNumberingAfterBreak="0">
     <w:nsid w:val="33E1048D"/>
     <w:multiLevelType w:val="hybridMultilevel"/>
     <w:tmpl w:val="A220486C"/>
@@ -38267,7 +41680,7 @@
       </w:rPr>
     </w:lvl>
   </w:abstractNum>
-  <w:abstractNum w:abstractNumId="6" w15:restartNumberingAfterBreak="0">
+  <w:abstractNum w:abstractNumId="7" w15:restartNumberingAfterBreak="0">
     <w:nsid w:val="40D85624"/>
     <w:multiLevelType w:val="hybridMultilevel"/>
     <w:tmpl w:val="4620AB90"/>
@@ -38380,7 +41793,7 @@
       </w:rPr>
     </w:lvl>
   </w:abstractNum>
-  <w:abstractNum w:abstractNumId="7" w15:restartNumberingAfterBreak="0">
+  <w:abstractNum w:abstractNumId="8" w15:restartNumberingAfterBreak="0">
     <w:nsid w:val="5DCE76B1"/>
     <w:multiLevelType w:val="hybridMultilevel"/>
     <w:tmpl w:val="42260D96"/>
@@ -38492,7 +41905,7 @@
       </w:rPr>
     </w:lvl>
   </w:abstractNum>
-  <w:abstractNum w:abstractNumId="8" w15:restartNumberingAfterBreak="0">
+  <w:abstractNum w:abstractNumId="9" w15:restartNumberingAfterBreak="0">
     <w:nsid w:val="76C53273"/>
     <w:multiLevelType w:val="hybridMultilevel"/>
     <w:tmpl w:val="2662C58C"/>
@@ -38604,7 +42017,7 @@
       </w:rPr>
     </w:lvl>
   </w:abstractNum>
-  <w:abstractNum w:abstractNumId="9" w15:restartNumberingAfterBreak="0">
+  <w:abstractNum w:abstractNumId="10" w15:restartNumberingAfterBreak="0">
     <w:nsid w:val="7CC26CF4"/>
     <w:multiLevelType w:val="hybridMultilevel"/>
     <w:tmpl w:val="EDFC6580"/>
@@ -38717,34 +42130,37 @@
     </w:lvl>
   </w:abstractNum>
   <w:num w:numId="1">
+    <w:abstractNumId w:val="10"/>
+  </w:num>
+  <w:num w:numId="2">
+    <w:abstractNumId w:val="8"/>
+  </w:num>
+  <w:num w:numId="3">
     <w:abstractNumId w:val="9"/>
   </w:num>
-  <w:num w:numId="2">
-    <w:abstractNumId w:val="7"/>
+  <w:num w:numId="4">
+    <w:abstractNumId w:val="3"/>
   </w:num>
-  <w:num w:numId="3">
-    <w:abstractNumId w:val="8"/>
+  <w:num w:numId="5">
+    <w:abstractNumId w:val="6"/>
   </w:num>
-  <w:num w:numId="4">
+  <w:num w:numId="6">
     <w:abstractNumId w:val="2"/>
   </w:num>
-  <w:num w:numId="5">
-    <w:abstractNumId w:val="5"/>
-  </w:num>
-  <w:num w:numId="6">
-    <w:abstractNumId w:val="1"/>
-  </w:num>
   <w:num w:numId="7">
-    <w:abstractNumId w:val="6"/>
+    <w:abstractNumId w:val="7"/>
   </w:num>
   <w:num w:numId="8">
     <w:abstractNumId w:val="0"/>
   </w:num>
   <w:num w:numId="9">
-    <w:abstractNumId w:val="3"/>
+    <w:abstractNumId w:val="4"/>
   </w:num>
   <w:num w:numId="10">
-    <w:abstractNumId w:val="4"/>
+    <w:abstractNumId w:val="5"/>
+  </w:num>
+  <w:num w:numId="11">
+    <w:abstractNumId w:val="1"/>
   </w:num>
 </w:numbering>
 </file>
@@ -39456,6 +42872,36 @@
       <w:lang w:val="es-AR"/>
     </w:rPr>
   </w:style>
+  <w:style w:type="character" w:customStyle="1" w:styleId="sp-syntax-keyword">
+    <w:name w:val="sp-syntax-keyword"/>
+    <w:basedOn w:val="Fuentedeprrafopredeter"/>
+    <w:rsid w:val="00453D26"/>
+  </w:style>
+  <w:style w:type="character" w:customStyle="1" w:styleId="sp-syntax-definition">
+    <w:name w:val="sp-syntax-definition"/>
+    <w:basedOn w:val="Fuentedeprrafopredeter"/>
+    <w:rsid w:val="00453D26"/>
+  </w:style>
+  <w:style w:type="character" w:customStyle="1" w:styleId="sp-syntax-punctuation">
+    <w:name w:val="sp-syntax-punctuation"/>
+    <w:basedOn w:val="Fuentedeprrafopredeter"/>
+    <w:rsid w:val="00453D26"/>
+  </w:style>
+  <w:style w:type="character" w:customStyle="1" w:styleId="sp-syntax-plain">
+    <w:name w:val="sp-syntax-plain"/>
+    <w:basedOn w:val="Fuentedeprrafopredeter"/>
+    <w:rsid w:val="00453D26"/>
+  </w:style>
+  <w:style w:type="character" w:customStyle="1" w:styleId="sp-syntax-static">
+    <w:name w:val="sp-syntax-static"/>
+    <w:basedOn w:val="Fuentedeprrafopredeter"/>
+    <w:rsid w:val="00453D26"/>
+  </w:style>
+  <w:style w:type="character" w:customStyle="1" w:styleId="sp-syntax-comment">
+    <w:name w:val="sp-syntax-comment"/>
+    <w:basedOn w:val="Fuentedeprrafopredeter"/>
+    <w:rsid w:val="00453D26"/>
+  </w:style>
 </w:styles>
 </file>
 

</xml_diff>

<commit_message>
notas proyecto GifApp centralizacion de exportaciones y custom hooks
</commit_message>
<xml_diff>
--- a/react.docx
+++ b/react.docx
@@ -41530,8 +41530,6 @@
         </w:rPr>
         <w:sym w:font="Wingdings" w:char="F0DF"/>
       </w:r>
-      <w:bookmarkStart w:id="0" w:name="_GoBack"/>
-      <w:bookmarkEnd w:id="0"/>
       <w:r>
         <w:rPr>
           <w:rFonts w:ascii="Consolas" w:eastAsia="Times New Roman" w:hAnsi="Consolas" w:cs="Times New Roman"/>
@@ -41907,6 +41905,900 @@
           <w:szCs w:val="22"/>
           <w:u w:val="none"/>
           <w:lang w:val="es-ES"/>
+        </w:rPr>
+      </w:pPr>
+    </w:p>
+    <w:p>
+      <w:pPr>
+        <w:rPr>
+          <w:lang w:val="es-ES"/>
+        </w:rPr>
+      </w:pPr>
+      <w:r>
+        <w:rPr>
+          <w:rStyle w:val="Ttulo3Car"/>
+        </w:rPr>
+        <w:t>Centralización</w:t>
+      </w:r>
+      <w:r>
+        <w:rPr>
+          <w:rStyle w:val="Ttulo3Car"/>
+        </w:rPr>
+        <w:t xml:space="preserve"> de las </w:t>
+      </w:r>
+      <w:r>
+        <w:rPr>
+          <w:rStyle w:val="Ttulo3Car"/>
+        </w:rPr>
+        <w:t>exportaciones</w:t>
+      </w:r>
+      <w:r>
+        <w:rPr>
+          <w:rStyle w:val="Ttulo3Car"/>
+        </w:rPr>
+        <w:t xml:space="preserve"> de nuestros componentes</w:t>
+      </w:r>
+      <w:r>
+        <w:rPr>
+          <w:rStyle w:val="Ttulo3Car"/>
+        </w:rPr>
+        <w:t>, o directorios</w:t>
+      </w:r>
+      <w:r>
+        <w:rPr>
+          <w:rStyle w:val="Ttulo3Car"/>
+        </w:rPr>
+        <w:t>:</w:t>
+      </w:r>
+      <w:r>
+        <w:rPr>
+          <w:lang w:val="es-ES"/>
+        </w:rPr>
+        <w:t xml:space="preserve"> </w:t>
+      </w:r>
+      <w:r>
+        <w:rPr>
+          <w:lang w:val="es-ES"/>
+        </w:rPr>
+        <w:t xml:space="preserve">Cuando trabajamos en un directorio el cual posee varios archivos los cuales exportan funciones u otros </w:t>
+      </w:r>
+      <w:r>
+        <w:rPr>
+          <w:lang w:val="es-ES"/>
+        </w:rPr>
+        <w:t xml:space="preserve">elementos a utilizar en otros directorios para evitar tener vario import y crear un </w:t>
+      </w:r>
+      <w:r>
+        <w:rPr>
+          <w:lang w:val="es-ES"/>
+        </w:rPr>
+        <w:t>archivo</w:t>
+      </w:r>
+      <w:r>
+        <w:rPr>
+          <w:lang w:val="es-ES"/>
+        </w:rPr>
+        <w:t xml:space="preserve"> extenso entonces </w:t>
+      </w:r>
+      <w:r>
+        <w:rPr>
+          <w:lang w:val="es-ES"/>
+        </w:rPr>
+        <w:t>podemos</w:t>
+      </w:r>
+      <w:r>
+        <w:rPr>
+          <w:lang w:val="es-ES"/>
+        </w:rPr>
+        <w:t xml:space="preserve"> crear lo que se conoce como archivo de ‘</w:t>
+      </w:r>
+      <w:r>
+        <w:rPr>
+          <w:lang w:val="es-ES"/>
+        </w:rPr>
+        <w:t>barril’</w:t>
+      </w:r>
+      <w:r>
+        <w:rPr>
+          <w:lang w:val="es-ES"/>
+        </w:rPr>
+        <w:t xml:space="preserve"> en el directorio/ carpeta, por </w:t>
+      </w:r>
+      <w:r>
+        <w:rPr>
+          <w:lang w:val="es-ES"/>
+        </w:rPr>
+        <w:t>ejemplo,</w:t>
+      </w:r>
+      <w:r>
+        <w:rPr>
+          <w:lang w:val="es-ES"/>
+        </w:rPr>
+        <w:t xml:space="preserve"> en la carpeta componentes o en caso de tener varios archivos en la carpeta hooks o de los helpers. Este archivo ‘barril’ se va a llamar </w:t>
+      </w:r>
+      <w:r>
+        <w:rPr>
+          <w:color w:val="1F4E79" w:themeColor="accent1" w:themeShade="80"/>
+          <w:lang w:val="es-ES"/>
+        </w:rPr>
+        <w:t xml:space="preserve">index.js </w:t>
+      </w:r>
+      <w:r>
+        <w:rPr>
+          <w:lang w:val="es-ES"/>
+        </w:rPr>
+        <w:t xml:space="preserve">ya que </w:t>
+      </w:r>
+      <w:r>
+        <w:rPr>
+          <w:lang w:val="es-ES"/>
+        </w:rPr>
+        <w:t>cuando se ingresa a un direct</w:t>
+      </w:r>
+      <w:r>
+        <w:rPr>
+          <w:lang w:val="es-ES"/>
+        </w:rPr>
+        <w:t>o</w:t>
+      </w:r>
+      <w:r>
+        <w:rPr>
+          <w:lang w:val="es-ES"/>
+        </w:rPr>
+        <w:t>r</w:t>
+      </w:r>
+      <w:r>
+        <w:rPr>
+          <w:lang w:val="es-ES"/>
+        </w:rPr>
+        <w:t>io lo</w:t>
+      </w:r>
+      <w:r>
+        <w:rPr>
+          <w:lang w:val="es-ES"/>
+        </w:rPr>
+        <w:t xml:space="preserve"> </w:t>
+      </w:r>
+      <w:r>
+        <w:rPr>
+          <w:lang w:val="es-ES"/>
+        </w:rPr>
+        <w:t>primero que se lee</w:t>
+      </w:r>
+      <w:r>
+        <w:rPr>
+          <w:lang w:val="es-ES"/>
+        </w:rPr>
+        <w:t>,</w:t>
+      </w:r>
+      <w:r>
+        <w:rPr>
+          <w:lang w:val="es-ES"/>
+        </w:rPr>
+        <w:t xml:space="preserve"> siempre es el archivo </w:t>
+      </w:r>
+      <w:r>
+        <w:rPr>
+          <w:lang w:val="es-ES"/>
+        </w:rPr>
+        <w:t>índex</w:t>
+      </w:r>
+      <w:r>
+        <w:rPr>
+          <w:lang w:val="es-ES"/>
+        </w:rPr>
+        <w:t>. Esto no solo es para React, sino que también</w:t>
+      </w:r>
+      <w:r>
+        <w:rPr>
+          <w:lang w:val="es-ES"/>
+        </w:rPr>
+        <w:t xml:space="preserve"> se aplica en directorios pur</w:t>
+      </w:r>
+      <w:r>
+        <w:rPr>
+          <w:lang w:val="es-ES"/>
+        </w:rPr>
+        <w:t>o</w:t>
+      </w:r>
+      <w:r>
+        <w:rPr>
+          <w:lang w:val="es-ES"/>
+        </w:rPr>
+        <w:t>s</w:t>
+      </w:r>
+      <w:r>
+        <w:rPr>
+          <w:lang w:val="es-ES"/>
+        </w:rPr>
+        <w:t xml:space="preserve"> de Js o typeScript.</w:t>
+      </w:r>
+      <w:r>
+        <w:rPr>
+          <w:lang w:val="es-ES"/>
+        </w:rPr>
+        <w:t xml:space="preserve"> En </w:t>
+      </w:r>
+      <w:r>
+        <w:rPr>
+          <w:lang w:val="es-ES"/>
+        </w:rPr>
+        <w:t>este archivo</w:t>
+      </w:r>
+      <w:r>
+        <w:rPr>
+          <w:lang w:val="es-ES"/>
+        </w:rPr>
+        <w:t xml:space="preserve"> vamos a colocar:</w:t>
+      </w:r>
+    </w:p>
+    <w:p>
+      <w:pPr>
+        <w:shd w:val="clear" w:color="auto" w:fill="070707"/>
+        <w:spacing w:after="0" w:line="285" w:lineRule="atLeast"/>
+        <w:rPr>
+          <w:rFonts w:ascii="Consolas" w:eastAsia="Times New Roman" w:hAnsi="Consolas" w:cs="Times New Roman"/>
+          <w:color w:val="F8F8F2"/>
+          <w:sz w:val="21"/>
+          <w:szCs w:val="21"/>
+          <w:lang w:eastAsia="es-AR"/>
+        </w:rPr>
+      </w:pPr>
+      <w:r>
+        <w:rPr>
+          <w:rFonts w:ascii="Consolas" w:eastAsia="Times New Roman" w:hAnsi="Consolas" w:cs="Times New Roman"/>
+          <w:color w:val="F92672"/>
+          <w:sz w:val="21"/>
+          <w:szCs w:val="21"/>
+          <w:lang w:eastAsia="es-AR"/>
+        </w:rPr>
+        <w:t>export</w:t>
+      </w:r>
+      <w:r>
+        <w:rPr>
+          <w:rFonts w:ascii="Consolas" w:eastAsia="Times New Roman" w:hAnsi="Consolas" w:cs="Times New Roman"/>
+          <w:color w:val="F8F8F2"/>
+          <w:sz w:val="21"/>
+          <w:szCs w:val="21"/>
+          <w:lang w:eastAsia="es-AR"/>
+        </w:rPr>
+        <w:t xml:space="preserve"> </w:t>
+      </w:r>
+      <w:r>
+        <w:rPr>
+          <w:rFonts w:ascii="Consolas" w:eastAsia="Times New Roman" w:hAnsi="Consolas" w:cs="Times New Roman"/>
+          <w:color w:val="AE81FF"/>
+          <w:sz w:val="21"/>
+          <w:szCs w:val="21"/>
+          <w:lang w:eastAsia="es-AR"/>
+        </w:rPr>
+        <w:t>*</w:t>
+      </w:r>
+      <w:r>
+        <w:rPr>
+          <w:rFonts w:ascii="Consolas" w:eastAsia="Times New Roman" w:hAnsi="Consolas" w:cs="Times New Roman"/>
+          <w:color w:val="F8F8F2"/>
+          <w:sz w:val="21"/>
+          <w:szCs w:val="21"/>
+          <w:lang w:eastAsia="es-AR"/>
+        </w:rPr>
+        <w:t xml:space="preserve"> </w:t>
+      </w:r>
+      <w:r>
+        <w:rPr>
+          <w:rFonts w:ascii="Consolas" w:eastAsia="Times New Roman" w:hAnsi="Consolas" w:cs="Times New Roman"/>
+          <w:color w:val="F92672"/>
+          <w:sz w:val="21"/>
+          <w:szCs w:val="21"/>
+          <w:lang w:eastAsia="es-AR"/>
+        </w:rPr>
+        <w:t>from</w:t>
+      </w:r>
+      <w:r>
+        <w:rPr>
+          <w:rFonts w:ascii="Consolas" w:eastAsia="Times New Roman" w:hAnsi="Consolas" w:cs="Times New Roman"/>
+          <w:color w:val="F8F8F2"/>
+          <w:sz w:val="21"/>
+          <w:szCs w:val="21"/>
+          <w:lang w:eastAsia="es-AR"/>
+        </w:rPr>
+        <w:t xml:space="preserve"> </w:t>
+      </w:r>
+      <w:r>
+        <w:rPr>
+          <w:rFonts w:ascii="Consolas" w:eastAsia="Times New Roman" w:hAnsi="Consolas" w:cs="Times New Roman"/>
+          <w:color w:val="DBD06D"/>
+          <w:sz w:val="21"/>
+          <w:szCs w:val="21"/>
+          <w:lang w:eastAsia="es-AR"/>
+        </w:rPr>
+        <w:t>'./AddCategories'</w:t>
+      </w:r>
+      <w:r>
+        <w:rPr>
+          <w:rFonts w:ascii="Consolas" w:eastAsia="Times New Roman" w:hAnsi="Consolas" w:cs="Times New Roman"/>
+          <w:color w:val="F8F8F2"/>
+          <w:sz w:val="21"/>
+          <w:szCs w:val="21"/>
+          <w:lang w:eastAsia="es-AR"/>
+        </w:rPr>
+        <w:t>;</w:t>
+      </w:r>
+      <w:r>
+        <w:rPr>
+          <w:rFonts w:ascii="Consolas" w:eastAsia="Times New Roman" w:hAnsi="Consolas" w:cs="Times New Roman"/>
+          <w:color w:val="F8F8F2"/>
+          <w:sz w:val="21"/>
+          <w:szCs w:val="21"/>
+          <w:lang w:eastAsia="es-AR"/>
+        </w:rPr>
+        <w:t xml:space="preserve"> </w:t>
+      </w:r>
+      <w:r>
+        <w:rPr>
+          <w:rFonts w:ascii="Consolas" w:eastAsia="Times New Roman" w:hAnsi="Consolas" w:cs="Times New Roman"/>
+          <w:i/>
+          <w:iCs/>
+          <w:color w:val="75715E"/>
+          <w:sz w:val="21"/>
+          <w:szCs w:val="21"/>
+          <w:lang w:eastAsia="es-AR"/>
+        </w:rPr>
+        <w:t xml:space="preserve">// esporta TODO de </w:t>
+      </w:r>
+    </w:p>
+    <w:p>
+      <w:pPr>
+        <w:shd w:val="clear" w:color="auto" w:fill="070707"/>
+        <w:spacing w:after="0" w:line="285" w:lineRule="atLeast"/>
+        <w:rPr>
+          <w:rFonts w:ascii="Consolas" w:eastAsia="Times New Roman" w:hAnsi="Consolas" w:cs="Times New Roman"/>
+          <w:color w:val="F8F8F2"/>
+          <w:sz w:val="21"/>
+          <w:szCs w:val="21"/>
+          <w:lang w:eastAsia="es-AR"/>
+        </w:rPr>
+      </w:pPr>
+      <w:r>
+        <w:rPr>
+          <w:rFonts w:ascii="Consolas" w:eastAsia="Times New Roman" w:hAnsi="Consolas" w:cs="Times New Roman"/>
+          <w:color w:val="F92672"/>
+          <w:sz w:val="21"/>
+          <w:szCs w:val="21"/>
+          <w:lang w:eastAsia="es-AR"/>
+        </w:rPr>
+        <w:t>export</w:t>
+      </w:r>
+      <w:r>
+        <w:rPr>
+          <w:rFonts w:ascii="Consolas" w:eastAsia="Times New Roman" w:hAnsi="Consolas" w:cs="Times New Roman"/>
+          <w:color w:val="F8F8F2"/>
+          <w:sz w:val="21"/>
+          <w:szCs w:val="21"/>
+          <w:lang w:eastAsia="es-AR"/>
+        </w:rPr>
+        <w:t xml:space="preserve"> </w:t>
+      </w:r>
+      <w:r>
+        <w:rPr>
+          <w:rFonts w:ascii="Consolas" w:eastAsia="Times New Roman" w:hAnsi="Consolas" w:cs="Times New Roman"/>
+          <w:color w:val="AE81FF"/>
+          <w:sz w:val="21"/>
+          <w:szCs w:val="21"/>
+          <w:lang w:eastAsia="es-AR"/>
+        </w:rPr>
+        <w:t>*</w:t>
+      </w:r>
+      <w:r>
+        <w:rPr>
+          <w:rFonts w:ascii="Consolas" w:eastAsia="Times New Roman" w:hAnsi="Consolas" w:cs="Times New Roman"/>
+          <w:color w:val="F8F8F2"/>
+          <w:sz w:val="21"/>
+          <w:szCs w:val="21"/>
+          <w:lang w:eastAsia="es-AR"/>
+        </w:rPr>
+        <w:t xml:space="preserve"> </w:t>
+      </w:r>
+      <w:r>
+        <w:rPr>
+          <w:rFonts w:ascii="Consolas" w:eastAsia="Times New Roman" w:hAnsi="Consolas" w:cs="Times New Roman"/>
+          <w:color w:val="F92672"/>
+          <w:sz w:val="21"/>
+          <w:szCs w:val="21"/>
+          <w:lang w:eastAsia="es-AR"/>
+        </w:rPr>
+        <w:t>from</w:t>
+      </w:r>
+      <w:r>
+        <w:rPr>
+          <w:rFonts w:ascii="Consolas" w:eastAsia="Times New Roman" w:hAnsi="Consolas" w:cs="Times New Roman"/>
+          <w:color w:val="F8F8F2"/>
+          <w:sz w:val="21"/>
+          <w:szCs w:val="21"/>
+          <w:lang w:eastAsia="es-AR"/>
+        </w:rPr>
+        <w:t xml:space="preserve"> </w:t>
+      </w:r>
+      <w:r>
+        <w:rPr>
+          <w:rFonts w:ascii="Consolas" w:eastAsia="Times New Roman" w:hAnsi="Consolas" w:cs="Times New Roman"/>
+          <w:color w:val="DBD06D"/>
+          <w:sz w:val="21"/>
+          <w:szCs w:val="21"/>
+          <w:lang w:eastAsia="es-AR"/>
+        </w:rPr>
+        <w:t>'./GiftGrid'</w:t>
+      </w:r>
+      <w:r>
+        <w:rPr>
+          <w:rFonts w:ascii="Consolas" w:eastAsia="Times New Roman" w:hAnsi="Consolas" w:cs="Times New Roman"/>
+          <w:color w:val="F8F8F2"/>
+          <w:sz w:val="21"/>
+          <w:szCs w:val="21"/>
+          <w:lang w:eastAsia="es-AR"/>
+        </w:rPr>
+        <w:t>;</w:t>
+      </w:r>
+    </w:p>
+    <w:p>
+      <w:pPr>
+        <w:shd w:val="clear" w:color="auto" w:fill="070707"/>
+        <w:spacing w:after="0" w:line="285" w:lineRule="atLeast"/>
+        <w:rPr>
+          <w:rFonts w:ascii="Consolas" w:eastAsia="Times New Roman" w:hAnsi="Consolas" w:cs="Times New Roman"/>
+          <w:color w:val="F8F8F2"/>
+          <w:sz w:val="21"/>
+          <w:szCs w:val="21"/>
+          <w:lang w:eastAsia="es-AR"/>
+        </w:rPr>
+      </w:pPr>
+      <w:r>
+        <w:rPr>
+          <w:rFonts w:ascii="Consolas" w:eastAsia="Times New Roman" w:hAnsi="Consolas" w:cs="Times New Roman"/>
+          <w:color w:val="F92672"/>
+          <w:sz w:val="21"/>
+          <w:szCs w:val="21"/>
+          <w:lang w:eastAsia="es-AR"/>
+        </w:rPr>
+        <w:t>export</w:t>
+      </w:r>
+      <w:r>
+        <w:rPr>
+          <w:rFonts w:ascii="Consolas" w:eastAsia="Times New Roman" w:hAnsi="Consolas" w:cs="Times New Roman"/>
+          <w:color w:val="F8F8F2"/>
+          <w:sz w:val="21"/>
+          <w:szCs w:val="21"/>
+          <w:lang w:eastAsia="es-AR"/>
+        </w:rPr>
+        <w:t xml:space="preserve"> </w:t>
+      </w:r>
+      <w:r>
+        <w:rPr>
+          <w:rFonts w:ascii="Consolas" w:eastAsia="Times New Roman" w:hAnsi="Consolas" w:cs="Times New Roman"/>
+          <w:color w:val="AE81FF"/>
+          <w:sz w:val="21"/>
+          <w:szCs w:val="21"/>
+          <w:lang w:eastAsia="es-AR"/>
+        </w:rPr>
+        <w:t>*</w:t>
+      </w:r>
+      <w:r>
+        <w:rPr>
+          <w:rFonts w:ascii="Consolas" w:eastAsia="Times New Roman" w:hAnsi="Consolas" w:cs="Times New Roman"/>
+          <w:color w:val="F8F8F2"/>
+          <w:sz w:val="21"/>
+          <w:szCs w:val="21"/>
+          <w:lang w:eastAsia="es-AR"/>
+        </w:rPr>
+        <w:t xml:space="preserve"> </w:t>
+      </w:r>
+      <w:r>
+        <w:rPr>
+          <w:rFonts w:ascii="Consolas" w:eastAsia="Times New Roman" w:hAnsi="Consolas" w:cs="Times New Roman"/>
+          <w:color w:val="F92672"/>
+          <w:sz w:val="21"/>
+          <w:szCs w:val="21"/>
+          <w:lang w:eastAsia="es-AR"/>
+        </w:rPr>
+        <w:t>from</w:t>
+      </w:r>
+      <w:r>
+        <w:rPr>
+          <w:rFonts w:ascii="Consolas" w:eastAsia="Times New Roman" w:hAnsi="Consolas" w:cs="Times New Roman"/>
+          <w:color w:val="F8F8F2"/>
+          <w:sz w:val="21"/>
+          <w:szCs w:val="21"/>
+          <w:lang w:eastAsia="es-AR"/>
+        </w:rPr>
+        <w:t xml:space="preserve"> </w:t>
+      </w:r>
+      <w:r>
+        <w:rPr>
+          <w:rFonts w:ascii="Consolas" w:eastAsia="Times New Roman" w:hAnsi="Consolas" w:cs="Times New Roman"/>
+          <w:color w:val="DBD06D"/>
+          <w:sz w:val="21"/>
+          <w:szCs w:val="21"/>
+          <w:lang w:eastAsia="es-AR"/>
+        </w:rPr>
+        <w:t>'./GiftItem'</w:t>
+      </w:r>
+      <w:r>
+        <w:rPr>
+          <w:rFonts w:ascii="Consolas" w:eastAsia="Times New Roman" w:hAnsi="Consolas" w:cs="Times New Roman"/>
+          <w:color w:val="F8F8F2"/>
+          <w:sz w:val="21"/>
+          <w:szCs w:val="21"/>
+          <w:lang w:eastAsia="es-AR"/>
+        </w:rPr>
+        <w:t>;</w:t>
+      </w:r>
+    </w:p>
+    <w:p>
+      <w:pPr>
+        <w:rPr>
+          <w:lang w:val="es-ES"/>
+        </w:rPr>
+      </w:pPr>
+      <w:r>
+        <w:rPr>
+          <w:lang w:val="es-ES"/>
+        </w:rPr>
+        <w:lastRenderedPageBreak/>
+        <w:t>Esto nos permite que al momento de importa</w:t>
+      </w:r>
+      <w:r>
+        <w:rPr>
+          <w:lang w:val="es-ES"/>
+        </w:rPr>
+        <w:t>r tengamos:</w:t>
+      </w:r>
+    </w:p>
+    <w:p>
+      <w:pPr>
+        <w:shd w:val="clear" w:color="auto" w:fill="070707"/>
+        <w:spacing w:after="0" w:line="285" w:lineRule="atLeast"/>
+        <w:rPr>
+          <w:rFonts w:ascii="Consolas" w:eastAsia="Times New Roman" w:hAnsi="Consolas" w:cs="Times New Roman"/>
+          <w:color w:val="F8F8F2"/>
+          <w:sz w:val="21"/>
+          <w:szCs w:val="21"/>
+          <w:lang w:eastAsia="es-AR"/>
+        </w:rPr>
+      </w:pPr>
+      <w:r>
+        <w:rPr>
+          <w:rFonts w:ascii="Consolas" w:eastAsia="Times New Roman" w:hAnsi="Consolas" w:cs="Times New Roman"/>
+          <w:color w:val="F92672"/>
+          <w:sz w:val="21"/>
+          <w:szCs w:val="21"/>
+          <w:lang w:eastAsia="es-AR"/>
+        </w:rPr>
+        <w:t>import</w:t>
+      </w:r>
+      <w:r>
+        <w:rPr>
+          <w:rFonts w:ascii="Consolas" w:eastAsia="Times New Roman" w:hAnsi="Consolas" w:cs="Times New Roman"/>
+          <w:color w:val="F8F8F2"/>
+          <w:sz w:val="21"/>
+          <w:szCs w:val="21"/>
+          <w:lang w:eastAsia="es-AR"/>
+        </w:rPr>
+        <w:t xml:space="preserve"> { </w:t>
+      </w:r>
+      <w:r>
+        <w:rPr>
+          <w:rFonts w:ascii="Consolas" w:eastAsia="Times New Roman" w:hAnsi="Consolas" w:cs="Times New Roman"/>
+          <w:color w:val="9CCBD1"/>
+          <w:sz w:val="21"/>
+          <w:szCs w:val="21"/>
+          <w:lang w:eastAsia="es-AR"/>
+        </w:rPr>
+        <w:t>AddCategories</w:t>
+      </w:r>
+      <w:r>
+        <w:rPr>
+          <w:rFonts w:ascii="Consolas" w:eastAsia="Times New Roman" w:hAnsi="Consolas" w:cs="Times New Roman"/>
+          <w:color w:val="F8F8F2"/>
+          <w:sz w:val="21"/>
+          <w:szCs w:val="21"/>
+          <w:lang w:eastAsia="es-AR"/>
+        </w:rPr>
+        <w:t xml:space="preserve">, </w:t>
+      </w:r>
+      <w:r>
+        <w:rPr>
+          <w:rFonts w:ascii="Consolas" w:eastAsia="Times New Roman" w:hAnsi="Consolas" w:cs="Times New Roman"/>
+          <w:color w:val="9CCBD1"/>
+          <w:sz w:val="21"/>
+          <w:szCs w:val="21"/>
+          <w:lang w:eastAsia="es-AR"/>
+        </w:rPr>
+        <w:t>GiftGrid</w:t>
+      </w:r>
+      <w:r>
+        <w:rPr>
+          <w:rFonts w:ascii="Consolas" w:eastAsia="Times New Roman" w:hAnsi="Consolas" w:cs="Times New Roman"/>
+          <w:color w:val="F8F8F2"/>
+          <w:sz w:val="21"/>
+          <w:szCs w:val="21"/>
+          <w:lang w:eastAsia="es-AR"/>
+        </w:rPr>
+        <w:t xml:space="preserve"> } </w:t>
+      </w:r>
+      <w:r>
+        <w:rPr>
+          <w:rFonts w:ascii="Consolas" w:eastAsia="Times New Roman" w:hAnsi="Consolas" w:cs="Times New Roman"/>
+          <w:color w:val="F92672"/>
+          <w:sz w:val="21"/>
+          <w:szCs w:val="21"/>
+          <w:lang w:eastAsia="es-AR"/>
+        </w:rPr>
+        <w:t>from</w:t>
+      </w:r>
+      <w:r>
+        <w:rPr>
+          <w:rFonts w:ascii="Consolas" w:eastAsia="Times New Roman" w:hAnsi="Consolas" w:cs="Times New Roman"/>
+          <w:color w:val="F8F8F2"/>
+          <w:sz w:val="21"/>
+          <w:szCs w:val="21"/>
+          <w:lang w:eastAsia="es-AR"/>
+        </w:rPr>
+        <w:t xml:space="preserve"> </w:t>
+      </w:r>
+      <w:r>
+        <w:rPr>
+          <w:rFonts w:ascii="Consolas" w:eastAsia="Times New Roman" w:hAnsi="Consolas" w:cs="Times New Roman"/>
+          <w:color w:val="DBD06D"/>
+          <w:sz w:val="21"/>
+          <w:szCs w:val="21"/>
+          <w:lang w:eastAsia="es-AR"/>
+        </w:rPr>
+        <w:t>'./components'</w:t>
+      </w:r>
+      <w:r>
+        <w:rPr>
+          <w:rFonts w:ascii="Consolas" w:eastAsia="Times New Roman" w:hAnsi="Consolas" w:cs="Times New Roman"/>
+          <w:color w:val="F8F8F2"/>
+          <w:sz w:val="21"/>
+          <w:szCs w:val="21"/>
+          <w:lang w:eastAsia="es-AR"/>
+        </w:rPr>
+        <w:t>;</w:t>
+      </w:r>
+    </w:p>
+    <w:p>
+      <w:pPr>
+        <w:rPr>
+          <w:sz w:val="2"/>
+          <w:szCs w:val="2"/>
+          <w:lang w:val="es-ES"/>
+        </w:rPr>
+      </w:pPr>
+    </w:p>
+    <w:p>
+      <w:pPr>
+        <w:rPr>
+          <w:lang w:val="es-ES"/>
+        </w:rPr>
+      </w:pPr>
+      <w:r>
+        <w:rPr>
+          <w:lang w:val="es-ES"/>
+        </w:rPr>
+        <w:t xml:space="preserve">no es necesario indicarle que archivo tiene que leer ya que automáticamente, al ingresar a un directorio el primer archivo a leer es el </w:t>
+      </w:r>
+      <w:r>
+        <w:rPr>
+          <w:lang w:val="es-ES"/>
+        </w:rPr>
+        <w:t xml:space="preserve">índex por lo que queda como se mostró en la fracción de código anterior, </w:t>
+      </w:r>
+      <w:r>
+        <w:rPr>
+          <w:lang w:val="es-ES"/>
+        </w:rPr>
+        <w:t>en vez de:</w:t>
+      </w:r>
+    </w:p>
+    <w:p>
+      <w:pPr>
+        <w:shd w:val="clear" w:color="auto" w:fill="070707"/>
+        <w:spacing w:after="0" w:line="285" w:lineRule="atLeast"/>
+        <w:rPr>
+          <w:rFonts w:ascii="Consolas" w:eastAsia="Times New Roman" w:hAnsi="Consolas" w:cs="Times New Roman"/>
+          <w:color w:val="F8F8F2"/>
+          <w:sz w:val="21"/>
+          <w:szCs w:val="21"/>
+          <w:lang w:eastAsia="es-AR"/>
+        </w:rPr>
+      </w:pPr>
+      <w:r>
+        <w:rPr>
+          <w:rFonts w:ascii="Consolas" w:eastAsia="Times New Roman" w:hAnsi="Consolas" w:cs="Times New Roman"/>
+          <w:color w:val="F92672"/>
+          <w:sz w:val="21"/>
+          <w:szCs w:val="21"/>
+          <w:lang w:eastAsia="es-AR"/>
+        </w:rPr>
+        <w:t>import</w:t>
+      </w:r>
+      <w:r>
+        <w:rPr>
+          <w:rFonts w:ascii="Consolas" w:eastAsia="Times New Roman" w:hAnsi="Consolas" w:cs="Times New Roman"/>
+          <w:color w:val="F8F8F2"/>
+          <w:sz w:val="21"/>
+          <w:szCs w:val="21"/>
+          <w:lang w:eastAsia="es-AR"/>
+        </w:rPr>
+        <w:t xml:space="preserve"> { </w:t>
+      </w:r>
+      <w:r>
+        <w:rPr>
+          <w:rFonts w:ascii="Consolas" w:eastAsia="Times New Roman" w:hAnsi="Consolas" w:cs="Times New Roman"/>
+          <w:color w:val="9CCBD1"/>
+          <w:sz w:val="21"/>
+          <w:szCs w:val="21"/>
+          <w:lang w:eastAsia="es-AR"/>
+        </w:rPr>
+        <w:t>AddCategories</w:t>
+      </w:r>
+      <w:r>
+        <w:rPr>
+          <w:rFonts w:ascii="Consolas" w:eastAsia="Times New Roman" w:hAnsi="Consolas" w:cs="Times New Roman"/>
+          <w:color w:val="F8F8F2"/>
+          <w:sz w:val="21"/>
+          <w:szCs w:val="21"/>
+          <w:lang w:eastAsia="es-AR"/>
+        </w:rPr>
+        <w:t xml:space="preserve"> } </w:t>
+      </w:r>
+      <w:r>
+        <w:rPr>
+          <w:rFonts w:ascii="Consolas" w:eastAsia="Times New Roman" w:hAnsi="Consolas" w:cs="Times New Roman"/>
+          <w:color w:val="F92672"/>
+          <w:sz w:val="21"/>
+          <w:szCs w:val="21"/>
+          <w:lang w:eastAsia="es-AR"/>
+        </w:rPr>
+        <w:t>from</w:t>
+      </w:r>
+      <w:r>
+        <w:rPr>
+          <w:rFonts w:ascii="Consolas" w:eastAsia="Times New Roman" w:hAnsi="Consolas" w:cs="Times New Roman"/>
+          <w:color w:val="F8F8F2"/>
+          <w:sz w:val="21"/>
+          <w:szCs w:val="21"/>
+          <w:lang w:eastAsia="es-AR"/>
+        </w:rPr>
+        <w:t xml:space="preserve"> </w:t>
+      </w:r>
+      <w:r>
+        <w:rPr>
+          <w:rFonts w:ascii="Consolas" w:eastAsia="Times New Roman" w:hAnsi="Consolas" w:cs="Times New Roman"/>
+          <w:color w:val="DBD06D"/>
+          <w:sz w:val="21"/>
+          <w:szCs w:val="21"/>
+          <w:lang w:eastAsia="es-AR"/>
+        </w:rPr>
+        <w:t>'./components/AddCategories'</w:t>
+      </w:r>
+      <w:r>
+        <w:rPr>
+          <w:rFonts w:ascii="Consolas" w:eastAsia="Times New Roman" w:hAnsi="Consolas" w:cs="Times New Roman"/>
+          <w:color w:val="F8F8F2"/>
+          <w:sz w:val="21"/>
+          <w:szCs w:val="21"/>
+          <w:lang w:eastAsia="es-AR"/>
+        </w:rPr>
+        <w:t>;</w:t>
+      </w:r>
+    </w:p>
+    <w:p>
+      <w:pPr>
+        <w:shd w:val="clear" w:color="auto" w:fill="070707"/>
+        <w:spacing w:after="0" w:line="285" w:lineRule="atLeast"/>
+        <w:rPr>
+          <w:rFonts w:ascii="Consolas" w:eastAsia="Times New Roman" w:hAnsi="Consolas" w:cs="Times New Roman"/>
+          <w:color w:val="F8F8F2"/>
+          <w:sz w:val="21"/>
+          <w:szCs w:val="21"/>
+          <w:lang w:eastAsia="es-AR"/>
+        </w:rPr>
+      </w:pPr>
+      <w:r>
+        <w:rPr>
+          <w:rFonts w:ascii="Consolas" w:eastAsia="Times New Roman" w:hAnsi="Consolas" w:cs="Times New Roman"/>
+          <w:color w:val="F92672"/>
+          <w:sz w:val="21"/>
+          <w:szCs w:val="21"/>
+          <w:lang w:eastAsia="es-AR"/>
+        </w:rPr>
+        <w:t>import</w:t>
+      </w:r>
+      <w:r>
+        <w:rPr>
+          <w:rFonts w:ascii="Consolas" w:eastAsia="Times New Roman" w:hAnsi="Consolas" w:cs="Times New Roman"/>
+          <w:color w:val="F8F8F2"/>
+          <w:sz w:val="21"/>
+          <w:szCs w:val="21"/>
+          <w:lang w:eastAsia="es-AR"/>
+        </w:rPr>
+        <w:t xml:space="preserve"> { </w:t>
+      </w:r>
+      <w:r>
+        <w:rPr>
+          <w:rFonts w:ascii="Consolas" w:eastAsia="Times New Roman" w:hAnsi="Consolas" w:cs="Times New Roman"/>
+          <w:color w:val="9CCBD1"/>
+          <w:sz w:val="21"/>
+          <w:szCs w:val="21"/>
+          <w:lang w:eastAsia="es-AR"/>
+        </w:rPr>
+        <w:t>GiftGrid</w:t>
+      </w:r>
+      <w:r>
+        <w:rPr>
+          <w:rFonts w:ascii="Consolas" w:eastAsia="Times New Roman" w:hAnsi="Consolas" w:cs="Times New Roman"/>
+          <w:color w:val="F8F8F2"/>
+          <w:sz w:val="21"/>
+          <w:szCs w:val="21"/>
+          <w:lang w:eastAsia="es-AR"/>
+        </w:rPr>
+        <w:t xml:space="preserve"> } </w:t>
+      </w:r>
+      <w:r>
+        <w:rPr>
+          <w:rFonts w:ascii="Consolas" w:eastAsia="Times New Roman" w:hAnsi="Consolas" w:cs="Times New Roman"/>
+          <w:color w:val="F92672"/>
+          <w:sz w:val="21"/>
+          <w:szCs w:val="21"/>
+          <w:lang w:eastAsia="es-AR"/>
+        </w:rPr>
+        <w:t>from</w:t>
+      </w:r>
+      <w:r>
+        <w:rPr>
+          <w:rFonts w:ascii="Consolas" w:eastAsia="Times New Roman" w:hAnsi="Consolas" w:cs="Times New Roman"/>
+          <w:color w:val="F8F8F2"/>
+          <w:sz w:val="21"/>
+          <w:szCs w:val="21"/>
+          <w:lang w:eastAsia="es-AR"/>
+        </w:rPr>
+        <w:t xml:space="preserve"> </w:t>
+      </w:r>
+      <w:r>
+        <w:rPr>
+          <w:rFonts w:ascii="Consolas" w:eastAsia="Times New Roman" w:hAnsi="Consolas" w:cs="Times New Roman"/>
+          <w:color w:val="DBD06D"/>
+          <w:sz w:val="21"/>
+          <w:szCs w:val="21"/>
+          <w:lang w:eastAsia="es-AR"/>
+        </w:rPr>
+        <w:t>'./components/GiftGrid'</w:t>
+      </w:r>
+      <w:r>
+        <w:rPr>
+          <w:rFonts w:ascii="Consolas" w:eastAsia="Times New Roman" w:hAnsi="Consolas" w:cs="Times New Roman"/>
+          <w:color w:val="F8F8F2"/>
+          <w:sz w:val="21"/>
+          <w:szCs w:val="21"/>
+          <w:lang w:eastAsia="es-AR"/>
+        </w:rPr>
+        <w:t>;</w:t>
+      </w:r>
+      <w:bookmarkStart w:id="0" w:name="_GoBack"/>
+      <w:bookmarkEnd w:id="0"/>
+    </w:p>
+    <w:p>
+      <w:pPr>
+        <w:rPr>
+          <w:lang w:val="es-ES"/>
+        </w:rPr>
+      </w:pPr>
+    </w:p>
+    <w:p>
+      <w:pPr>
+        <w:rPr>
+          <w:rStyle w:val="Ttulo3Car"/>
         </w:rPr>
       </w:pPr>
     </w:p>
@@ -42432,7 +43324,7 @@
                                 <w:szCs w:val="24"/>
                                 <w:lang w:val="es-ES"/>
                               </w:rPr>
-                              <w:t>26</w:t>
+                              <w:t>27</w:t>
                             </w:r>
                             <w:r>
                               <w:rPr>
@@ -42527,7 +43419,7 @@
                           <w:szCs w:val="24"/>
                           <w:lang w:val="es-ES"/>
                         </w:rPr>
-                        <w:t>26</w:t>
+                        <w:t>27</w:t>
                       </w:r>
                       <w:r>
                         <w:rPr>
@@ -42580,7 +43472,7 @@
         <v:path o:extrusionok="f" gradientshapeok="t" o:connecttype="rect"/>
         <o:lock v:ext="edit" aspectratio="t"/>
       </v:shapetype>
-      <v:shape id="_x0000_i1047" type="#_x0000_t75" style="width:10.9pt;height:10.9pt" o:bullet="t">
+      <v:shape id="_x0000_i1080" type="#_x0000_t75" style="width:10.9pt;height:10.9pt" o:bullet="t">
         <v:imagedata r:id="rId1" o:title="mso66C8"/>
       </v:shape>
     </w:pict>

</xml_diff>